<commit_message>
FIXES in Diagrammen, in Präsi & Doku aufgenommen
</commit_message>
<xml_diff>
--- a/Documentation/Bericht.docx
+++ b/Documentation/Bericht.docx
@@ -1,6 +1,6 @@
 
 <file path=word/document.xml><?xml version="1.0" encoding="utf-8"?>
-<w:document xmlns:wpc="http://schemas.microsoft.com/office/word/2010/wordprocessingCanvas" xmlns:mc="http://schemas.openxmlformats.org/markup-compatibility/2006" xmlns:o="urn:schemas-microsoft-com:office:office" xmlns:r="http://schemas.openxmlformats.org/officeDocument/2006/relationships" xmlns:m="http://schemas.openxmlformats.org/officeDocument/2006/math" xmlns:v="urn:schemas-microsoft-com:vml" xmlns:wp14="http://schemas.microsoft.com/office/word/2010/wordprocessingDrawing" xmlns:wp="http://schemas.openxmlformats.org/drawingml/2006/wordprocessingDrawing" xmlns:w10="urn:schemas-microsoft-com:office:word" xmlns:w="http://schemas.openxmlformats.org/wordprocessingml/2006/main" xmlns:w14="http://schemas.microsoft.com/office/word/2010/wordml" xmlns:wpg="http://schemas.microsoft.com/office/word/2010/wordprocessingGroup" xmlns:wpi="http://schemas.microsoft.com/office/word/2010/wordprocessingInk" xmlns:wne="http://schemas.microsoft.com/office/word/2006/wordml" xmlns:wps="http://schemas.microsoft.com/office/word/2010/wordprocessingShape" mc:Ignorable="w14 wp14">
+<w:document xmlns:wpc="http://schemas.microsoft.com/office/word/2010/wordprocessingCanvas" xmlns:mc="http://schemas.openxmlformats.org/markup-compatibility/2006" xmlns:o="urn:schemas-microsoft-com:office:office" xmlns:r="http://schemas.openxmlformats.org/officeDocument/2006/relationships" xmlns:m="http://schemas.openxmlformats.org/officeDocument/2006/math" xmlns:v="urn:schemas-microsoft-com:vml" xmlns:wp14="http://schemas.microsoft.com/office/word/2010/wordprocessingDrawing" xmlns:wp="http://schemas.openxmlformats.org/drawingml/2006/wordprocessingDrawing" xmlns:w10="urn:schemas-microsoft-com:office:word" xmlns:w="http://schemas.openxmlformats.org/wordprocessingml/2006/main" xmlns:w14="http://schemas.microsoft.com/office/word/2010/wordml" xmlns:w15="http://schemas.microsoft.com/office/word/2012/wordml" xmlns:wpg="http://schemas.microsoft.com/office/word/2010/wordprocessingGroup" xmlns:wpi="http://schemas.microsoft.com/office/word/2010/wordprocessingInk" xmlns:wne="http://schemas.microsoft.com/office/word/2006/wordml" xmlns:wps="http://schemas.microsoft.com/office/word/2010/wordprocessingShape" mc:Ignorable="w14 w15 wp14">
   <w:body>
     <w:sdt>
       <w:sdtPr>
@@ -30,7 +30,7 @@
           <w:r>
             <w:rPr>
               <w:noProof/>
-              <w:lang w:val="de-DE" w:eastAsia="de-DE"/>
+              <w:lang w:eastAsia="en-GB"/>
             </w:rPr>
             <mc:AlternateContent>
               <mc:Choice Requires="wps">
@@ -125,7 +125,6 @@
                                     <w:dataBinding w:prefixMappings="xmlns:ns0='http://purl.org/dc/elements/1.1/' xmlns:ns1='http://schemas.openxmlformats.org/package/2006/metadata/core-properties' " w:xpath="/ns1:coreProperties[1]/ns0:title[1]" w:storeItemID="{6C3C8BC8-F283-45AE-878A-BAB7291924A1}"/>
                                     <w:text/>
                                   </w:sdtPr>
-                                  <w:sdtEndPr/>
                                   <w:sdtContent>
                                     <w:r>
                                       <w:rPr>
@@ -134,7 +133,16 @@
                                         <w:szCs w:val="72"/>
                                         <w:lang w:val="de-DE"/>
                                       </w:rPr>
-                                      <w:t>Zwischenbericht</w:t>
+                                      <w:t>B</w:t>
+                                    </w:r>
+                                    <w:r>
+                                      <w:rPr>
+                                        <w:color w:val="5B9BD5" w:themeColor="accent1"/>
+                                        <w:sz w:val="72"/>
+                                        <w:szCs w:val="72"/>
+                                        <w:lang w:val="de-DE"/>
+                                      </w:rPr>
+                                      <w:t>ericht</w:t>
                                     </w:r>
                                   </w:sdtContent>
                                 </w:sdt>
@@ -154,7 +162,6 @@
                                   <w:dataBinding w:prefixMappings="xmlns:ns0='http://purl.org/dc/elements/1.1/' xmlns:ns1='http://schemas.openxmlformats.org/package/2006/metadata/core-properties' " w:xpath="/ns1:coreProperties[1]/ns0:subject[1]" w:storeItemID="{6C3C8BC8-F283-45AE-878A-BAB7291924A1}"/>
                                   <w:text/>
                                 </w:sdtPr>
-                                <w:sdtEndPr/>
                                 <w:sdtContent>
                                   <w:p>
                                     <w:pPr>
@@ -196,7 +203,6 @@
                                   <w:dataBinding w:prefixMappings="xmlns:ns0='http://purl.org/dc/elements/1.1/' xmlns:ns1='http://schemas.openxmlformats.org/package/2006/metadata/core-properties' " w:xpath="/ns1:coreProperties[1]/ns0:creator[1]" w:storeItemID="{6C3C8BC8-F283-45AE-878A-BAB7291924A1}"/>
                                   <w:text/>
                                 </w:sdtPr>
-                                <w:sdtEndPr/>
                                 <w:sdtContent>
                                   <w:p>
                                     <w:pPr>
@@ -253,7 +259,7 @@
                   </wp:anchor>
                 </w:drawing>
               </mc:Choice>
-              <mc:Fallback xmlns:w15="http://schemas.microsoft.com/office/word/2012/wordml">
+              <mc:Fallback>
                 <w:pict>
                   <v:shapetype w14:anchorId="2F49DA8D" id="_x0000_t202" coordsize="21600,21600" o:spt="202" path="m,l,21600r21600,l21600,xe">
                     <v:stroke joinstyle="miter"/>
@@ -287,7 +293,6 @@
                               <w:dataBinding w:prefixMappings="xmlns:ns0='http://purl.org/dc/elements/1.1/' xmlns:ns1='http://schemas.openxmlformats.org/package/2006/metadata/core-properties' " w:xpath="/ns1:coreProperties[1]/ns0:title[1]" w:storeItemID="{6C3C8BC8-F283-45AE-878A-BAB7291924A1}"/>
                               <w:text/>
                             </w:sdtPr>
-                            <w:sdtEndPr/>
                             <w:sdtContent>
                               <w:r>
                                 <w:rPr>
@@ -296,7 +301,16 @@
                                   <w:szCs w:val="72"/>
                                   <w:lang w:val="de-DE"/>
                                 </w:rPr>
-                                <w:t>Zwischenbericht</w:t>
+                                <w:t>B</w:t>
+                              </w:r>
+                              <w:r>
+                                <w:rPr>
+                                  <w:color w:val="5B9BD5" w:themeColor="accent1"/>
+                                  <w:sz w:val="72"/>
+                                  <w:szCs w:val="72"/>
+                                  <w:lang w:val="de-DE"/>
+                                </w:rPr>
+                                <w:t>ericht</w:t>
                               </w:r>
                             </w:sdtContent>
                           </w:sdt>
@@ -316,7 +330,6 @@
                             <w:dataBinding w:prefixMappings="xmlns:ns0='http://purl.org/dc/elements/1.1/' xmlns:ns1='http://schemas.openxmlformats.org/package/2006/metadata/core-properties' " w:xpath="/ns1:coreProperties[1]/ns0:subject[1]" w:storeItemID="{6C3C8BC8-F283-45AE-878A-BAB7291924A1}"/>
                             <w:text/>
                           </w:sdtPr>
-                          <w:sdtEndPr/>
                           <w:sdtContent>
                             <w:p>
                               <w:pPr>
@@ -358,7 +371,6 @@
                             <w:dataBinding w:prefixMappings="xmlns:ns0='http://purl.org/dc/elements/1.1/' xmlns:ns1='http://schemas.openxmlformats.org/package/2006/metadata/core-properties' " w:xpath="/ns1:coreProperties[1]/ns0:creator[1]" w:storeItemID="{6C3C8BC8-F283-45AE-878A-BAB7291924A1}"/>
                             <w:text/>
                           </w:sdtPr>
-                          <w:sdtEndPr/>
                           <w:sdtContent>
                             <w:p>
                               <w:pPr>
@@ -406,7 +418,7 @@
           <w:r>
             <w:rPr>
               <w:noProof/>
-              <w:lang w:val="de-DE" w:eastAsia="de-DE"/>
+              <w:lang w:eastAsia="en-GB"/>
             </w:rPr>
             <mc:AlternateContent>
               <mc:Choice Requires="wps">
@@ -489,7 +501,6 @@
                                     <w:calendar w:val="gregorian"/>
                                   </w:date>
                                 </w:sdtPr>
-                                <w:sdtEndPr/>
                                 <w:sdtContent>
                                   <w:p>
                                     <w:pPr>
@@ -532,7 +543,7 @@
                   </wp:anchor>
                 </w:drawing>
               </mc:Choice>
-              <mc:Fallback xmlns:w15="http://schemas.microsoft.com/office/word/2012/wordml">
+              <mc:Fallback>
                 <w:pict>
                   <v:rect w14:anchorId="4E277587" id="Rechteck 132" o:spid="_x0000_s1027" style="position:absolute;margin-left:-4.4pt;margin-top:0;width:46.8pt;height:77.75pt;z-index:251659264;visibility:visible;mso-wrap-style:square;mso-width-percent:76;mso-height-percent:98;mso-top-percent:23;mso-wrap-distance-left:9pt;mso-wrap-distance-top:0;mso-wrap-distance-right:9pt;mso-wrap-distance-bottom:0;mso-position-horizontal:right;mso-position-horizontal-relative:margin;mso-position-vertical-relative:page;mso-width-percent:76;mso-height-percent:98;mso-top-percent:23;mso-width-relative:page;mso-height-relative:page;v-text-anchor:bottom" o:gfxdata="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" fillcolor="#5b9bd5 [3204]" stroked="f" strokeweight="1pt">
                     <v:path arrowok="t"/>
@@ -557,7 +568,6 @@
                               <w:calendar w:val="gregorian"/>
                             </w:date>
                           </w:sdtPr>
-                          <w:sdtEndPr/>
                           <w:sdtContent>
                             <w:p>
                               <w:pPr>
@@ -998,19 +1008,11 @@
                 <w:lang w:val="de-DE"/>
               </w:rPr>
             </w:pPr>
-            <w:proofErr w:type="spellStart"/>
-            <w:r>
-              <w:rPr>
-                <w:lang w:val="de-DE"/>
-              </w:rPr>
-              <w:t>Use</w:t>
-            </w:r>
-            <w:proofErr w:type="spellEnd"/>
-            <w:r>
-              <w:rPr>
-                <w:lang w:val="de-DE"/>
-              </w:rPr>
-              <w:t>-Case Diagramm in Kapitel 3 eingefügt</w:t>
+            <w:r>
+              <w:rPr>
+                <w:lang w:val="de-DE"/>
+              </w:rPr>
+              <w:t>Use-Case Diagramm in Kapitel 3 eingefügt</w:t>
             </w:r>
           </w:p>
         </w:tc>
@@ -1249,19 +1251,11 @@
                 <w:lang w:val="de-DE"/>
               </w:rPr>
             </w:pPr>
-            <w:proofErr w:type="spellStart"/>
-            <w:r>
-              <w:rPr>
-                <w:lang w:val="de-DE"/>
-              </w:rPr>
-              <w:t>Use</w:t>
-            </w:r>
-            <w:proofErr w:type="spellEnd"/>
-            <w:r>
-              <w:rPr>
-                <w:lang w:val="de-DE"/>
-              </w:rPr>
-              <w:t xml:space="preserve">-Case Diagramm </w:t>
+            <w:r>
+              <w:rPr>
+                <w:lang w:val="de-DE"/>
+              </w:rPr>
+              <w:t xml:space="preserve">Use-Case Diagramm </w:t>
             </w:r>
             <w:r>
               <w:rPr>
@@ -1414,7 +1408,13 @@
               <w:rPr>
                 <w:lang w:val="de-DE"/>
               </w:rPr>
-              <w:t>22.02.2015</w:t>
+              <w:t>22.03</w:t>
+            </w:r>
+            <w:r>
+              <w:rPr>
+                <w:lang w:val="de-DE"/>
+              </w:rPr>
+              <w:t>.2015</w:t>
             </w:r>
           </w:p>
         </w:tc>
@@ -1453,6 +1453,101 @@
                 <w:lang w:val="de-DE"/>
               </w:rPr>
               <w:t>kleine Anpassungen</w:t>
+            </w:r>
+          </w:p>
+        </w:tc>
+      </w:tr>
+      <w:tr>
+        <w:trPr>
+          <w:cnfStyle w:val="000000100000" w:firstRow="0" w:lastRow="0" w:firstColumn="0" w:lastColumn="0" w:oddVBand="0" w:evenVBand="0" w:oddHBand="1" w:evenHBand="0" w:firstRowFirstColumn="0" w:firstRowLastColumn="0" w:lastRowFirstColumn="0" w:lastRowLastColumn="0"/>
+        </w:trPr>
+        <w:tc>
+          <w:tcPr>
+            <w:cnfStyle w:val="001000000000" w:firstRow="0" w:lastRow="0" w:firstColumn="1" w:lastColumn="0" w:oddVBand="0" w:evenVBand="0" w:oddHBand="0" w:evenHBand="0" w:firstRowFirstColumn="0" w:firstRowLastColumn="0" w:lastRowFirstColumn="0" w:lastRowLastColumn="0"/>
+            <w:tcW w:w="987" w:type="dxa"/>
+          </w:tcPr>
+          <w:p>
+            <w:pPr>
+              <w:rPr>
+                <w:lang w:val="de-DE"/>
+              </w:rPr>
+            </w:pPr>
+            <w:r>
+              <w:rPr>
+                <w:lang w:val="de-DE"/>
+              </w:rPr>
+              <w:t>9</w:t>
+            </w:r>
+          </w:p>
+        </w:tc>
+        <w:tc>
+          <w:tcPr>
+            <w:tcW w:w="1068" w:type="dxa"/>
+          </w:tcPr>
+          <w:p>
+            <w:pPr>
+              <w:cnfStyle w:val="000000100000" w:firstRow="0" w:lastRow="0" w:firstColumn="0" w:lastColumn="0" w:oddVBand="0" w:evenVBand="0" w:oddHBand="1" w:evenHBand="0" w:firstRowFirstColumn="0" w:firstRowLastColumn="0" w:lastRowFirstColumn="0" w:lastRowLastColumn="0"/>
+              <w:rPr>
+                <w:lang w:val="de-DE"/>
+              </w:rPr>
+            </w:pPr>
+            <w:r>
+              <w:rPr>
+                <w:lang w:val="de-DE"/>
+              </w:rPr>
+              <w:t>22.03.2015</w:t>
+            </w:r>
+          </w:p>
+        </w:tc>
+        <w:tc>
+          <w:tcPr>
+            <w:tcW w:w="2051" w:type="dxa"/>
+          </w:tcPr>
+          <w:p>
+            <w:pPr>
+              <w:cnfStyle w:val="000000100000" w:firstRow="0" w:lastRow="0" w:firstColumn="0" w:lastColumn="0" w:oddVBand="0" w:evenVBand="0" w:oddHBand="1" w:evenHBand="0" w:firstRowFirstColumn="0" w:firstRowLastColumn="0" w:lastRowFirstColumn="0" w:lastRowLastColumn="0"/>
+              <w:rPr>
+                <w:lang w:val="de-DE"/>
+              </w:rPr>
+            </w:pPr>
+            <w:r>
+              <w:rPr>
+                <w:lang w:val="de-DE"/>
+              </w:rPr>
+              <w:t>Patrick Robinson</w:t>
+            </w:r>
+          </w:p>
+        </w:tc>
+        <w:tc>
+          <w:tcPr>
+            <w:tcW w:w="4956" w:type="dxa"/>
+          </w:tcPr>
+          <w:p>
+            <w:pPr>
+              <w:cnfStyle w:val="000000100000" w:firstRow="0" w:lastRow="0" w:firstColumn="0" w:lastColumn="0" w:oddVBand="0" w:evenVBand="0" w:oddHBand="1" w:evenHBand="0" w:firstRowFirstColumn="0" w:firstRowLastColumn="0" w:lastRowFirstColumn="0" w:lastRowLastColumn="0"/>
+              <w:rPr>
+                <w:lang w:val="de-DE"/>
+              </w:rPr>
+            </w:pPr>
+            <w:r>
+              <w:rPr>
+                <w:lang w:val="de-DE"/>
+              </w:rPr>
+              <w:t>Diagramme durch neuste Versionen ersetzt</w:t>
+            </w:r>
+          </w:p>
+          <w:p>
+            <w:pPr>
+              <w:cnfStyle w:val="000000100000" w:firstRow="0" w:lastRow="0" w:firstColumn="0" w:lastColumn="0" w:oddVBand="0" w:evenVBand="0" w:oddHBand="1" w:evenHBand="0" w:firstRowFirstColumn="0" w:firstRowLastColumn="0" w:lastRowFirstColumn="0" w:lastRowLastColumn="0"/>
+              <w:rPr>
+                <w:lang w:val="de-DE"/>
+              </w:rPr>
+            </w:pPr>
+            <w:r>
+              <w:rPr>
+                <w:lang w:val="de-DE"/>
+              </w:rPr>
+              <w:t>Titel angepasst</w:t>
             </w:r>
           </w:p>
         </w:tc>
@@ -1516,8 +1611,6 @@
             <w:t>Inhalt</w:t>
           </w:r>
         </w:p>
-        <w:bookmarkStart w:id="1" w:name="_GoBack"/>
-        <w:bookmarkEnd w:id="1"/>
         <w:p>
           <w:pPr>
             <w:pStyle w:val="Verzeichnis1"/>
@@ -3885,15 +3978,14 @@
           <w:lang w:val="de-DE"/>
         </w:rPr>
       </w:pPr>
-      <w:bookmarkStart w:id="2" w:name="_Toc414793292"/>
+      <w:bookmarkStart w:id="1" w:name="_Toc414793292"/>
       <w:r>
         <w:rPr>
           <w:lang w:val="de-DE"/>
         </w:rPr>
-        <w:lastRenderedPageBreak/>
         <w:t>Einführung und Ziele</w:t>
       </w:r>
-      <w:bookmarkEnd w:id="2"/>
+      <w:bookmarkEnd w:id="1"/>
     </w:p>
     <w:p>
       <w:pPr>
@@ -3906,14 +3998,14 @@
           <w:lang w:val="de-DE"/>
         </w:rPr>
       </w:pPr>
-      <w:bookmarkStart w:id="3" w:name="_Toc414793293"/>
+      <w:bookmarkStart w:id="2" w:name="_Toc414793293"/>
       <w:r>
         <w:rPr>
           <w:lang w:val="de-DE"/>
         </w:rPr>
         <w:t>Aufgabenstellung</w:t>
       </w:r>
-      <w:bookmarkEnd w:id="3"/>
+      <w:bookmarkEnd w:id="2"/>
     </w:p>
     <w:p>
       <w:pPr>
@@ -3939,14 +4031,14 @@
           <w:lang w:val="de-DE"/>
         </w:rPr>
       </w:pPr>
-      <w:bookmarkStart w:id="4" w:name="_Toc414793294"/>
+      <w:bookmarkStart w:id="3" w:name="_Toc414793294"/>
       <w:r>
         <w:rPr>
           <w:lang w:val="de-DE"/>
         </w:rPr>
         <w:t>Qualitätsziele</w:t>
       </w:r>
-      <w:bookmarkEnd w:id="4"/>
+      <w:bookmarkEnd w:id="3"/>
     </w:p>
     <w:tbl>
       <w:tblPr>
@@ -3974,14 +4066,12 @@
                 <w:lang w:val="de-DE"/>
               </w:rPr>
             </w:pPr>
-            <w:proofErr w:type="spellStart"/>
             <w:r>
               <w:rPr>
                 <w:lang w:val="de-DE"/>
               </w:rPr>
               <w:t>Prio</w:t>
             </w:r>
-            <w:proofErr w:type="spellEnd"/>
           </w:p>
         </w:tc>
         <w:tc>
@@ -4104,14 +4194,14 @@
           <w:lang w:val="de-DE"/>
         </w:rPr>
       </w:pPr>
-      <w:bookmarkStart w:id="5" w:name="_Toc414793295"/>
+      <w:bookmarkStart w:id="4" w:name="_Toc414793295"/>
       <w:r>
         <w:rPr>
           <w:lang w:val="de-DE"/>
         </w:rPr>
         <w:t>Stakeholder</w:t>
       </w:r>
-      <w:bookmarkEnd w:id="5"/>
+      <w:bookmarkEnd w:id="4"/>
     </w:p>
     <w:tbl>
       <w:tblPr>
@@ -4461,15 +4551,14 @@
           <w:lang w:val="de-DE"/>
         </w:rPr>
       </w:pPr>
-      <w:bookmarkStart w:id="6" w:name="_Toc414793296"/>
+      <w:bookmarkStart w:id="5" w:name="_Toc414793296"/>
       <w:r>
         <w:rPr>
           <w:lang w:val="de-DE"/>
         </w:rPr>
-        <w:lastRenderedPageBreak/>
         <w:t>Randbedingungen</w:t>
       </w:r>
-      <w:bookmarkEnd w:id="6"/>
+      <w:bookmarkEnd w:id="5"/>
     </w:p>
     <w:tbl>
       <w:tblPr>
@@ -4500,14 +4589,14 @@
                 <w:lang w:val="de-DE"/>
               </w:rPr>
             </w:pPr>
-            <w:bookmarkStart w:id="7" w:name="_Toc414793297"/>
+            <w:bookmarkStart w:id="6" w:name="_Toc414793297"/>
             <w:r>
               <w:rPr>
                 <w:lang w:val="de-DE"/>
               </w:rPr>
               <w:t>2.1. Technische Randbedingungen</w:t>
             </w:r>
-            <w:bookmarkEnd w:id="7"/>
+            <w:bookmarkEnd w:id="6"/>
           </w:p>
         </w:tc>
       </w:tr>
@@ -4580,14 +4669,12 @@
                 <w:lang w:val="de-DE"/>
               </w:rPr>
             </w:pPr>
-            <w:proofErr w:type="spellStart"/>
             <w:r>
               <w:rPr>
                 <w:lang w:val="de-DE"/>
               </w:rPr>
               <w:t>Glassfish</w:t>
             </w:r>
-            <w:proofErr w:type="spellEnd"/>
           </w:p>
         </w:tc>
       </w:tr>
@@ -4732,19 +4819,11 @@
                 <w:lang w:val="de-DE"/>
               </w:rPr>
             </w:pPr>
-            <w:proofErr w:type="spellStart"/>
-            <w:r>
-              <w:rPr>
-                <w:lang w:val="de-DE"/>
-              </w:rPr>
-              <w:t>JavaEE</w:t>
-            </w:r>
-            <w:proofErr w:type="spellEnd"/>
-            <w:r>
-              <w:rPr>
-                <w:lang w:val="de-DE"/>
-              </w:rPr>
-              <w:t xml:space="preserve"> (EJB, CDI, JSF)</w:t>
+            <w:r>
+              <w:rPr>
+                <w:lang w:val="de-DE"/>
+              </w:rPr>
+              <w:t>JavaEE (EJB, CDI, JSF)</w:t>
             </w:r>
           </w:p>
         </w:tc>
@@ -4786,14 +4865,14 @@
                 <w:lang w:val="de-DE"/>
               </w:rPr>
             </w:pPr>
-            <w:bookmarkStart w:id="8" w:name="_Toc414793298"/>
+            <w:bookmarkStart w:id="7" w:name="_Toc414793298"/>
             <w:r>
               <w:rPr>
                 <w:lang w:val="de-DE"/>
               </w:rPr>
               <w:t>2.2. Organisatorische Randbedingungen</w:t>
             </w:r>
-            <w:bookmarkEnd w:id="8"/>
+            <w:bookmarkEnd w:id="7"/>
           </w:p>
         </w:tc>
       </w:tr>
@@ -4976,7 +5055,7 @@
                 <w:lang w:val="de-DE"/>
               </w:rPr>
             </w:pPr>
-            <w:bookmarkStart w:id="9" w:name="_Toc414793299"/>
+            <w:bookmarkStart w:id="8" w:name="_Toc414793299"/>
             <w:r>
               <w:rPr>
                 <w:lang w:val="de-DE"/>
@@ -4989,7 +5068,7 @@
               </w:rPr>
               <w:t>. Konventionen</w:t>
             </w:r>
-            <w:bookmarkEnd w:id="9"/>
+            <w:bookmarkEnd w:id="8"/>
           </w:p>
         </w:tc>
       </w:tr>
@@ -5228,15 +5307,14 @@
           <w:lang w:val="de-DE"/>
         </w:rPr>
       </w:pPr>
-      <w:bookmarkStart w:id="10" w:name="_Toc414793300"/>
+      <w:bookmarkStart w:id="9" w:name="_Toc414793300"/>
       <w:r>
         <w:rPr>
           <w:lang w:val="de-DE"/>
         </w:rPr>
-        <w:lastRenderedPageBreak/>
         <w:t>Kontextabgrenzung</w:t>
       </w:r>
-      <w:bookmarkEnd w:id="10"/>
+      <w:bookmarkEnd w:id="9"/>
     </w:p>
     <w:p>
       <w:pPr>
@@ -5250,7 +5328,7 @@
           <w:lang w:val="de-DE"/>
         </w:rPr>
       </w:pPr>
-      <w:bookmarkStart w:id="11" w:name="_Toc414793301"/>
+      <w:bookmarkStart w:id="10" w:name="_Toc414793301"/>
       <w:r>
         <w:rPr>
           <w:bCs/>
@@ -5258,7 +5336,7 @@
         </w:rPr>
         <w:t>Fachliche Abgrenzung</w:t>
       </w:r>
-      <w:bookmarkEnd w:id="11"/>
+      <w:bookmarkEnd w:id="10"/>
     </w:p>
     <w:p>
       <w:pPr>
@@ -5270,7 +5348,7 @@
       <w:r>
         <w:rPr>
           <w:noProof/>
-          <w:lang w:val="de-DE" w:eastAsia="de-DE"/>
+          <w:lang w:eastAsia="en-GB"/>
         </w:rPr>
         <w:drawing>
           <wp:inline distT="0" distB="0" distL="0" distR="0" wp14:anchorId="298C6502" wp14:editId="0A0BB960">
@@ -5290,7 +5368,7 @@
                     </pic:cNvPicPr>
                   </pic:nvPicPr>
                   <pic:blipFill>
-                    <a:blip r:embed="rId10">
+                    <a:blip r:embed="rId9">
                       <a:extLst>
                         <a:ext uri="{28A0092B-C50C-407E-A947-70E740481C1C}">
                           <a14:useLocalDpi xmlns:a14="http://schemas.microsoft.com/office/drawing/2010/main" val="0"/>
@@ -5332,21 +5410,7 @@
         <w:rPr>
           <w:lang w:val="de-DE"/>
         </w:rPr>
-        <w:t xml:space="preserve">Die folgende Abbildung zeigt die fachlichen Anforderungen an das System in Zusammenhang mit den Akteuren in Form eines </w:t>
-      </w:r>
-      <w:proofErr w:type="spellStart"/>
-      <w:r>
-        <w:rPr>
-          <w:lang w:val="de-DE"/>
-        </w:rPr>
-        <w:t>Use</w:t>
-      </w:r>
-      <w:proofErr w:type="spellEnd"/>
-      <w:r>
-        <w:rPr>
-          <w:lang w:val="de-DE"/>
-        </w:rPr>
-        <w:t>-Case-Diagramms:</w:t>
+        <w:t>Die folgende Abbildung zeigt die fachlichen Anforderungen an das System in Zusammenhang mit den Akteuren in Form eines Use-Case-Diagramms:</w:t>
       </w:r>
     </w:p>
     <w:p>
@@ -5359,7 +5423,7 @@
       <w:r>
         <w:rPr>
           <w:noProof/>
-          <w:lang w:val="de-DE" w:eastAsia="de-DE"/>
+          <w:lang w:eastAsia="en-GB"/>
         </w:rPr>
         <w:drawing>
           <wp:inline distT="0" distB="0" distL="0" distR="0" wp14:anchorId="7ED33B76" wp14:editId="572B532B">
@@ -5379,7 +5443,7 @@
                     </pic:cNvPicPr>
                   </pic:nvPicPr>
                   <pic:blipFill>
-                    <a:blip r:embed="rId11">
+                    <a:blip r:embed="rId10">
                       <a:extLst>
                         <a:ext uri="{28A0092B-C50C-407E-A947-70E740481C1C}">
                           <a14:useLocalDpi xmlns:a14="http://schemas.microsoft.com/office/drawing/2010/main" val="0"/>
@@ -5421,14 +5485,14 @@
           <w:lang w:val="de-DE"/>
         </w:rPr>
       </w:pPr>
-      <w:bookmarkStart w:id="12" w:name="_Toc414793302"/>
+      <w:bookmarkStart w:id="11" w:name="_Toc414793302"/>
       <w:r>
         <w:rPr>
           <w:lang w:val="de-DE"/>
         </w:rPr>
         <w:t>Technischer Kontext</w:t>
       </w:r>
-      <w:bookmarkEnd w:id="12"/>
+      <w:bookmarkEnd w:id="11"/>
     </w:p>
     <w:tbl>
       <w:tblPr>
@@ -5538,14 +5602,12 @@
                 <w:lang w:val="de-DE"/>
               </w:rPr>
             </w:pPr>
-            <w:proofErr w:type="spellStart"/>
             <w:r>
               <w:rPr>
                 <w:lang w:val="de-DE"/>
               </w:rPr>
               <w:t>PostgreSQL</w:t>
             </w:r>
-            <w:proofErr w:type="spellEnd"/>
           </w:p>
         </w:tc>
         <w:tc>
@@ -5578,19 +5640,11 @@
                 <w:lang w:val="de-DE"/>
               </w:rPr>
             </w:pPr>
-            <w:proofErr w:type="spellStart"/>
-            <w:r>
-              <w:rPr>
-                <w:lang w:val="de-DE"/>
-              </w:rPr>
-              <w:t>EclipseLink</w:t>
-            </w:r>
-            <w:proofErr w:type="spellEnd"/>
-            <w:r>
-              <w:rPr>
-                <w:lang w:val="de-DE"/>
-              </w:rPr>
-              <w:t>, JDBC</w:t>
+            <w:r>
+              <w:rPr>
+                <w:lang w:val="de-DE"/>
+              </w:rPr>
+              <w:t>EclipseLink, JDBC</w:t>
             </w:r>
           </w:p>
         </w:tc>
@@ -5644,15 +5698,14 @@
           <w:lang w:val="de-DE"/>
         </w:rPr>
       </w:pPr>
-      <w:bookmarkStart w:id="13" w:name="_Toc414793303"/>
+      <w:bookmarkStart w:id="12" w:name="_Toc414793303"/>
       <w:r>
         <w:rPr>
           <w:lang w:val="de-DE"/>
         </w:rPr>
-        <w:lastRenderedPageBreak/>
         <w:t>Lösungsstrategie</w:t>
       </w:r>
-      <w:bookmarkEnd w:id="13"/>
+      <w:bookmarkEnd w:id="12"/>
     </w:p>
     <w:p>
       <w:pPr>
@@ -5703,14 +5756,12 @@
         </w:rPr>
         <w:t xml:space="preserve">Programmierung erfolgt in </w:t>
       </w:r>
-      <w:proofErr w:type="spellStart"/>
       <w:r>
         <w:rPr>
           <w:lang w:val="de-DE"/>
         </w:rPr>
         <w:t>Netbeans</w:t>
       </w:r>
-      <w:proofErr w:type="spellEnd"/>
       <w:r>
         <w:rPr>
           <w:lang w:val="de-DE"/>
@@ -5739,21 +5790,7 @@
         <w:rPr>
           <w:lang w:val="de-DE"/>
         </w:rPr>
-        <w:t xml:space="preserve"> und anschließend die Entity-Klassen von </w:t>
-      </w:r>
-      <w:proofErr w:type="spellStart"/>
-      <w:r>
-        <w:rPr>
-          <w:lang w:val="de-DE"/>
-        </w:rPr>
-        <w:t>Netbeans</w:t>
-      </w:r>
-      <w:proofErr w:type="spellEnd"/>
-      <w:r>
-        <w:rPr>
-          <w:lang w:val="de-DE"/>
-        </w:rPr>
-        <w:t xml:space="preserve"> generiert</w:t>
+        <w:t xml:space="preserve"> und anschließend die Entity-Klassen von Netbeans generiert</w:t>
       </w:r>
       <w:r>
         <w:rPr>
@@ -5826,15 +5863,14 @@
           <w:lang w:val="de-DE"/>
         </w:rPr>
       </w:pPr>
-      <w:bookmarkStart w:id="14" w:name="_Toc414793304"/>
+      <w:bookmarkStart w:id="13" w:name="_Toc414793304"/>
       <w:r>
         <w:rPr>
           <w:lang w:val="de-DE"/>
         </w:rPr>
-        <w:lastRenderedPageBreak/>
         <w:t>Bausteinsicht</w:t>
       </w:r>
-      <w:bookmarkEnd w:id="14"/>
+      <w:bookmarkEnd w:id="13"/>
     </w:p>
     <w:p>
       <w:pPr>
@@ -5847,14 +5883,14 @@
           <w:lang w:val="de-DE"/>
         </w:rPr>
       </w:pPr>
-      <w:bookmarkStart w:id="15" w:name="_Toc414793305"/>
+      <w:bookmarkStart w:id="14" w:name="_Toc414793305"/>
       <w:r>
         <w:rPr>
           <w:lang w:val="de-DE"/>
         </w:rPr>
         <w:t>Ebene 1</w:t>
       </w:r>
-      <w:bookmarkEnd w:id="15"/>
+      <w:bookmarkEnd w:id="14"/>
     </w:p>
     <w:p>
       <w:pPr>
@@ -5867,14 +5903,14 @@
           <w:lang w:val="de-DE"/>
         </w:rPr>
       </w:pPr>
-      <w:bookmarkStart w:id="16" w:name="_Toc414793306"/>
+      <w:bookmarkStart w:id="15" w:name="_Toc414793306"/>
       <w:r>
         <w:rPr>
           <w:lang w:val="de-DE"/>
         </w:rPr>
         <w:t>Komponentenschichten</w:t>
       </w:r>
-      <w:bookmarkEnd w:id="16"/>
+      <w:bookmarkEnd w:id="15"/>
     </w:p>
     <w:p>
       <w:pPr>
@@ -5886,7 +5922,7 @@
       <w:r>
         <w:rPr>
           <w:noProof/>
-          <w:lang w:val="de-DE" w:eastAsia="de-DE"/>
+          <w:lang w:eastAsia="en-GB"/>
         </w:rPr>
         <w:drawing>
           <wp:inline distT="0" distB="0" distL="0" distR="0" wp14:anchorId="103277DF" wp14:editId="7B2D591C">
@@ -5906,7 +5942,7 @@
                     </pic:cNvPicPr>
                   </pic:nvPicPr>
                   <pic:blipFill>
-                    <a:blip r:embed="rId12" cstate="print">
+                    <a:blip r:embed="rId11" cstate="print">
                       <a:extLst>
                         <a:ext uri="{28A0092B-C50C-407E-A947-70E740481C1C}">
                           <a14:useLocalDpi xmlns:a14="http://schemas.microsoft.com/office/drawing/2010/main" val="0"/>
@@ -5949,14 +5985,14 @@
           <w:lang w:val="de-DE"/>
         </w:rPr>
       </w:pPr>
-      <w:bookmarkStart w:id="17" w:name="_Toc414793307"/>
+      <w:bookmarkStart w:id="16" w:name="_Toc414793307"/>
       <w:r>
         <w:rPr>
           <w:lang w:val="de-DE"/>
         </w:rPr>
         <w:t>Komponentenschichten (detailliert)</w:t>
       </w:r>
-      <w:bookmarkEnd w:id="17"/>
+      <w:bookmarkEnd w:id="16"/>
     </w:p>
     <w:p>
       <w:pPr>
@@ -5965,16 +6001,17 @@
           <w:lang w:val="de-DE"/>
         </w:rPr>
       </w:pPr>
+      <w:bookmarkStart w:id="17" w:name="_GoBack"/>
       <w:r>
         <w:rPr>
           <w:noProof/>
-          <w:lang w:val="de-DE" w:eastAsia="de-DE"/>
+          <w:lang w:eastAsia="en-GB"/>
         </w:rPr>
         <w:drawing>
-          <wp:inline distT="0" distB="0" distL="0" distR="0" wp14:anchorId="15C082BB" wp14:editId="156407A5">
-            <wp:extent cx="4366260" cy="3886260"/>
-            <wp:effectExtent l="0" t="0" r="0" b="0"/>
-            <wp:docPr id="2" name="Grafik 2" descr="C:\Users\Bastian\Projekte\workspace\Conference-System\Präsentation\Diagramme\Komponentenschichten 2.png"/>
+          <wp:inline distT="0" distB="0" distL="0" distR="0" wp14:anchorId="15C082BB" wp14:editId="55197898">
+            <wp:extent cx="4367346" cy="3884295"/>
+            <wp:effectExtent l="0" t="0" r="0" b="1905"/>
+            <wp:docPr id="2" name="Grafik 2"/>
             <wp:cNvGraphicFramePr>
               <a:graphicFrameLocks xmlns:a="http://schemas.openxmlformats.org/drawingml/2006/main" noChangeAspect="1"/>
             </wp:cNvGraphicFramePr>
@@ -5988,14 +6025,13 @@
                     </pic:cNvPicPr>
                   </pic:nvPicPr>
                   <pic:blipFill>
-                    <a:blip r:embed="rId13" cstate="print">
+                    <a:blip r:embed="rId12" cstate="print">
                       <a:extLst>
                         <a:ext uri="{28A0092B-C50C-407E-A947-70E740481C1C}">
                           <a14:useLocalDpi xmlns:a14="http://schemas.microsoft.com/office/drawing/2010/main" val="0"/>
                         </a:ext>
                       </a:extLst>
                     </a:blip>
-                    <a:srcRect/>
                     <a:stretch>
                       <a:fillRect/>
                     </a:stretch>
@@ -6003,7 +6039,7 @@
                   <pic:spPr bwMode="auto">
                     <a:xfrm>
                       <a:off x="0" y="0"/>
-                      <a:ext cx="4367346" cy="3887227"/>
+                      <a:ext cx="4367346" cy="3884295"/>
                     </a:xfrm>
                     <a:prstGeom prst="rect">
                       <a:avLst/>
@@ -6019,6 +6055,7 @@
           </wp:inline>
         </w:drawing>
       </w:r>
+      <w:bookmarkEnd w:id="17"/>
     </w:p>
     <w:p>
       <w:pPr>
@@ -6052,7 +6089,6 @@
         <w:rPr>
           <w:lang w:val="de-DE"/>
         </w:rPr>
-        <w:lastRenderedPageBreak/>
         <w:t>Komponenten mit Schnittstellen</w:t>
       </w:r>
       <w:bookmarkEnd w:id="18"/>
@@ -6067,7 +6103,7 @@
       <w:r>
         <w:rPr>
           <w:noProof/>
-          <w:lang w:val="de-DE" w:eastAsia="de-DE"/>
+          <w:lang w:eastAsia="en-GB"/>
         </w:rPr>
         <w:drawing>
           <wp:inline distT="0" distB="0" distL="0" distR="0" wp14:anchorId="3985F1E6" wp14:editId="629DDDCB">
@@ -6087,7 +6123,7 @@
                     </pic:cNvPicPr>
                   </pic:nvPicPr>
                   <pic:blipFill>
-                    <a:blip r:embed="rId14">
+                    <a:blip r:embed="rId13">
                       <a:extLst>
                         <a:ext uri="{28A0092B-C50C-407E-A947-70E740481C1C}">
                           <a14:useLocalDpi xmlns:a14="http://schemas.microsoft.com/office/drawing/2010/main" val="0"/>
@@ -6275,16 +6311,8 @@
               <w:rPr>
                 <w:lang w:val="de-DE"/>
               </w:rPr>
-              <w:t xml:space="preserve">Seitenspezifischer </w:t>
-            </w:r>
-            <w:proofErr w:type="spellStart"/>
-            <w:r>
-              <w:rPr>
-                <w:lang w:val="de-DE"/>
-              </w:rPr>
-              <w:t>ViewController</w:t>
-            </w:r>
-            <w:proofErr w:type="spellEnd"/>
+              <w:t>Seitenspezifischer ViewController</w:t>
+            </w:r>
           </w:p>
           <w:p>
             <w:pPr>
@@ -6375,7 +6403,6 @@
                 <w:lang w:val="de-DE"/>
               </w:rPr>
             </w:pPr>
-            <w:proofErr w:type="spellStart"/>
             <w:r>
               <w:rPr>
                 <w:lang w:val="de-DE"/>
@@ -6386,16 +6413,8 @@
               <w:rPr>
                 <w:lang w:val="de-DE"/>
               </w:rPr>
-              <w:t>et</w:t>
-            </w:r>
-            <w:proofErr w:type="spellEnd"/>
-            <w:r>
-              <w:rPr>
-                <w:lang w:val="de-DE"/>
-              </w:rPr>
-              <w:t xml:space="preserve"> </w:t>
-            </w:r>
-            <w:proofErr w:type="spellStart"/>
+              <w:t xml:space="preserve">et </w:t>
+            </w:r>
             <w:r>
               <w:rPr>
                 <w:lang w:val="de-DE"/>
@@ -6408,7 +6427,6 @@
               </w:rPr>
               <w:t>age</w:t>
             </w:r>
-            <w:proofErr w:type="spellEnd"/>
           </w:p>
         </w:tc>
       </w:tr>
@@ -6457,40 +6475,11 @@
                 <w:lang w:val="de-DE"/>
               </w:rPr>
             </w:pPr>
-            <w:proofErr w:type="spellStart"/>
-            <w:r>
-              <w:rPr>
-                <w:lang w:val="de-DE"/>
-              </w:rPr>
-              <w:t>growl</w:t>
-            </w:r>
-            <w:proofErr w:type="spellEnd"/>
-            <w:r>
-              <w:rPr>
-                <w:lang w:val="de-DE"/>
-              </w:rPr>
-              <w:t xml:space="preserve"> </w:t>
-            </w:r>
-            <w:proofErr w:type="spellStart"/>
-            <w:r>
-              <w:rPr>
-                <w:lang w:val="de-DE"/>
-              </w:rPr>
-              <w:t>message</w:t>
-            </w:r>
-            <w:proofErr w:type="spellEnd"/>
-            <w:r>
-              <w:rPr>
-                <w:lang w:val="de-DE"/>
-              </w:rPr>
-              <w:t xml:space="preserve"> </w:t>
-            </w:r>
-            <w:proofErr w:type="spellStart"/>
-            <w:r>
-              <w:rPr>
-                <w:lang w:val="de-DE"/>
-              </w:rPr>
-              <w:t>d</w:t>
+            <w:r>
+              <w:rPr>
+                <w:lang w:val="de-DE"/>
+              </w:rPr>
+              <w:t>growl message d</w:t>
             </w:r>
             <w:r>
               <w:rPr>
@@ -6498,7 +6487,6 @@
               </w:rPr>
               <w:t>isplay</w:t>
             </w:r>
-            <w:proofErr w:type="spellEnd"/>
           </w:p>
         </w:tc>
       </w:tr>
@@ -6541,16 +6529,8 @@
               <w:rPr>
                 <w:lang w:val="de-DE"/>
               </w:rPr>
-              <w:t>*.</w:t>
-            </w:r>
-            <w:proofErr w:type="spellStart"/>
-            <w:r>
-              <w:rPr>
-                <w:lang w:val="de-DE"/>
-              </w:rPr>
-              <w:t>xhtml</w:t>
-            </w:r>
-            <w:proofErr w:type="spellEnd"/>
+              <w:t>*.xhtml</w:t>
+            </w:r>
           </w:p>
         </w:tc>
       </w:tr>
@@ -6755,26 +6735,11 @@
                 <w:lang w:val="de-DE"/>
               </w:rPr>
             </w:pPr>
-            <w:proofErr w:type="spellStart"/>
-            <w:r>
-              <w:rPr>
-                <w:lang w:val="de-DE"/>
-              </w:rPr>
-              <w:t>create</w:t>
-            </w:r>
-            <w:proofErr w:type="spellEnd"/>
-            <w:r>
-              <w:rPr>
-                <w:lang w:val="de-DE"/>
-              </w:rPr>
-              <w:t xml:space="preserve"> </w:t>
-            </w:r>
-            <w:proofErr w:type="spellStart"/>
-            <w:r>
-              <w:rPr>
-                <w:lang w:val="de-DE"/>
-              </w:rPr>
-              <w:t>p</w:t>
+            <w:r>
+              <w:rPr>
+                <w:lang w:val="de-DE"/>
+              </w:rPr>
+              <w:t>create p</w:t>
             </w:r>
             <w:r>
               <w:rPr>
@@ -6782,7 +6747,6 @@
               </w:rPr>
               <w:t>ublication</w:t>
             </w:r>
-            <w:proofErr w:type="spellEnd"/>
           </w:p>
         </w:tc>
       </w:tr>
@@ -6826,26 +6790,11 @@
                 <w:lang w:val="de-DE"/>
               </w:rPr>
             </w:pPr>
-            <w:proofErr w:type="spellStart"/>
-            <w:r>
-              <w:rPr>
-                <w:lang w:val="de-DE"/>
-              </w:rPr>
-              <w:t>delete</w:t>
-            </w:r>
-            <w:proofErr w:type="spellEnd"/>
-            <w:r>
-              <w:rPr>
-                <w:lang w:val="de-DE"/>
-              </w:rPr>
-              <w:t xml:space="preserve"> </w:t>
-            </w:r>
-            <w:proofErr w:type="spellStart"/>
-            <w:r>
-              <w:rPr>
-                <w:lang w:val="de-DE"/>
-              </w:rPr>
-              <w:t>p</w:t>
+            <w:r>
+              <w:rPr>
+                <w:lang w:val="de-DE"/>
+              </w:rPr>
+              <w:t>delete p</w:t>
             </w:r>
             <w:r>
               <w:rPr>
@@ -6853,7 +6802,6 @@
               </w:rPr>
               <w:t>ublication</w:t>
             </w:r>
-            <w:proofErr w:type="spellEnd"/>
           </w:p>
         </w:tc>
       </w:tr>
@@ -6900,7 +6848,6 @@
                 <w:lang w:val="de-DE"/>
               </w:rPr>
             </w:pPr>
-            <w:proofErr w:type="spellStart"/>
             <w:r>
               <w:rPr>
                 <w:lang w:val="de-DE"/>
@@ -6911,16 +6858,8 @@
               <w:rPr>
                 <w:lang w:val="de-DE"/>
               </w:rPr>
-              <w:t>evise</w:t>
-            </w:r>
-            <w:proofErr w:type="spellEnd"/>
-            <w:r>
-              <w:rPr>
-                <w:lang w:val="de-DE"/>
-              </w:rPr>
-              <w:t xml:space="preserve"> </w:t>
-            </w:r>
-            <w:proofErr w:type="spellStart"/>
+              <w:t xml:space="preserve">evise </w:t>
+            </w:r>
             <w:r>
               <w:rPr>
                 <w:lang w:val="de-DE"/>
@@ -6933,7 +6872,6 @@
               </w:rPr>
               <w:t>ublication</w:t>
             </w:r>
-            <w:proofErr w:type="spellEnd"/>
           </w:p>
         </w:tc>
       </w:tr>
@@ -6977,7 +6915,6 @@
                 <w:lang w:val="de-DE"/>
               </w:rPr>
             </w:pPr>
-            <w:proofErr w:type="spellStart"/>
             <w:r>
               <w:rPr>
                 <w:lang w:val="de-DE"/>
@@ -6988,16 +6925,8 @@
               <w:rPr>
                 <w:lang w:val="de-DE"/>
               </w:rPr>
-              <w:t>eview</w:t>
-            </w:r>
-            <w:proofErr w:type="spellEnd"/>
-            <w:r>
-              <w:rPr>
-                <w:lang w:val="de-DE"/>
-              </w:rPr>
-              <w:t xml:space="preserve"> </w:t>
-            </w:r>
-            <w:proofErr w:type="spellStart"/>
+              <w:t xml:space="preserve">eview </w:t>
+            </w:r>
             <w:r>
               <w:rPr>
                 <w:lang w:val="de-DE"/>
@@ -7010,7 +6939,6 @@
               </w:rPr>
               <w:t>ublication</w:t>
             </w:r>
-            <w:proofErr w:type="spellEnd"/>
           </w:p>
         </w:tc>
       </w:tr>
@@ -7057,7 +6985,6 @@
                 <w:lang w:val="de-DE"/>
               </w:rPr>
             </w:pPr>
-            <w:proofErr w:type="spellStart"/>
             <w:r>
               <w:rPr>
                 <w:lang w:val="de-DE"/>
@@ -7070,7 +6997,6 @@
               </w:rPr>
               <w:t>ogin</w:t>
             </w:r>
-            <w:proofErr w:type="spellEnd"/>
           </w:p>
         </w:tc>
       </w:tr>
@@ -7114,41 +7040,18 @@
                 <w:lang w:val="de-DE"/>
               </w:rPr>
             </w:pPr>
-            <w:proofErr w:type="spellStart"/>
-            <w:r>
-              <w:rPr>
-                <w:lang w:val="de-DE"/>
-              </w:rPr>
-              <w:t>get</w:t>
-            </w:r>
-            <w:proofErr w:type="spellEnd"/>
-            <w:r>
-              <w:rPr>
-                <w:lang w:val="de-DE"/>
-              </w:rPr>
-              <w:t xml:space="preserve"> </w:t>
-            </w:r>
-            <w:proofErr w:type="spellStart"/>
-            <w:r>
-              <w:rPr>
-                <w:lang w:val="de-DE"/>
-              </w:rPr>
-              <w:t>u</w:t>
-            </w:r>
-            <w:r>
-              <w:rPr>
-                <w:lang w:val="de-DE"/>
-              </w:rPr>
-              <w:t>ser</w:t>
-            </w:r>
-            <w:proofErr w:type="spellEnd"/>
-            <w:r>
-              <w:rPr>
-                <w:lang w:val="de-DE"/>
-              </w:rPr>
-              <w:t xml:space="preserve"> </w:t>
-            </w:r>
-            <w:proofErr w:type="spellStart"/>
+            <w:r>
+              <w:rPr>
+                <w:lang w:val="de-DE"/>
+              </w:rPr>
+              <w:t>get u</w:t>
+            </w:r>
+            <w:r>
+              <w:rPr>
+                <w:lang w:val="de-DE"/>
+              </w:rPr>
+              <w:t xml:space="preserve">ser </w:t>
+            </w:r>
             <w:r>
               <w:rPr>
                 <w:lang w:val="de-DE"/>
@@ -7161,7 +7064,6 @@
               </w:rPr>
               <w:t>ole</w:t>
             </w:r>
-            <w:proofErr w:type="spellEnd"/>
           </w:p>
         </w:tc>
       </w:tr>
@@ -7208,26 +7110,11 @@
                 <w:lang w:val="de-DE"/>
               </w:rPr>
             </w:pPr>
-            <w:proofErr w:type="spellStart"/>
-            <w:r>
-              <w:rPr>
-                <w:lang w:val="de-DE"/>
-              </w:rPr>
-              <w:t>create</w:t>
-            </w:r>
-            <w:proofErr w:type="spellEnd"/>
-            <w:r>
-              <w:rPr>
-                <w:lang w:val="de-DE"/>
-              </w:rPr>
-              <w:t xml:space="preserve"> </w:t>
-            </w:r>
-            <w:proofErr w:type="spellStart"/>
-            <w:r>
-              <w:rPr>
-                <w:lang w:val="de-DE"/>
-              </w:rPr>
-              <w:t>c</w:t>
+            <w:r>
+              <w:rPr>
+                <w:lang w:val="de-DE"/>
+              </w:rPr>
+              <w:t>create c</w:t>
             </w:r>
             <w:r>
               <w:rPr>
@@ -7235,7 +7122,6 @@
               </w:rPr>
               <w:t>onference</w:t>
             </w:r>
-            <w:proofErr w:type="spellEnd"/>
           </w:p>
         </w:tc>
       </w:tr>
@@ -7279,7 +7165,6 @@
                 <w:lang w:val="de-DE"/>
               </w:rPr>
             </w:pPr>
-            <w:proofErr w:type="spellStart"/>
             <w:r>
               <w:rPr>
                 <w:lang w:val="de-DE"/>
@@ -7290,16 +7175,8 @@
               <w:rPr>
                 <w:lang w:val="de-DE"/>
               </w:rPr>
-              <w:t>ancel</w:t>
-            </w:r>
-            <w:proofErr w:type="spellEnd"/>
-            <w:r>
-              <w:rPr>
-                <w:lang w:val="de-DE"/>
-              </w:rPr>
-              <w:t xml:space="preserve"> </w:t>
-            </w:r>
-            <w:proofErr w:type="spellStart"/>
+              <w:t xml:space="preserve">ancel </w:t>
+            </w:r>
             <w:r>
               <w:rPr>
                 <w:lang w:val="de-DE"/>
@@ -7312,7 +7189,6 @@
               </w:rPr>
               <w:t>onference</w:t>
             </w:r>
-            <w:proofErr w:type="spellEnd"/>
           </w:p>
         </w:tc>
       </w:tr>
@@ -7363,14 +7239,7 @@
               <w:rPr>
                 <w:lang w:val="de-DE"/>
               </w:rPr>
-              <w:t xml:space="preserve">rate </w:t>
-            </w:r>
-            <w:proofErr w:type="spellStart"/>
-            <w:r>
-              <w:rPr>
-                <w:lang w:val="de-DE"/>
-              </w:rPr>
-              <w:t>c</w:t>
+              <w:t>rate c</w:t>
             </w:r>
             <w:r>
               <w:rPr>
@@ -7378,7 +7247,6 @@
               </w:rPr>
               <w:t>onference</w:t>
             </w:r>
-            <w:proofErr w:type="spellEnd"/>
           </w:p>
         </w:tc>
       </w:tr>
@@ -7422,40 +7290,11 @@
                 <w:lang w:val="de-DE"/>
               </w:rPr>
             </w:pPr>
-            <w:proofErr w:type="spellStart"/>
-            <w:r>
-              <w:rPr>
-                <w:lang w:val="de-DE"/>
-              </w:rPr>
-              <w:t>register</w:t>
-            </w:r>
-            <w:proofErr w:type="spellEnd"/>
-            <w:r>
-              <w:rPr>
-                <w:lang w:val="de-DE"/>
-              </w:rPr>
-              <w:t xml:space="preserve"> </w:t>
-            </w:r>
-            <w:proofErr w:type="spellStart"/>
-            <w:r>
-              <w:rPr>
-                <w:lang w:val="de-DE"/>
-              </w:rPr>
-              <w:t>to</w:t>
-            </w:r>
-            <w:proofErr w:type="spellEnd"/>
-            <w:r>
-              <w:rPr>
-                <w:lang w:val="de-DE"/>
-              </w:rPr>
-              <w:t xml:space="preserve"> </w:t>
-            </w:r>
-            <w:proofErr w:type="spellStart"/>
-            <w:r>
-              <w:rPr>
-                <w:lang w:val="de-DE"/>
-              </w:rPr>
-              <w:t>c</w:t>
+            <w:r>
+              <w:rPr>
+                <w:lang w:val="de-DE"/>
+              </w:rPr>
+              <w:t>register to c</w:t>
             </w:r>
             <w:r>
               <w:rPr>
@@ -7463,7 +7302,6 @@
               </w:rPr>
               <w:t>onference</w:t>
             </w:r>
-            <w:proofErr w:type="spellEnd"/>
           </w:p>
         </w:tc>
       </w:tr>
@@ -7510,7 +7348,6 @@
                 <w:lang w:val="de-DE"/>
               </w:rPr>
             </w:pPr>
-            <w:proofErr w:type="spellStart"/>
             <w:r>
               <w:rPr>
                 <w:lang w:val="de-DE"/>
@@ -7521,30 +7358,8 @@
               <w:rPr>
                 <w:lang w:val="de-DE"/>
               </w:rPr>
-              <w:t>eregister</w:t>
-            </w:r>
-            <w:proofErr w:type="spellEnd"/>
-            <w:r>
-              <w:rPr>
-                <w:lang w:val="de-DE"/>
-              </w:rPr>
-              <w:t xml:space="preserve"> </w:t>
-            </w:r>
-            <w:proofErr w:type="spellStart"/>
-            <w:r>
-              <w:rPr>
-                <w:lang w:val="de-DE"/>
-              </w:rPr>
-              <w:t>from</w:t>
-            </w:r>
-            <w:proofErr w:type="spellEnd"/>
-            <w:r>
-              <w:rPr>
-                <w:lang w:val="de-DE"/>
-              </w:rPr>
-              <w:t xml:space="preserve"> </w:t>
-            </w:r>
-            <w:proofErr w:type="spellStart"/>
+              <w:t xml:space="preserve">eregister from </w:t>
+            </w:r>
             <w:r>
               <w:rPr>
                 <w:lang w:val="de-DE"/>
@@ -7557,7 +7372,6 @@
               </w:rPr>
               <w:t>onference</w:t>
             </w:r>
-            <w:proofErr w:type="spellEnd"/>
           </w:p>
         </w:tc>
       </w:tr>
@@ -7601,7 +7415,6 @@
                 <w:lang w:val="de-DE"/>
               </w:rPr>
             </w:pPr>
-            <w:proofErr w:type="spellStart"/>
             <w:r>
               <w:rPr>
                 <w:lang w:val="de-DE"/>
@@ -7612,16 +7425,8 @@
               <w:rPr>
                 <w:lang w:val="de-DE"/>
               </w:rPr>
-              <w:t>how</w:t>
-            </w:r>
-            <w:proofErr w:type="spellEnd"/>
-            <w:r>
-              <w:rPr>
-                <w:lang w:val="de-DE"/>
-              </w:rPr>
-              <w:t xml:space="preserve"> </w:t>
-            </w:r>
-            <w:proofErr w:type="spellStart"/>
+              <w:t xml:space="preserve">how </w:t>
+            </w:r>
             <w:r>
               <w:rPr>
                 <w:lang w:val="de-DE"/>
@@ -7634,7 +7439,6 @@
               </w:rPr>
               <w:t>essage</w:t>
             </w:r>
-            <w:proofErr w:type="spellEnd"/>
           </w:p>
         </w:tc>
       </w:tr>
@@ -7681,26 +7485,11 @@
                 <w:lang w:val="de-DE"/>
               </w:rPr>
             </w:pPr>
-            <w:proofErr w:type="spellStart"/>
-            <w:r>
-              <w:rPr>
-                <w:lang w:val="de-DE"/>
-              </w:rPr>
-              <w:t>page</w:t>
-            </w:r>
-            <w:proofErr w:type="spellEnd"/>
-            <w:r>
-              <w:rPr>
-                <w:lang w:val="de-DE"/>
-              </w:rPr>
-              <w:t xml:space="preserve"> </w:t>
-            </w:r>
-            <w:proofErr w:type="spellStart"/>
-            <w:r>
-              <w:rPr>
-                <w:lang w:val="de-DE"/>
-              </w:rPr>
-              <w:t>p</w:t>
+            <w:r>
+              <w:rPr>
+                <w:lang w:val="de-DE"/>
+              </w:rPr>
+              <w:t>page p</w:t>
             </w:r>
             <w:r>
               <w:rPr>
@@ -7708,7 +7497,6 @@
               </w:rPr>
               <w:t>arameters</w:t>
             </w:r>
-            <w:proofErr w:type="spellEnd"/>
           </w:p>
         </w:tc>
       </w:tr>
@@ -7752,7 +7540,6 @@
                 <w:lang w:val="de-DE"/>
               </w:rPr>
             </w:pPr>
-            <w:proofErr w:type="spellStart"/>
             <w:r>
               <w:rPr>
                 <w:lang w:val="de-DE"/>
@@ -7763,16 +7550,8 @@
               <w:rPr>
                 <w:lang w:val="de-DE"/>
               </w:rPr>
-              <w:t>hange</w:t>
-            </w:r>
-            <w:proofErr w:type="spellEnd"/>
-            <w:r>
-              <w:rPr>
-                <w:lang w:val="de-DE"/>
-              </w:rPr>
-              <w:t xml:space="preserve"> </w:t>
-            </w:r>
-            <w:proofErr w:type="spellStart"/>
+              <w:t xml:space="preserve">hange </w:t>
+            </w:r>
             <w:r>
               <w:rPr>
                 <w:lang w:val="de-DE"/>
@@ -7785,7 +7564,6 @@
               </w:rPr>
               <w:t>age</w:t>
             </w:r>
-            <w:proofErr w:type="spellEnd"/>
           </w:p>
         </w:tc>
       </w:tr>
@@ -7832,26 +7610,11 @@
                 <w:lang w:val="de-DE"/>
               </w:rPr>
             </w:pPr>
-            <w:proofErr w:type="spellStart"/>
-            <w:r>
-              <w:rPr>
-                <w:lang w:val="de-DE"/>
-              </w:rPr>
-              <w:t>get</w:t>
-            </w:r>
-            <w:proofErr w:type="spellEnd"/>
-            <w:r>
-              <w:rPr>
-                <w:lang w:val="de-DE"/>
-              </w:rPr>
-              <w:t xml:space="preserve"> </w:t>
-            </w:r>
-            <w:proofErr w:type="spellStart"/>
-            <w:r>
-              <w:rPr>
-                <w:lang w:val="de-DE"/>
-              </w:rPr>
-              <w:t>p</w:t>
+            <w:r>
+              <w:rPr>
+                <w:lang w:val="de-DE"/>
+              </w:rPr>
+              <w:t>get p</w:t>
             </w:r>
             <w:r>
               <w:rPr>
@@ -7859,7 +7622,6 @@
               </w:rPr>
               <w:t>age</w:t>
             </w:r>
-            <w:proofErr w:type="spellEnd"/>
           </w:p>
         </w:tc>
       </w:tr>
@@ -7909,7 +7671,6 @@
                 <w:lang w:val="de-DE"/>
               </w:rPr>
             </w:pPr>
-            <w:proofErr w:type="spellStart"/>
             <w:r>
               <w:rPr>
                 <w:lang w:val="de-DE"/>
@@ -7920,16 +7681,8 @@
               <w:rPr>
                 <w:lang w:val="de-DE"/>
               </w:rPr>
-              <w:t>et</w:t>
-            </w:r>
-            <w:proofErr w:type="spellEnd"/>
-            <w:r>
-              <w:rPr>
-                <w:lang w:val="de-DE"/>
-              </w:rPr>
-              <w:t xml:space="preserve"> </w:t>
-            </w:r>
-            <w:proofErr w:type="spellStart"/>
+              <w:t xml:space="preserve">et </w:t>
+            </w:r>
             <w:r>
               <w:rPr>
                 <w:lang w:val="de-DE"/>
@@ -7942,7 +7695,6 @@
               </w:rPr>
               <w:t>ata</w:t>
             </w:r>
-            <w:proofErr w:type="spellEnd"/>
           </w:p>
         </w:tc>
       </w:tr>
@@ -7989,7 +7741,6 @@
                 <w:lang w:val="de-DE"/>
               </w:rPr>
             </w:pPr>
-            <w:proofErr w:type="spellStart"/>
             <w:r>
               <w:rPr>
                 <w:lang w:val="de-DE"/>
@@ -8000,16 +7751,8 @@
               <w:rPr>
                 <w:lang w:val="de-DE"/>
               </w:rPr>
-              <w:t>allback</w:t>
-            </w:r>
-            <w:proofErr w:type="spellEnd"/>
-            <w:r>
-              <w:rPr>
-                <w:lang w:val="de-DE"/>
-              </w:rPr>
-              <w:t xml:space="preserve"> </w:t>
-            </w:r>
-            <w:proofErr w:type="spellStart"/>
+              <w:t xml:space="preserve">allback </w:t>
+            </w:r>
             <w:r>
               <w:rPr>
                 <w:lang w:val="de-DE"/>
@@ -8022,7 +7765,6 @@
               </w:rPr>
               <w:t>ctions</w:t>
             </w:r>
-            <w:proofErr w:type="spellEnd"/>
           </w:p>
         </w:tc>
       </w:tr>
@@ -8540,7 +8282,6 @@
                 <w:lang w:val="de-DE"/>
               </w:rPr>
             </w:pPr>
-            <w:proofErr w:type="spellStart"/>
             <w:r>
               <w:rPr>
                 <w:lang w:val="de-DE"/>
@@ -8553,19 +8294,11 @@
               </w:rPr>
               <w:t>et</w:t>
             </w:r>
-            <w:proofErr w:type="spellEnd"/>
-            <w:r>
-              <w:rPr>
-                <w:lang w:val="de-DE"/>
-              </w:rPr>
-              <w:t xml:space="preserve"> </w:t>
-            </w:r>
-            <w:proofErr w:type="spellStart"/>
-            <w:r>
-              <w:rPr>
-                <w:lang w:val="de-DE"/>
-              </w:rPr>
-              <w:t>c</w:t>
+            <w:r>
+              <w:rPr>
+                <w:lang w:val="de-DE"/>
+              </w:rPr>
+              <w:t xml:space="preserve"> c</w:t>
             </w:r>
             <w:r>
               <w:rPr>
@@ -8573,19 +8306,11 @@
               </w:rPr>
               <w:t>onference</w:t>
             </w:r>
-            <w:proofErr w:type="spellEnd"/>
-            <w:r>
-              <w:rPr>
-                <w:lang w:val="de-DE"/>
-              </w:rPr>
-              <w:t xml:space="preserve"> </w:t>
-            </w:r>
-            <w:proofErr w:type="spellStart"/>
-            <w:r>
-              <w:rPr>
-                <w:lang w:val="de-DE"/>
-              </w:rPr>
-              <w:t>b</w:t>
+            <w:r>
+              <w:rPr>
+                <w:lang w:val="de-DE"/>
+              </w:rPr>
+              <w:t xml:space="preserve"> b</w:t>
             </w:r>
             <w:r>
               <w:rPr>
@@ -8593,19 +8318,11 @@
               </w:rPr>
               <w:t>y</w:t>
             </w:r>
-            <w:proofErr w:type="spellEnd"/>
-            <w:r>
-              <w:rPr>
-                <w:lang w:val="de-DE"/>
-              </w:rPr>
-              <w:t xml:space="preserve"> </w:t>
-            </w:r>
-            <w:proofErr w:type="spellStart"/>
-            <w:r>
-              <w:rPr>
-                <w:lang w:val="de-DE"/>
-              </w:rPr>
-              <w:t>i</w:t>
+            <w:r>
+              <w:rPr>
+                <w:lang w:val="de-DE"/>
+              </w:rPr>
+              <w:t xml:space="preserve"> i</w:t>
             </w:r>
             <w:r>
               <w:rPr>
@@ -8613,7 +8330,6 @@
               </w:rPr>
               <w:t>d</w:t>
             </w:r>
-            <w:proofErr w:type="spellEnd"/>
           </w:p>
         </w:tc>
       </w:tr>
@@ -8660,7 +8376,6 @@
                 <w:lang w:val="de-DE"/>
               </w:rPr>
             </w:pPr>
-            <w:proofErr w:type="spellStart"/>
             <w:r>
               <w:rPr>
                 <w:lang w:val="de-DE"/>
@@ -8673,7 +8388,6 @@
               </w:rPr>
               <w:t>et</w:t>
             </w:r>
-            <w:proofErr w:type="spellEnd"/>
             <w:r>
               <w:rPr>
                 <w:lang w:val="de-DE"/>
@@ -8690,14 +8404,7 @@
               <w:rPr>
                 <w:lang w:val="de-DE"/>
               </w:rPr>
-              <w:t xml:space="preserve"> </w:t>
-            </w:r>
-            <w:proofErr w:type="spellStart"/>
-            <w:r>
-              <w:rPr>
-                <w:lang w:val="de-DE"/>
-              </w:rPr>
-              <w:t>c</w:t>
+              <w:t xml:space="preserve"> c</w:t>
             </w:r>
             <w:r>
               <w:rPr>
@@ -8705,7 +8412,6 @@
               </w:rPr>
               <w:t>onferences</w:t>
             </w:r>
-            <w:proofErr w:type="spellEnd"/>
           </w:p>
         </w:tc>
       </w:tr>
@@ -8749,7 +8455,6 @@
                 <w:lang w:val="de-DE"/>
               </w:rPr>
             </w:pPr>
-            <w:proofErr w:type="spellStart"/>
             <w:r>
               <w:rPr>
                 <w:lang w:val="de-DE"/>
@@ -8762,19 +8467,11 @@
               </w:rPr>
               <w:t>earch</w:t>
             </w:r>
-            <w:proofErr w:type="spellEnd"/>
-            <w:r>
-              <w:rPr>
-                <w:lang w:val="de-DE"/>
-              </w:rPr>
-              <w:t xml:space="preserve"> </w:t>
-            </w:r>
-            <w:proofErr w:type="spellStart"/>
-            <w:r>
-              <w:rPr>
-                <w:lang w:val="de-DE"/>
-              </w:rPr>
-              <w:t>c</w:t>
+            <w:r>
+              <w:rPr>
+                <w:lang w:val="de-DE"/>
+              </w:rPr>
+              <w:t xml:space="preserve"> c</w:t>
             </w:r>
             <w:r>
               <w:rPr>
@@ -8782,19 +8479,11 @@
               </w:rPr>
               <w:t>onferences</w:t>
             </w:r>
-            <w:proofErr w:type="spellEnd"/>
-            <w:r>
-              <w:rPr>
-                <w:lang w:val="de-DE"/>
-              </w:rPr>
-              <w:t xml:space="preserve"> </w:t>
-            </w:r>
-            <w:proofErr w:type="spellStart"/>
-            <w:r>
-              <w:rPr>
-                <w:lang w:val="de-DE"/>
-              </w:rPr>
-              <w:t>o</w:t>
+            <w:r>
+              <w:rPr>
+                <w:lang w:val="de-DE"/>
+              </w:rPr>
+              <w:t xml:space="preserve"> o</w:t>
             </w:r>
             <w:r>
               <w:rPr>
@@ -8802,19 +8491,11 @@
               </w:rPr>
               <w:t>rganized</w:t>
             </w:r>
-            <w:proofErr w:type="spellEnd"/>
-            <w:r>
-              <w:rPr>
-                <w:lang w:val="de-DE"/>
-              </w:rPr>
-              <w:t xml:space="preserve"> </w:t>
-            </w:r>
-            <w:proofErr w:type="spellStart"/>
-            <w:r>
-              <w:rPr>
-                <w:lang w:val="de-DE"/>
-              </w:rPr>
-              <w:t>b</w:t>
+            <w:r>
+              <w:rPr>
+                <w:lang w:val="de-DE"/>
+              </w:rPr>
+              <w:t xml:space="preserve"> b</w:t>
             </w:r>
             <w:r>
               <w:rPr>
@@ -8822,7 +8503,6 @@
               </w:rPr>
               <w:t>y</w:t>
             </w:r>
-            <w:proofErr w:type="spellEnd"/>
           </w:p>
         </w:tc>
       </w:tr>
@@ -9003,7 +8683,6 @@
                 <w:lang w:val="de-DE"/>
               </w:rPr>
             </w:pPr>
-            <w:proofErr w:type="spellStart"/>
             <w:r>
               <w:rPr>
                 <w:lang w:val="de-DE"/>
@@ -9016,19 +8695,11 @@
               </w:rPr>
               <w:t>earch</w:t>
             </w:r>
-            <w:proofErr w:type="spellEnd"/>
-            <w:r>
-              <w:rPr>
-                <w:lang w:val="de-DE"/>
-              </w:rPr>
-              <w:t xml:space="preserve"> </w:t>
-            </w:r>
-            <w:proofErr w:type="spellStart"/>
-            <w:r>
-              <w:rPr>
-                <w:lang w:val="de-DE"/>
-              </w:rPr>
-              <w:t>u</w:t>
+            <w:r>
+              <w:rPr>
+                <w:lang w:val="de-DE"/>
+              </w:rPr>
+              <w:t xml:space="preserve"> u</w:t>
             </w:r>
             <w:r>
               <w:rPr>
@@ -9036,19 +8707,11 @@
               </w:rPr>
               <w:t>sers</w:t>
             </w:r>
-            <w:proofErr w:type="spellEnd"/>
-            <w:r>
-              <w:rPr>
-                <w:lang w:val="de-DE"/>
-              </w:rPr>
-              <w:t xml:space="preserve"> </w:t>
-            </w:r>
-            <w:proofErr w:type="spellStart"/>
-            <w:r>
-              <w:rPr>
-                <w:lang w:val="de-DE"/>
-              </w:rPr>
-              <w:t>f</w:t>
+            <w:r>
+              <w:rPr>
+                <w:lang w:val="de-DE"/>
+              </w:rPr>
+              <w:t xml:space="preserve"> f</w:t>
             </w:r>
             <w:r>
               <w:rPr>
@@ -9056,19 +8719,11 @@
               </w:rPr>
               <w:t>or</w:t>
             </w:r>
-            <w:proofErr w:type="spellEnd"/>
-            <w:r>
-              <w:rPr>
-                <w:lang w:val="de-DE"/>
-              </w:rPr>
-              <w:t xml:space="preserve"> </w:t>
-            </w:r>
-            <w:proofErr w:type="spellStart"/>
-            <w:r>
-              <w:rPr>
-                <w:lang w:val="de-DE"/>
-              </w:rPr>
-              <w:t>c</w:t>
+            <w:r>
+              <w:rPr>
+                <w:lang w:val="de-DE"/>
+              </w:rPr>
+              <w:t xml:space="preserve"> c</w:t>
             </w:r>
             <w:r>
               <w:rPr>
@@ -9076,7 +8731,6 @@
               </w:rPr>
               <w:t>onference</w:t>
             </w:r>
-            <w:proofErr w:type="spellEnd"/>
           </w:p>
         </w:tc>
       </w:tr>
@@ -9190,7 +8844,6 @@
                 <w:lang w:val="de-DE"/>
               </w:rPr>
             </w:pPr>
-            <w:proofErr w:type="spellStart"/>
             <w:r>
               <w:rPr>
                 <w:lang w:val="de-DE"/>
@@ -9203,19 +8856,11 @@
               </w:rPr>
               <w:t>earch</w:t>
             </w:r>
-            <w:proofErr w:type="spellEnd"/>
-            <w:r>
-              <w:rPr>
-                <w:lang w:val="de-DE"/>
-              </w:rPr>
-              <w:t xml:space="preserve"> </w:t>
-            </w:r>
-            <w:proofErr w:type="spellStart"/>
-            <w:r>
-              <w:rPr>
-                <w:lang w:val="de-DE"/>
-              </w:rPr>
-              <w:t>f</w:t>
+            <w:r>
+              <w:rPr>
+                <w:lang w:val="de-DE"/>
+              </w:rPr>
+              <w:t xml:space="preserve"> f</w:t>
             </w:r>
             <w:r>
               <w:rPr>
@@ -9223,19 +8868,11 @@
               </w:rPr>
               <w:t>or</w:t>
             </w:r>
-            <w:proofErr w:type="spellEnd"/>
-            <w:r>
-              <w:rPr>
-                <w:lang w:val="de-DE"/>
-              </w:rPr>
-              <w:t xml:space="preserve"> </w:t>
-            </w:r>
-            <w:proofErr w:type="spellStart"/>
-            <w:r>
-              <w:rPr>
-                <w:lang w:val="de-DE"/>
-              </w:rPr>
-              <w:t>u</w:t>
+            <w:r>
+              <w:rPr>
+                <w:lang w:val="de-DE"/>
+              </w:rPr>
+              <w:t xml:space="preserve"> u</w:t>
             </w:r>
             <w:r>
               <w:rPr>
@@ -9243,7 +8880,6 @@
               </w:rPr>
               <w:t>sers</w:t>
             </w:r>
-            <w:proofErr w:type="spellEnd"/>
           </w:p>
         </w:tc>
       </w:tr>
@@ -9284,7 +8920,6 @@
                 <w:lang w:val="de-DE"/>
               </w:rPr>
             </w:pPr>
-            <w:proofErr w:type="spellStart"/>
             <w:r>
               <w:rPr>
                 <w:lang w:val="de-DE"/>
@@ -9297,19 +8932,11 @@
               </w:rPr>
               <w:t>earch</w:t>
             </w:r>
-            <w:proofErr w:type="spellEnd"/>
-            <w:r>
-              <w:rPr>
-                <w:lang w:val="de-DE"/>
-              </w:rPr>
-              <w:t xml:space="preserve"> </w:t>
-            </w:r>
-            <w:proofErr w:type="spellStart"/>
-            <w:r>
-              <w:rPr>
-                <w:lang w:val="de-DE"/>
-              </w:rPr>
-              <w:t>u</w:t>
+            <w:r>
+              <w:rPr>
+                <w:lang w:val="de-DE"/>
+              </w:rPr>
+              <w:t xml:space="preserve"> u</w:t>
             </w:r>
             <w:r>
               <w:rPr>
@@ -9317,19 +8944,11 @@
               </w:rPr>
               <w:t>ser</w:t>
             </w:r>
-            <w:proofErr w:type="spellEnd"/>
-            <w:r>
-              <w:rPr>
-                <w:lang w:val="de-DE"/>
-              </w:rPr>
-              <w:t xml:space="preserve"> </w:t>
-            </w:r>
-            <w:proofErr w:type="spellStart"/>
-            <w:r>
-              <w:rPr>
-                <w:lang w:val="de-DE"/>
-              </w:rPr>
-              <w:t>b</w:t>
+            <w:r>
+              <w:rPr>
+                <w:lang w:val="de-DE"/>
+              </w:rPr>
+              <w:t xml:space="preserve"> b</w:t>
             </w:r>
             <w:r>
               <w:rPr>
@@ -9337,19 +8956,11 @@
               </w:rPr>
               <w:t>y</w:t>
             </w:r>
-            <w:proofErr w:type="spellEnd"/>
-            <w:r>
-              <w:rPr>
-                <w:lang w:val="de-DE"/>
-              </w:rPr>
-              <w:t xml:space="preserve"> </w:t>
-            </w:r>
-            <w:proofErr w:type="spellStart"/>
-            <w:r>
-              <w:rPr>
-                <w:lang w:val="de-DE"/>
-              </w:rPr>
-              <w:t>i</w:t>
+            <w:r>
+              <w:rPr>
+                <w:lang w:val="de-DE"/>
+              </w:rPr>
+              <w:t xml:space="preserve"> i</w:t>
             </w:r>
             <w:r>
               <w:rPr>
@@ -9357,7 +8968,6 @@
               </w:rPr>
               <w:t>d</w:t>
             </w:r>
-            <w:proofErr w:type="spellEnd"/>
           </w:p>
         </w:tc>
       </w:tr>
@@ -9401,7 +9011,6 @@
                 <w:lang w:val="de-DE"/>
               </w:rPr>
             </w:pPr>
-            <w:proofErr w:type="spellStart"/>
             <w:r>
               <w:rPr>
                 <w:lang w:val="de-DE"/>
@@ -9414,19 +9023,11 @@
               </w:rPr>
               <w:t>earch</w:t>
             </w:r>
-            <w:proofErr w:type="spellEnd"/>
-            <w:r>
-              <w:rPr>
-                <w:lang w:val="de-DE"/>
-              </w:rPr>
-              <w:t xml:space="preserve"> </w:t>
-            </w:r>
-            <w:proofErr w:type="spellStart"/>
-            <w:r>
-              <w:rPr>
-                <w:lang w:val="de-DE"/>
-              </w:rPr>
-              <w:t>o</w:t>
+            <w:r>
+              <w:rPr>
+                <w:lang w:val="de-DE"/>
+              </w:rPr>
+              <w:t xml:space="preserve"> o</w:t>
             </w:r>
             <w:r>
               <w:rPr>
@@ -9434,19 +9035,11 @@
               </w:rPr>
               <w:t>rganizer</w:t>
             </w:r>
-            <w:proofErr w:type="spellEnd"/>
-            <w:r>
-              <w:rPr>
-                <w:lang w:val="de-DE"/>
-              </w:rPr>
-              <w:t xml:space="preserve"> </w:t>
-            </w:r>
-            <w:proofErr w:type="spellStart"/>
-            <w:r>
-              <w:rPr>
-                <w:lang w:val="de-DE"/>
-              </w:rPr>
-              <w:t>f</w:t>
+            <w:r>
+              <w:rPr>
+                <w:lang w:val="de-DE"/>
+              </w:rPr>
+              <w:t xml:space="preserve"> f</w:t>
             </w:r>
             <w:r>
               <w:rPr>
@@ -9454,19 +9047,11 @@
               </w:rPr>
               <w:t>or</w:t>
             </w:r>
-            <w:proofErr w:type="spellEnd"/>
-            <w:r>
-              <w:rPr>
-                <w:lang w:val="de-DE"/>
-              </w:rPr>
-              <w:t xml:space="preserve"> </w:t>
-            </w:r>
-            <w:proofErr w:type="spellStart"/>
-            <w:r>
-              <w:rPr>
-                <w:lang w:val="de-DE"/>
-              </w:rPr>
-              <w:t>c</w:t>
+            <w:r>
+              <w:rPr>
+                <w:lang w:val="de-DE"/>
+              </w:rPr>
+              <w:t xml:space="preserve"> c</w:t>
             </w:r>
             <w:r>
               <w:rPr>
@@ -9474,7 +9059,6 @@
               </w:rPr>
               <w:t>onference</w:t>
             </w:r>
-            <w:proofErr w:type="spellEnd"/>
           </w:p>
         </w:tc>
       </w:tr>
@@ -9591,7 +9175,6 @@
                 <w:lang w:val="de-DE"/>
               </w:rPr>
             </w:pPr>
-            <w:proofErr w:type="spellStart"/>
             <w:r>
               <w:rPr>
                 <w:lang w:val="de-DE"/>
@@ -9604,19 +9187,11 @@
               </w:rPr>
               <w:t>earch</w:t>
             </w:r>
-            <w:proofErr w:type="spellEnd"/>
-            <w:r>
-              <w:rPr>
-                <w:lang w:val="de-DE"/>
-              </w:rPr>
-              <w:t xml:space="preserve"> </w:t>
-            </w:r>
-            <w:proofErr w:type="spellStart"/>
-            <w:r>
-              <w:rPr>
-                <w:lang w:val="de-DE"/>
-              </w:rPr>
-              <w:t>f</w:t>
+            <w:r>
+              <w:rPr>
+                <w:lang w:val="de-DE"/>
+              </w:rPr>
+              <w:t xml:space="preserve"> f</w:t>
             </w:r>
             <w:r>
               <w:rPr>
@@ -9624,19 +9199,11 @@
               </w:rPr>
               <w:t>or</w:t>
             </w:r>
-            <w:proofErr w:type="spellEnd"/>
-            <w:r>
-              <w:rPr>
-                <w:lang w:val="de-DE"/>
-              </w:rPr>
-              <w:t xml:space="preserve"> </w:t>
-            </w:r>
-            <w:proofErr w:type="spellStart"/>
-            <w:r>
-              <w:rPr>
-                <w:lang w:val="de-DE"/>
-              </w:rPr>
-              <w:t>p</w:t>
+            <w:r>
+              <w:rPr>
+                <w:lang w:val="de-DE"/>
+              </w:rPr>
+              <w:t xml:space="preserve"> p</w:t>
             </w:r>
             <w:r>
               <w:rPr>
@@ -9644,7 +9211,6 @@
               </w:rPr>
               <w:t>ublication</w:t>
             </w:r>
-            <w:proofErr w:type="spellEnd"/>
           </w:p>
         </w:tc>
       </w:tr>
@@ -9685,28 +9251,12 @@
                 <w:lang w:val="de-DE"/>
               </w:rPr>
             </w:pPr>
-            <w:proofErr w:type="spellStart"/>
-            <w:r>
-              <w:rPr>
-                <w:lang w:val="de-DE"/>
-              </w:rPr>
-              <w:t>get</w:t>
-            </w:r>
-            <w:proofErr w:type="spellEnd"/>
-            <w:r>
-              <w:rPr>
-                <w:lang w:val="de-DE"/>
-              </w:rPr>
-              <w:t xml:space="preserve"> all </w:t>
-            </w:r>
-            <w:proofErr w:type="spellStart"/>
-            <w:r>
-              <w:rPr>
-                <w:lang w:val="de-DE"/>
-              </w:rPr>
-              <w:t>publications</w:t>
-            </w:r>
-            <w:proofErr w:type="spellEnd"/>
+            <w:r>
+              <w:rPr>
+                <w:lang w:val="de-DE"/>
+              </w:rPr>
+              <w:t>get all publications</w:t>
+            </w:r>
           </w:p>
         </w:tc>
       </w:tr>
@@ -9750,56 +9300,12 @@
                 <w:lang w:val="de-DE"/>
               </w:rPr>
             </w:pPr>
-            <w:proofErr w:type="spellStart"/>
-            <w:r>
-              <w:rPr>
-                <w:lang w:val="de-DE"/>
-              </w:rPr>
-              <w:t>search</w:t>
-            </w:r>
-            <w:proofErr w:type="spellEnd"/>
-            <w:r>
-              <w:rPr>
-                <w:lang w:val="de-DE"/>
-              </w:rPr>
-              <w:t xml:space="preserve"> </w:t>
-            </w:r>
-            <w:proofErr w:type="spellStart"/>
-            <w:r>
-              <w:rPr>
-                <w:lang w:val="de-DE"/>
-              </w:rPr>
-              <w:t>publications</w:t>
-            </w:r>
-            <w:proofErr w:type="spellEnd"/>
-            <w:r>
-              <w:rPr>
-                <w:lang w:val="de-DE"/>
-              </w:rPr>
-              <w:t xml:space="preserve"> </w:t>
-            </w:r>
-            <w:proofErr w:type="spellStart"/>
-            <w:r>
-              <w:rPr>
-                <w:lang w:val="de-DE"/>
-              </w:rPr>
-              <w:t>for</w:t>
-            </w:r>
-            <w:proofErr w:type="spellEnd"/>
-            <w:r>
-              <w:rPr>
-                <w:lang w:val="de-DE"/>
-              </w:rPr>
-              <w:t xml:space="preserve"> </w:t>
-            </w:r>
-            <w:proofErr w:type="spellStart"/>
-            <w:r>
-              <w:rPr>
-                <w:lang w:val="de-DE"/>
-              </w:rPr>
-              <w:t>user</w:t>
-            </w:r>
-            <w:proofErr w:type="spellEnd"/>
+            <w:r>
+              <w:rPr>
+                <w:lang w:val="de-DE"/>
+              </w:rPr>
+              <w:t>search publications for user</w:t>
+            </w:r>
           </w:p>
         </w:tc>
       </w:tr>
@@ -9934,11 +9440,9 @@
             <w:pPr>
               <w:cnfStyle w:val="000000100000" w:firstRow="0" w:lastRow="0" w:firstColumn="0" w:lastColumn="0" w:oddVBand="0" w:evenVBand="0" w:oddHBand="1" w:evenHBand="0" w:firstRowFirstColumn="0" w:firstRowLastColumn="0" w:lastRowFirstColumn="0" w:lastRowLastColumn="0"/>
             </w:pPr>
-            <w:proofErr w:type="spellStart"/>
             <w:r>
               <w:t>Benötigt</w:t>
             </w:r>
-            <w:proofErr w:type="spellEnd"/>
           </w:p>
         </w:tc>
         <w:tc>
@@ -9952,28 +9456,12 @@
                 <w:lang w:val="de-DE"/>
               </w:rPr>
             </w:pPr>
-            <w:proofErr w:type="spellStart"/>
-            <w:r>
-              <w:rPr>
-                <w:lang w:val="de-DE"/>
-              </w:rPr>
-              <w:t>Named</w:t>
-            </w:r>
-            <w:proofErr w:type="spellEnd"/>
-            <w:r>
-              <w:rPr>
-                <w:lang w:val="de-DE"/>
-              </w:rPr>
-              <w:t xml:space="preserve"> </w:t>
-            </w:r>
-            <w:proofErr w:type="spellStart"/>
-            <w:r>
-              <w:rPr>
-                <w:lang w:val="de-DE"/>
-              </w:rPr>
-              <w:t>Queries</w:t>
-            </w:r>
-            <w:proofErr w:type="spellEnd"/>
+            <w:r>
+              <w:rPr>
+                <w:lang w:val="de-DE"/>
+              </w:rPr>
+              <w:t>Named Queries</w:t>
+            </w:r>
           </w:p>
         </w:tc>
       </w:tr>
@@ -10188,11 +9676,9 @@
             <w:pPr>
               <w:cnfStyle w:val="000000000000" w:firstRow="0" w:lastRow="0" w:firstColumn="0" w:lastColumn="0" w:oddVBand="0" w:evenVBand="0" w:oddHBand="0" w:evenHBand="0" w:firstRowFirstColumn="0" w:firstRowLastColumn="0" w:lastRowFirstColumn="0" w:lastRowLastColumn="0"/>
             </w:pPr>
-            <w:proofErr w:type="spellStart"/>
             <w:r>
               <w:t>Bietet</w:t>
             </w:r>
-            <w:proofErr w:type="spellEnd"/>
           </w:p>
         </w:tc>
         <w:tc>
@@ -10210,16 +9696,8 @@
               <w:rPr>
                 <w:lang w:val="de-DE"/>
               </w:rPr>
-              <w:t xml:space="preserve">Show </w:t>
-            </w:r>
-            <w:proofErr w:type="spellStart"/>
-            <w:r>
-              <w:rPr>
-                <w:lang w:val="de-DE"/>
-              </w:rPr>
-              <w:t>message</w:t>
-            </w:r>
-            <w:proofErr w:type="spellEnd"/>
+              <w:t>Show message</w:t>
+            </w:r>
           </w:p>
         </w:tc>
       </w:tr>
@@ -10270,16 +9748,8 @@
               <w:rPr>
                 <w:lang w:val="de-DE"/>
               </w:rPr>
-              <w:t xml:space="preserve">Page </w:t>
-            </w:r>
-            <w:proofErr w:type="spellStart"/>
-            <w:r>
-              <w:rPr>
-                <w:lang w:val="de-DE"/>
-              </w:rPr>
-              <w:t>parameters</w:t>
-            </w:r>
-            <w:proofErr w:type="spellEnd"/>
+              <w:t>Page parameters</w:t>
+            </w:r>
           </w:p>
         </w:tc>
       </w:tr>
@@ -10327,16 +9797,8 @@
               <w:rPr>
                 <w:lang w:val="de-DE"/>
               </w:rPr>
-              <w:t xml:space="preserve">Change </w:t>
-            </w:r>
-            <w:proofErr w:type="spellStart"/>
-            <w:r>
-              <w:rPr>
-                <w:lang w:val="de-DE"/>
-              </w:rPr>
-              <w:t>page</w:t>
-            </w:r>
-            <w:proofErr w:type="spellEnd"/>
+              <w:t>Change page</w:t>
+            </w:r>
           </w:p>
         </w:tc>
       </w:tr>
@@ -10383,28 +9845,12 @@
                 <w:lang w:val="de-DE"/>
               </w:rPr>
             </w:pPr>
-            <w:proofErr w:type="spellStart"/>
-            <w:r>
-              <w:rPr>
-                <w:lang w:val="de-DE"/>
-              </w:rPr>
-              <w:t>Get</w:t>
-            </w:r>
-            <w:proofErr w:type="spellEnd"/>
-            <w:r>
-              <w:rPr>
-                <w:lang w:val="de-DE"/>
-              </w:rPr>
-              <w:t xml:space="preserve"> </w:t>
-            </w:r>
-            <w:proofErr w:type="spellStart"/>
-            <w:r>
-              <w:rPr>
-                <w:lang w:val="de-DE"/>
-              </w:rPr>
-              <w:t>page</w:t>
-            </w:r>
-            <w:proofErr w:type="spellEnd"/>
+            <w:r>
+              <w:rPr>
+                <w:lang w:val="de-DE"/>
+              </w:rPr>
+              <w:t>Get page</w:t>
+            </w:r>
           </w:p>
         </w:tc>
       </w:tr>
@@ -10434,11 +9880,9 @@
             <w:pPr>
               <w:cnfStyle w:val="000000000000" w:firstRow="0" w:lastRow="0" w:firstColumn="0" w:lastColumn="0" w:oddVBand="0" w:evenVBand="0" w:oddHBand="0" w:evenHBand="0" w:firstRowFirstColumn="0" w:firstRowLastColumn="0" w:lastRowFirstColumn="0" w:lastRowLastColumn="0"/>
             </w:pPr>
-            <w:proofErr w:type="spellStart"/>
             <w:r>
               <w:t>Benötigt</w:t>
             </w:r>
-            <w:proofErr w:type="spellEnd"/>
           </w:p>
         </w:tc>
         <w:tc>
@@ -10685,11 +10129,9 @@
             <w:pPr>
               <w:cnfStyle w:val="000000000000" w:firstRow="0" w:lastRow="0" w:firstColumn="0" w:lastColumn="0" w:oddVBand="0" w:evenVBand="0" w:oddHBand="0" w:evenHBand="0" w:firstRowFirstColumn="0" w:firstRowLastColumn="0" w:lastRowFirstColumn="0" w:lastRowLastColumn="0"/>
             </w:pPr>
-            <w:proofErr w:type="spellStart"/>
             <w:r>
               <w:t>Bietet</w:t>
             </w:r>
-            <w:proofErr w:type="spellEnd"/>
           </w:p>
         </w:tc>
         <w:tc>
@@ -10703,42 +10145,12 @@
                 <w:lang w:val="de-DE"/>
               </w:rPr>
             </w:pPr>
-            <w:proofErr w:type="spellStart"/>
-            <w:r>
-              <w:rPr>
-                <w:lang w:val="de-DE"/>
-              </w:rPr>
-              <w:t>Get</w:t>
-            </w:r>
-            <w:proofErr w:type="spellEnd"/>
-            <w:r>
-              <w:rPr>
-                <w:lang w:val="de-DE"/>
-              </w:rPr>
-              <w:t xml:space="preserve"> </w:t>
-            </w:r>
-            <w:proofErr w:type="spellStart"/>
-            <w:r>
-              <w:rPr>
-                <w:lang w:val="de-DE"/>
-              </w:rPr>
-              <w:t>user</w:t>
-            </w:r>
-            <w:proofErr w:type="spellEnd"/>
-            <w:r>
-              <w:rPr>
-                <w:lang w:val="de-DE"/>
-              </w:rPr>
-              <w:t xml:space="preserve"> </w:t>
-            </w:r>
-            <w:proofErr w:type="spellStart"/>
-            <w:r>
-              <w:rPr>
-                <w:lang w:val="de-DE"/>
-              </w:rPr>
-              <w:t>role</w:t>
-            </w:r>
-            <w:proofErr w:type="spellEnd"/>
+            <w:r>
+              <w:rPr>
+                <w:lang w:val="de-DE"/>
+              </w:rPr>
+              <w:t>Get user role</w:t>
+            </w:r>
           </w:p>
         </w:tc>
       </w:tr>
@@ -10818,11 +10230,9 @@
             <w:pPr>
               <w:cnfStyle w:val="000000000000" w:firstRow="0" w:lastRow="0" w:firstColumn="0" w:lastColumn="0" w:oddVBand="0" w:evenVBand="0" w:oddHBand="0" w:evenHBand="0" w:firstRowFirstColumn="0" w:firstRowLastColumn="0" w:lastRowFirstColumn="0" w:lastRowLastColumn="0"/>
             </w:pPr>
-            <w:proofErr w:type="spellStart"/>
             <w:r>
               <w:t>Benötigt</w:t>
             </w:r>
-            <w:proofErr w:type="spellEnd"/>
           </w:p>
         </w:tc>
         <w:tc>
@@ -10840,16 +10250,8 @@
               <w:rPr>
                 <w:lang w:val="de-DE"/>
               </w:rPr>
-              <w:t xml:space="preserve">Register </w:t>
-            </w:r>
-            <w:proofErr w:type="spellStart"/>
-            <w:r>
-              <w:rPr>
-                <w:lang w:val="de-DE"/>
-              </w:rPr>
-              <w:t>user</w:t>
-            </w:r>
-            <w:proofErr w:type="spellEnd"/>
+              <w:t>Register user</w:t>
+            </w:r>
           </w:p>
         </w:tc>
       </w:tr>
@@ -10893,28 +10295,12 @@
                 <w:lang w:val="de-DE"/>
               </w:rPr>
             </w:pPr>
-            <w:proofErr w:type="spellStart"/>
-            <w:r>
-              <w:rPr>
-                <w:lang w:val="de-DE"/>
-              </w:rPr>
-              <w:t>Validate</w:t>
-            </w:r>
-            <w:proofErr w:type="spellEnd"/>
-            <w:r>
-              <w:rPr>
-                <w:lang w:val="de-DE"/>
-              </w:rPr>
-              <w:t xml:space="preserve"> </w:t>
-            </w:r>
-            <w:proofErr w:type="spellStart"/>
-            <w:r>
-              <w:rPr>
-                <w:lang w:val="de-DE"/>
-              </w:rPr>
-              <w:t>user</w:t>
-            </w:r>
-            <w:proofErr w:type="spellEnd"/>
+            <w:r>
+              <w:rPr>
+                <w:lang w:val="de-DE"/>
+              </w:rPr>
+              <w:t>Validate user</w:t>
+            </w:r>
           </w:p>
         </w:tc>
       </w:tr>
@@ -10959,16 +10345,8 @@
               <w:rPr>
                 <w:lang w:val="de-DE"/>
               </w:rPr>
-              <w:t xml:space="preserve">Change </w:t>
-            </w:r>
-            <w:proofErr w:type="spellStart"/>
-            <w:r>
-              <w:rPr>
-                <w:lang w:val="de-DE"/>
-              </w:rPr>
-              <w:t>password</w:t>
-            </w:r>
-            <w:proofErr w:type="spellEnd"/>
+              <w:t>Change password</w:t>
+            </w:r>
           </w:p>
         </w:tc>
       </w:tr>
@@ -11234,16 +10612,8 @@
               <w:rPr>
                 <w:lang w:val="de-DE"/>
               </w:rPr>
-              <w:t xml:space="preserve">Register </w:t>
-            </w:r>
-            <w:proofErr w:type="spellStart"/>
-            <w:r>
-              <w:rPr>
-                <w:lang w:val="de-DE"/>
-              </w:rPr>
-              <w:t>user</w:t>
-            </w:r>
-            <w:proofErr w:type="spellEnd"/>
+              <w:t>Register user</w:t>
+            </w:r>
           </w:p>
         </w:tc>
       </w:tr>
@@ -11290,28 +10660,12 @@
                 <w:lang w:val="de-DE"/>
               </w:rPr>
             </w:pPr>
-            <w:proofErr w:type="spellStart"/>
-            <w:r>
-              <w:rPr>
-                <w:lang w:val="de-DE"/>
-              </w:rPr>
-              <w:t>Validate</w:t>
-            </w:r>
-            <w:proofErr w:type="spellEnd"/>
-            <w:r>
-              <w:rPr>
-                <w:lang w:val="de-DE"/>
-              </w:rPr>
-              <w:t xml:space="preserve"> </w:t>
-            </w:r>
-            <w:proofErr w:type="spellStart"/>
-            <w:r>
-              <w:rPr>
-                <w:lang w:val="de-DE"/>
-              </w:rPr>
-              <w:t>user</w:t>
-            </w:r>
-            <w:proofErr w:type="spellEnd"/>
+            <w:r>
+              <w:rPr>
+                <w:lang w:val="de-DE"/>
+              </w:rPr>
+              <w:t>Validate user</w:t>
+            </w:r>
           </w:p>
         </w:tc>
       </w:tr>
@@ -11359,16 +10713,8 @@
               <w:rPr>
                 <w:lang w:val="de-DE"/>
               </w:rPr>
-              <w:t xml:space="preserve">Change </w:t>
-            </w:r>
-            <w:proofErr w:type="spellStart"/>
-            <w:r>
-              <w:rPr>
-                <w:lang w:val="de-DE"/>
-              </w:rPr>
-              <w:t>password</w:t>
-            </w:r>
-            <w:proofErr w:type="spellEnd"/>
+              <w:t>Change password</w:t>
+            </w:r>
           </w:p>
         </w:tc>
       </w:tr>
@@ -11421,14 +10767,12 @@
                 <w:lang w:val="de-DE"/>
               </w:rPr>
             </w:pPr>
-            <w:proofErr w:type="spellStart"/>
             <w:r>
               <w:rPr>
                 <w:lang w:val="de-DE"/>
               </w:rPr>
               <w:t>Persist</w:t>
             </w:r>
-            <w:proofErr w:type="spellEnd"/>
           </w:p>
         </w:tc>
       </w:tr>
@@ -11592,21 +10936,7 @@
               <w:rPr>
                 <w:lang w:val="de-DE"/>
               </w:rPr>
-              <w:t xml:space="preserve">5.1.3.7. </w:t>
-            </w:r>
-            <w:proofErr w:type="spellStart"/>
-            <w:r>
-              <w:rPr>
-                <w:lang w:val="de-DE"/>
-              </w:rPr>
-              <w:t>Publication</w:t>
-            </w:r>
-            <w:proofErr w:type="spellEnd"/>
-            <w:r>
-              <w:rPr>
-                <w:lang w:val="de-DE"/>
-              </w:rPr>
-              <w:t xml:space="preserve"> Administration</w:t>
+              <w:t>5.1.3.7. Publication Administration</w:t>
             </w:r>
           </w:p>
         </w:tc>
@@ -11685,11 +11015,9 @@
             <w:pPr>
               <w:cnfStyle w:val="000000100000" w:firstRow="0" w:lastRow="0" w:firstColumn="0" w:lastColumn="0" w:oddVBand="0" w:evenVBand="0" w:oddHBand="1" w:evenHBand="0" w:firstRowFirstColumn="0" w:firstRowLastColumn="0" w:lastRowFirstColumn="0" w:lastRowLastColumn="0"/>
             </w:pPr>
-            <w:proofErr w:type="spellStart"/>
             <w:r>
               <w:t>Bietet</w:t>
             </w:r>
-            <w:proofErr w:type="spellEnd"/>
           </w:p>
         </w:tc>
         <w:tc>
@@ -11707,16 +11035,8 @@
               <w:rPr>
                 <w:lang w:val="de-DE"/>
               </w:rPr>
-              <w:t xml:space="preserve">Create </w:t>
-            </w:r>
-            <w:proofErr w:type="spellStart"/>
-            <w:r>
-              <w:rPr>
-                <w:lang w:val="de-DE"/>
-              </w:rPr>
-              <w:t>publication</w:t>
-            </w:r>
-            <w:proofErr w:type="spellEnd"/>
+              <w:t>Create publication</w:t>
+            </w:r>
           </w:p>
         </w:tc>
       </w:tr>
@@ -11761,16 +11081,8 @@
               <w:rPr>
                 <w:lang w:val="de-DE"/>
               </w:rPr>
-              <w:t xml:space="preserve">Delete </w:t>
-            </w:r>
-            <w:proofErr w:type="spellStart"/>
-            <w:r>
-              <w:rPr>
-                <w:lang w:val="de-DE"/>
-              </w:rPr>
-              <w:t>publication</w:t>
-            </w:r>
-            <w:proofErr w:type="spellEnd"/>
+              <w:t>Delete publication</w:t>
+            </w:r>
           </w:p>
         </w:tc>
       </w:tr>
@@ -11814,28 +11126,12 @@
                 <w:lang w:val="de-DE"/>
               </w:rPr>
             </w:pPr>
-            <w:proofErr w:type="spellStart"/>
-            <w:r>
-              <w:rPr>
-                <w:lang w:val="de-DE"/>
-              </w:rPr>
-              <w:t>Revise</w:t>
-            </w:r>
-            <w:proofErr w:type="spellEnd"/>
-            <w:r>
-              <w:rPr>
-                <w:lang w:val="de-DE"/>
-              </w:rPr>
-              <w:t xml:space="preserve"> </w:t>
-            </w:r>
-            <w:proofErr w:type="spellStart"/>
-            <w:r>
-              <w:rPr>
-                <w:lang w:val="de-DE"/>
-              </w:rPr>
-              <w:t>publication</w:t>
-            </w:r>
-            <w:proofErr w:type="spellEnd"/>
+            <w:r>
+              <w:rPr>
+                <w:lang w:val="de-DE"/>
+              </w:rPr>
+              <w:t>Revise publication</w:t>
+            </w:r>
           </w:p>
         </w:tc>
       </w:tr>
@@ -11883,16 +11179,8 @@
               <w:rPr>
                 <w:lang w:val="de-DE"/>
               </w:rPr>
-              <w:t xml:space="preserve">Review </w:t>
-            </w:r>
-            <w:proofErr w:type="spellStart"/>
-            <w:r>
-              <w:rPr>
-                <w:lang w:val="de-DE"/>
-              </w:rPr>
-              <w:t>publication</w:t>
-            </w:r>
-            <w:proofErr w:type="spellEnd"/>
+              <w:t>Review publication</w:t>
+            </w:r>
           </w:p>
         </w:tc>
       </w:tr>
@@ -11923,11 +11211,9 @@
             <w:pPr>
               <w:cnfStyle w:val="000000100000" w:firstRow="0" w:lastRow="0" w:firstColumn="0" w:lastColumn="0" w:oddVBand="0" w:evenVBand="0" w:oddHBand="1" w:evenHBand="0" w:firstRowFirstColumn="0" w:firstRowLastColumn="0" w:lastRowFirstColumn="0" w:lastRowLastColumn="0"/>
             </w:pPr>
-            <w:proofErr w:type="spellStart"/>
             <w:r>
               <w:t>Benötigt</w:t>
             </w:r>
-            <w:proofErr w:type="spellEnd"/>
           </w:p>
         </w:tc>
         <w:tc>
@@ -11941,14 +11227,12 @@
                 <w:lang w:val="de-DE"/>
               </w:rPr>
             </w:pPr>
-            <w:proofErr w:type="spellStart"/>
             <w:r>
               <w:rPr>
                 <w:lang w:val="de-DE"/>
               </w:rPr>
               <w:t>Persist</w:t>
             </w:r>
-            <w:proofErr w:type="spellEnd"/>
           </w:p>
         </w:tc>
       </w:tr>
@@ -12182,11 +11466,9 @@
             <w:pPr>
               <w:cnfStyle w:val="000000100000" w:firstRow="0" w:lastRow="0" w:firstColumn="0" w:lastColumn="0" w:oddVBand="0" w:evenVBand="0" w:oddHBand="1" w:evenHBand="0" w:firstRowFirstColumn="0" w:firstRowLastColumn="0" w:lastRowFirstColumn="0" w:lastRowLastColumn="0"/>
             </w:pPr>
-            <w:proofErr w:type="spellStart"/>
             <w:r>
               <w:t>Bietet</w:t>
             </w:r>
-            <w:proofErr w:type="spellEnd"/>
           </w:p>
         </w:tc>
         <w:tc>
@@ -12204,16 +11486,8 @@
               <w:rPr>
                 <w:lang w:val="de-DE"/>
               </w:rPr>
-              <w:t xml:space="preserve">Create </w:t>
-            </w:r>
-            <w:proofErr w:type="spellStart"/>
-            <w:r>
-              <w:rPr>
-                <w:lang w:val="de-DE"/>
-              </w:rPr>
-              <w:t>conference</w:t>
-            </w:r>
-            <w:proofErr w:type="spellEnd"/>
+              <w:t>Create conference</w:t>
+            </w:r>
           </w:p>
         </w:tc>
       </w:tr>
@@ -12254,28 +11528,12 @@
                 <w:lang w:val="de-DE"/>
               </w:rPr>
             </w:pPr>
-            <w:proofErr w:type="spellStart"/>
-            <w:r>
-              <w:rPr>
-                <w:lang w:val="de-DE"/>
-              </w:rPr>
-              <w:t>Cancel</w:t>
-            </w:r>
-            <w:proofErr w:type="spellEnd"/>
-            <w:r>
-              <w:rPr>
-                <w:lang w:val="de-DE"/>
-              </w:rPr>
-              <w:t xml:space="preserve"> </w:t>
-            </w:r>
-            <w:proofErr w:type="spellStart"/>
-            <w:r>
-              <w:rPr>
-                <w:lang w:val="de-DE"/>
-              </w:rPr>
-              <w:t>conference</w:t>
-            </w:r>
-            <w:proofErr w:type="spellEnd"/>
+            <w:r>
+              <w:rPr>
+                <w:lang w:val="de-DE"/>
+              </w:rPr>
+              <w:t>Cancel conference</w:t>
+            </w:r>
           </w:p>
         </w:tc>
       </w:tr>
@@ -12323,16 +11581,8 @@
               <w:rPr>
                 <w:lang w:val="de-DE"/>
               </w:rPr>
-              <w:t xml:space="preserve">Rate </w:t>
-            </w:r>
-            <w:proofErr w:type="spellStart"/>
-            <w:r>
-              <w:rPr>
-                <w:lang w:val="de-DE"/>
-              </w:rPr>
-              <w:t>conference</w:t>
-            </w:r>
-            <w:proofErr w:type="spellEnd"/>
+              <w:t>Rate conference</w:t>
+            </w:r>
           </w:p>
         </w:tc>
       </w:tr>
@@ -12377,30 +11627,8 @@
               <w:rPr>
                 <w:lang w:val="de-DE"/>
               </w:rPr>
-              <w:t xml:space="preserve">Register </w:t>
-            </w:r>
-            <w:proofErr w:type="spellStart"/>
-            <w:r>
-              <w:rPr>
-                <w:lang w:val="de-DE"/>
-              </w:rPr>
-              <w:t>to</w:t>
-            </w:r>
-            <w:proofErr w:type="spellEnd"/>
-            <w:r>
-              <w:rPr>
-                <w:lang w:val="de-DE"/>
-              </w:rPr>
-              <w:t xml:space="preserve"> </w:t>
-            </w:r>
-            <w:proofErr w:type="spellStart"/>
-            <w:r>
-              <w:rPr>
-                <w:lang w:val="de-DE"/>
-              </w:rPr>
-              <w:t>conference</w:t>
-            </w:r>
-            <w:proofErr w:type="spellEnd"/>
+              <w:t>Register to conference</w:t>
+            </w:r>
           </w:p>
         </w:tc>
       </w:tr>
@@ -12447,42 +11675,12 @@
                 <w:lang w:val="de-DE"/>
               </w:rPr>
             </w:pPr>
-            <w:proofErr w:type="spellStart"/>
-            <w:r>
-              <w:rPr>
-                <w:lang w:val="de-DE"/>
-              </w:rPr>
-              <w:t>Deregister</w:t>
-            </w:r>
-            <w:proofErr w:type="spellEnd"/>
-            <w:r>
-              <w:rPr>
-                <w:lang w:val="de-DE"/>
-              </w:rPr>
-              <w:t xml:space="preserve"> </w:t>
-            </w:r>
-            <w:proofErr w:type="spellStart"/>
-            <w:r>
-              <w:rPr>
-                <w:lang w:val="de-DE"/>
-              </w:rPr>
-              <w:t>from</w:t>
-            </w:r>
-            <w:proofErr w:type="spellEnd"/>
-            <w:r>
-              <w:rPr>
-                <w:lang w:val="de-DE"/>
-              </w:rPr>
-              <w:t xml:space="preserve"> </w:t>
-            </w:r>
-            <w:proofErr w:type="spellStart"/>
-            <w:r>
-              <w:rPr>
-                <w:lang w:val="de-DE"/>
-              </w:rPr>
-              <w:t>conference</w:t>
-            </w:r>
-            <w:proofErr w:type="spellEnd"/>
+            <w:r>
+              <w:rPr>
+                <w:lang w:val="de-DE"/>
+              </w:rPr>
+              <w:t>Deregister from conference</w:t>
+            </w:r>
           </w:p>
         </w:tc>
       </w:tr>
@@ -12510,11 +11708,9 @@
             <w:pPr>
               <w:cnfStyle w:val="000000000000" w:firstRow="0" w:lastRow="0" w:firstColumn="0" w:lastColumn="0" w:oddVBand="0" w:evenVBand="0" w:oddHBand="0" w:evenHBand="0" w:firstRowFirstColumn="0" w:firstRowLastColumn="0" w:lastRowFirstColumn="0" w:lastRowLastColumn="0"/>
             </w:pPr>
-            <w:proofErr w:type="spellStart"/>
             <w:r>
               <w:t>Benötigt</w:t>
             </w:r>
-            <w:proofErr w:type="spellEnd"/>
           </w:p>
         </w:tc>
         <w:tc>
@@ -12528,14 +11724,12 @@
                 <w:lang w:val="de-DE"/>
               </w:rPr>
             </w:pPr>
-            <w:proofErr w:type="spellStart"/>
             <w:r>
               <w:rPr>
                 <w:lang w:val="de-DE"/>
               </w:rPr>
               <w:t>Persist</w:t>
             </w:r>
-            <w:proofErr w:type="spellEnd"/>
           </w:p>
         </w:tc>
       </w:tr>
@@ -12815,11 +12009,9 @@
             <w:pPr>
               <w:cnfStyle w:val="000000000000" w:firstRow="0" w:lastRow="0" w:firstColumn="0" w:lastColumn="0" w:oddVBand="0" w:evenVBand="0" w:oddHBand="0" w:evenHBand="0" w:firstRowFirstColumn="0" w:firstRowLastColumn="0" w:lastRowFirstColumn="0" w:lastRowLastColumn="0"/>
             </w:pPr>
-            <w:proofErr w:type="spellStart"/>
             <w:r>
               <w:t>Bietet</w:t>
             </w:r>
-            <w:proofErr w:type="spellEnd"/>
           </w:p>
         </w:tc>
         <w:tc>
@@ -12833,14 +12025,12 @@
                 <w:lang w:val="de-DE"/>
               </w:rPr>
             </w:pPr>
-            <w:proofErr w:type="spellStart"/>
             <w:r>
               <w:rPr>
                 <w:lang w:val="de-DE"/>
               </w:rPr>
               <w:t>Persist</w:t>
             </w:r>
-            <w:proofErr w:type="spellEnd"/>
           </w:p>
         </w:tc>
       </w:tr>
@@ -12884,28 +12074,12 @@
                 <w:lang w:val="de-DE"/>
               </w:rPr>
             </w:pPr>
-            <w:proofErr w:type="spellStart"/>
-            <w:r>
-              <w:rPr>
-                <w:lang w:val="de-DE"/>
-              </w:rPr>
-              <w:t>Named</w:t>
-            </w:r>
-            <w:proofErr w:type="spellEnd"/>
-            <w:r>
-              <w:rPr>
-                <w:lang w:val="de-DE"/>
-              </w:rPr>
-              <w:t xml:space="preserve"> </w:t>
-            </w:r>
-            <w:proofErr w:type="spellStart"/>
-            <w:r>
-              <w:rPr>
-                <w:lang w:val="de-DE"/>
-              </w:rPr>
-              <w:t>queries</w:t>
-            </w:r>
-            <w:proofErr w:type="spellEnd"/>
+            <w:r>
+              <w:rPr>
+                <w:lang w:val="de-DE"/>
+              </w:rPr>
+              <w:t>Named queries</w:t>
+            </w:r>
           </w:p>
         </w:tc>
       </w:tr>
@@ -13443,7 +12617,6 @@
         <w:rPr>
           <w:lang w:val="de-DE"/>
         </w:rPr>
-        <w:lastRenderedPageBreak/>
         <w:t>Ebene 2</w:t>
       </w:r>
       <w:bookmarkEnd w:id="19"/>
@@ -13484,7 +12657,7 @@
       <w:r>
         <w:rPr>
           <w:noProof/>
-          <w:lang w:val="de-DE" w:eastAsia="de-DE"/>
+          <w:lang w:eastAsia="en-GB"/>
         </w:rPr>
         <w:drawing>
           <wp:inline distT="0" distB="0" distL="0" distR="0" wp14:anchorId="5D529B65" wp14:editId="45206C0D">
@@ -13504,7 +12677,7 @@
                     </pic:cNvPicPr>
                   </pic:nvPicPr>
                   <pic:blipFill>
-                    <a:blip r:embed="rId15">
+                    <a:blip r:embed="rId14">
                       <a:extLst>
                         <a:ext uri="{28A0092B-C50C-407E-A947-70E740481C1C}">
                           <a14:useLocalDpi xmlns:a14="http://schemas.microsoft.com/office/drawing/2010/main" val="0"/>
@@ -13569,7 +12742,6 @@
         <w:rPr>
           <w:lang w:val="de-DE"/>
         </w:rPr>
-        <w:lastRenderedPageBreak/>
         <w:t>Verteilungssicht</w:t>
       </w:r>
       <w:bookmarkEnd w:id="21"/>
@@ -13603,7 +12775,7 @@
       <w:r>
         <w:rPr>
           <w:noProof/>
-          <w:lang w:val="de-DE" w:eastAsia="de-DE"/>
+          <w:lang w:eastAsia="en-GB"/>
         </w:rPr>
         <w:drawing>
           <wp:inline distT="0" distB="0" distL="0" distR="0" wp14:anchorId="07DDF9F4" wp14:editId="69CAC733">
@@ -13623,7 +12795,7 @@
                     </pic:cNvPicPr>
                   </pic:nvPicPr>
                   <pic:blipFill>
-                    <a:blip r:embed="rId16" cstate="print">
+                    <a:blip r:embed="rId15" cstate="print">
                       <a:extLst>
                         <a:ext uri="{28A0092B-C50C-407E-A947-70E740481C1C}">
                           <a14:useLocalDpi xmlns:a14="http://schemas.microsoft.com/office/drawing/2010/main" val="0"/>
@@ -13688,7 +12860,6 @@
         <w:rPr>
           <w:lang w:val="de-DE"/>
         </w:rPr>
-        <w:lastRenderedPageBreak/>
         <w:t>Konzepte</w:t>
       </w:r>
       <w:bookmarkEnd w:id="23"/>
@@ -13723,7 +12894,7 @@
       <w:r>
         <w:rPr>
           <w:noProof/>
-          <w:lang w:val="de-DE" w:eastAsia="de-DE"/>
+          <w:lang w:eastAsia="en-GB"/>
         </w:rPr>
         <w:drawing>
           <wp:inline distT="0" distB="0" distL="0" distR="0" wp14:anchorId="3ECCA153" wp14:editId="010C7B1A">
@@ -13743,7 +12914,7 @@
                     </pic:cNvPicPr>
                   </pic:nvPicPr>
                   <pic:blipFill>
-                    <a:blip r:embed="rId17">
+                    <a:blip r:embed="rId16">
                       <a:extLst>
                         <a:ext uri="{28A0092B-C50C-407E-A947-70E740481C1C}">
                           <a14:useLocalDpi xmlns:a14="http://schemas.microsoft.com/office/drawing/2010/main" val="0"/>
@@ -13813,14 +12984,12 @@
         </w:rPr>
         <w:t xml:space="preserve"> Benutzer aufbereitet als Growl-</w:t>
       </w:r>
-      <w:proofErr w:type="spellStart"/>
       <w:r>
         <w:rPr>
           <w:lang w:val="de-DE"/>
         </w:rPr>
         <w:t>Notifications</w:t>
       </w:r>
-      <w:proofErr w:type="spellEnd"/>
       <w:r>
         <w:rPr>
           <w:rStyle w:val="Funotenzeichen"/>
@@ -13879,7 +13048,6 @@
         <w:rPr>
           <w:lang w:val="de-DE"/>
         </w:rPr>
-        <w:lastRenderedPageBreak/>
         <w:t>Entwurfsentscheidungen</w:t>
       </w:r>
       <w:bookmarkEnd w:id="26"/>
@@ -13921,21 +13089,7 @@
         <w:rPr>
           <w:lang w:val="de-DE"/>
         </w:rPr>
-        <w:t xml:space="preserve">das Konzept von Java EE bzw. </w:t>
-      </w:r>
-      <w:proofErr w:type="spellStart"/>
-      <w:r>
-        <w:rPr>
-          <w:lang w:val="de-DE"/>
-        </w:rPr>
-        <w:t>Glassfish</w:t>
-      </w:r>
-      <w:proofErr w:type="spellEnd"/>
-      <w:r>
-        <w:rPr>
-          <w:lang w:val="de-DE"/>
-        </w:rPr>
-        <w:t xml:space="preserve"> zur Umsetzung der Authentifizierung und Autorisierung ungeeignet.</w:t>
+        <w:t>das Konzept von Java EE bzw. Glassfish zur Umsetzung der Authentifizierung und Autorisierung ungeeignet.</w:t>
       </w:r>
     </w:p>
     <w:p>
@@ -14114,21 +13268,7 @@
         <w:rPr>
           <w:lang w:val="de-DE"/>
         </w:rPr>
-        <w:t xml:space="preserve">CQRS &amp; </w:t>
-      </w:r>
-      <w:proofErr w:type="spellStart"/>
-      <w:r>
-        <w:rPr>
-          <w:lang w:val="de-DE"/>
-        </w:rPr>
-        <w:t>Anemic</w:t>
-      </w:r>
-      <w:proofErr w:type="spellEnd"/>
-      <w:r>
-        <w:rPr>
-          <w:lang w:val="de-DE"/>
-        </w:rPr>
-        <w:t xml:space="preserve"> Domain Model</w:t>
+        <w:t>CQRS &amp; Anemic Domain Model</w:t>
       </w:r>
       <w:bookmarkEnd w:id="28"/>
     </w:p>
@@ -14142,21 +13282,7 @@
         <w:rPr>
           <w:lang w:val="de-DE"/>
         </w:rPr>
-        <w:t xml:space="preserve">Das Model ist in zwei Teile geteilt. Die Daten (in </w:t>
-      </w:r>
-      <w:proofErr w:type="spellStart"/>
-      <w:r>
-        <w:rPr>
-          <w:lang w:val="de-DE"/>
-        </w:rPr>
-        <w:t>Entities</w:t>
-      </w:r>
-      <w:proofErr w:type="spellEnd"/>
-      <w:r>
-        <w:rPr>
-          <w:lang w:val="de-DE"/>
-        </w:rPr>
-        <w:t>) sind von den verarbeitenden Methoden (in EJBs) getrennt.</w:t>
+        <w:t>Das Model ist in zwei Teile geteilt. Die Daten (in Entities) sind von den verarbeitenden Methoden (in EJBs) getrennt.</w:t>
       </w:r>
     </w:p>
     <w:p>
@@ -14217,7 +13343,6 @@
         <w:rPr>
           <w:lang w:val="de-DE"/>
         </w:rPr>
-        <w:lastRenderedPageBreak/>
         <w:t>Risiken</w:t>
       </w:r>
       <w:bookmarkEnd w:id="29"/>
@@ -14377,14 +13502,8 @@
 </w:document>
 </file>
 
-<file path=word/commentsExtended.xml><?xml version="1.0" encoding="utf-8"?>
-<w15:commentsEx xmlns:wpc="http://schemas.microsoft.com/office/word/2010/wordprocessingCanvas" xmlns:mc="http://schemas.openxmlformats.org/markup-compatibility/2006" xmlns:o="urn:schemas-microsoft-com:office:office" xmlns:r="http://schemas.openxmlformats.org/officeDocument/2006/relationships" xmlns:m="http://schemas.openxmlformats.org/officeDocument/2006/math" xmlns:v="urn:schemas-microsoft-com:vml" xmlns:wp14="http://schemas.microsoft.com/office/word/2010/wordprocessingDrawing" xmlns:wp="http://schemas.openxmlformats.org/drawingml/2006/wordprocessingDrawing" xmlns:w10="urn:schemas-microsoft-com:office:word" xmlns:w="http://schemas.openxmlformats.org/wordprocessingml/2006/main" xmlns:w14="http://schemas.microsoft.com/office/word/2010/wordml" xmlns:w15="http://schemas.microsoft.com/office/word/2012/wordml" xmlns:wpg="http://schemas.microsoft.com/office/word/2010/wordprocessingGroup" xmlns:wpi="http://schemas.microsoft.com/office/word/2010/wordprocessingInk" xmlns:wne="http://schemas.microsoft.com/office/word/2006/wordml" xmlns:wps="http://schemas.microsoft.com/office/word/2010/wordprocessingShape" mc:Ignorable="w14 w15 wp14">
-  <w15:commentEx w15:paraId="4CF08B5F" w15:done="0"/>
-</w15:commentsEx>
-</file>
-
 <file path=word/endnotes.xml><?xml version="1.0" encoding="utf-8"?>
-<w:endnotes xmlns:wpc="http://schemas.microsoft.com/office/word/2010/wordprocessingCanvas" xmlns:mc="http://schemas.openxmlformats.org/markup-compatibility/2006" xmlns:o="urn:schemas-microsoft-com:office:office" xmlns:r="http://schemas.openxmlformats.org/officeDocument/2006/relationships" xmlns:m="http://schemas.openxmlformats.org/officeDocument/2006/math" xmlns:v="urn:schemas-microsoft-com:vml" xmlns:wp14="http://schemas.microsoft.com/office/word/2010/wordprocessingDrawing" xmlns:wp="http://schemas.openxmlformats.org/drawingml/2006/wordprocessingDrawing" xmlns:w10="urn:schemas-microsoft-com:office:word" xmlns:w="http://schemas.openxmlformats.org/wordprocessingml/2006/main" xmlns:w14="http://schemas.microsoft.com/office/word/2010/wordml" xmlns:wpg="http://schemas.microsoft.com/office/word/2010/wordprocessingGroup" xmlns:wpi="http://schemas.microsoft.com/office/word/2010/wordprocessingInk" xmlns:wne="http://schemas.microsoft.com/office/word/2006/wordml" xmlns:wps="http://schemas.microsoft.com/office/word/2010/wordprocessingShape" mc:Ignorable="w14 wp14">
+<w:endnotes xmlns:wpc="http://schemas.microsoft.com/office/word/2010/wordprocessingCanvas" xmlns:mc="http://schemas.openxmlformats.org/markup-compatibility/2006" xmlns:o="urn:schemas-microsoft-com:office:office" xmlns:r="http://schemas.openxmlformats.org/officeDocument/2006/relationships" xmlns:m="http://schemas.openxmlformats.org/officeDocument/2006/math" xmlns:v="urn:schemas-microsoft-com:vml" xmlns:wp14="http://schemas.microsoft.com/office/word/2010/wordprocessingDrawing" xmlns:wp="http://schemas.openxmlformats.org/drawingml/2006/wordprocessingDrawing" xmlns:w10="urn:schemas-microsoft-com:office:word" xmlns:w="http://schemas.openxmlformats.org/wordprocessingml/2006/main" xmlns:w14="http://schemas.microsoft.com/office/word/2010/wordml" xmlns:w15="http://schemas.microsoft.com/office/word/2012/wordml" xmlns:wpg="http://schemas.microsoft.com/office/word/2010/wordprocessingGroup" xmlns:wpi="http://schemas.microsoft.com/office/word/2010/wordprocessingInk" xmlns:wne="http://schemas.microsoft.com/office/word/2006/wordml" xmlns:wps="http://schemas.microsoft.com/office/word/2010/wordprocessingShape" mc:Ignorable="w14 w15 wp14">
   <w:endnote w:type="separator" w:id="-1">
     <w:p>
       <w:pPr>
@@ -14409,7 +13528,7 @@
 </file>
 
 <file path=word/footnotes.xml><?xml version="1.0" encoding="utf-8"?>
-<w:footnotes xmlns:wpc="http://schemas.microsoft.com/office/word/2010/wordprocessingCanvas" xmlns:mc="http://schemas.openxmlformats.org/markup-compatibility/2006" xmlns:o="urn:schemas-microsoft-com:office:office" xmlns:r="http://schemas.openxmlformats.org/officeDocument/2006/relationships" xmlns:m="http://schemas.openxmlformats.org/officeDocument/2006/math" xmlns:v="urn:schemas-microsoft-com:vml" xmlns:wp14="http://schemas.microsoft.com/office/word/2010/wordprocessingDrawing" xmlns:wp="http://schemas.openxmlformats.org/drawingml/2006/wordprocessingDrawing" xmlns:w10="urn:schemas-microsoft-com:office:word" xmlns:w="http://schemas.openxmlformats.org/wordprocessingml/2006/main" xmlns:w14="http://schemas.microsoft.com/office/word/2010/wordml" xmlns:wpg="http://schemas.microsoft.com/office/word/2010/wordprocessingGroup" xmlns:wpi="http://schemas.microsoft.com/office/word/2010/wordprocessingInk" xmlns:wne="http://schemas.microsoft.com/office/word/2006/wordml" xmlns:wps="http://schemas.microsoft.com/office/word/2010/wordprocessingShape" mc:Ignorable="w14 wp14">
+<w:footnotes xmlns:wpc="http://schemas.microsoft.com/office/word/2010/wordprocessingCanvas" xmlns:mc="http://schemas.openxmlformats.org/markup-compatibility/2006" xmlns:o="urn:schemas-microsoft-com:office:office" xmlns:r="http://schemas.openxmlformats.org/officeDocument/2006/relationships" xmlns:m="http://schemas.openxmlformats.org/officeDocument/2006/math" xmlns:v="urn:schemas-microsoft-com:vml" xmlns:wp14="http://schemas.microsoft.com/office/word/2010/wordprocessingDrawing" xmlns:wp="http://schemas.openxmlformats.org/drawingml/2006/wordprocessingDrawing" xmlns:w10="urn:schemas-microsoft-com:office:word" xmlns:w="http://schemas.openxmlformats.org/wordprocessingml/2006/main" xmlns:w14="http://schemas.microsoft.com/office/word/2010/wordml" xmlns:w15="http://schemas.microsoft.com/office/word/2012/wordml" xmlns:wpg="http://schemas.microsoft.com/office/word/2010/wordprocessingGroup" xmlns:wpi="http://schemas.microsoft.com/office/word/2010/wordprocessingInk" xmlns:wne="http://schemas.microsoft.com/office/word/2006/wordml" xmlns:wps="http://schemas.microsoft.com/office/word/2010/wordprocessingShape" mc:Ignorable="w14 w15 wp14">
   <w:footnote w:type="separator" w:id="-1">
     <w:p>
       <w:pPr>
@@ -14468,7 +13587,7 @@
 </file>
 
 <file path=word/numbering.xml><?xml version="1.0" encoding="utf-8"?>
-<w:numbering xmlns:wpc="http://schemas.microsoft.com/office/word/2010/wordprocessingCanvas" xmlns:mc="http://schemas.openxmlformats.org/markup-compatibility/2006" xmlns:o="urn:schemas-microsoft-com:office:office" xmlns:r="http://schemas.openxmlformats.org/officeDocument/2006/relationships" xmlns:m="http://schemas.openxmlformats.org/officeDocument/2006/math" xmlns:v="urn:schemas-microsoft-com:vml" xmlns:wp14="http://schemas.microsoft.com/office/word/2010/wordprocessingDrawing" xmlns:wp="http://schemas.openxmlformats.org/drawingml/2006/wordprocessingDrawing" xmlns:w10="urn:schemas-microsoft-com:office:word" xmlns:w="http://schemas.openxmlformats.org/wordprocessingml/2006/main" xmlns:w14="http://schemas.microsoft.com/office/word/2010/wordml" xmlns:wpg="http://schemas.microsoft.com/office/word/2010/wordprocessingGroup" xmlns:wpi="http://schemas.microsoft.com/office/word/2010/wordprocessingInk" xmlns:wne="http://schemas.microsoft.com/office/word/2006/wordml" xmlns:wps="http://schemas.microsoft.com/office/word/2010/wordprocessingShape" mc:Ignorable="w14 wp14">
+<w:numbering xmlns:wpc="http://schemas.microsoft.com/office/word/2010/wordprocessingCanvas" xmlns:mc="http://schemas.openxmlformats.org/markup-compatibility/2006" xmlns:o="urn:schemas-microsoft-com:office:office" xmlns:r="http://schemas.openxmlformats.org/officeDocument/2006/relationships" xmlns:m="http://schemas.openxmlformats.org/officeDocument/2006/math" xmlns:v="urn:schemas-microsoft-com:vml" xmlns:wp14="http://schemas.microsoft.com/office/word/2010/wordprocessingDrawing" xmlns:wp="http://schemas.openxmlformats.org/drawingml/2006/wordprocessingDrawing" xmlns:w10="urn:schemas-microsoft-com:office:word" xmlns:w="http://schemas.openxmlformats.org/wordprocessingml/2006/main" xmlns:w14="http://schemas.microsoft.com/office/word/2010/wordml" xmlns:w15="http://schemas.microsoft.com/office/word/2012/wordml" xmlns:wpg="http://schemas.microsoft.com/office/word/2010/wordprocessingGroup" xmlns:wpi="http://schemas.microsoft.com/office/word/2010/wordprocessingInk" xmlns:wne="http://schemas.microsoft.com/office/word/2006/wordml" xmlns:wps="http://schemas.microsoft.com/office/word/2010/wordprocessingShape" mc:Ignorable="w14 w15 wp14">
   <w:abstractNum w:abstractNumId="0">
     <w:nsid w:val="1F3A32E2"/>
     <w:multiLevelType w:val="multilevel"/>
@@ -15062,16 +14181,8 @@
 </w:numbering>
 </file>
 
-<file path=word/people.xml><?xml version="1.0" encoding="utf-8"?>
-<w15:people xmlns:wpc="http://schemas.microsoft.com/office/word/2010/wordprocessingCanvas" xmlns:mc="http://schemas.openxmlformats.org/markup-compatibility/2006" xmlns:o="urn:schemas-microsoft-com:office:office" xmlns:r="http://schemas.openxmlformats.org/officeDocument/2006/relationships" xmlns:m="http://schemas.openxmlformats.org/officeDocument/2006/math" xmlns:v="urn:schemas-microsoft-com:vml" xmlns:wp14="http://schemas.microsoft.com/office/word/2010/wordprocessingDrawing" xmlns:wp="http://schemas.openxmlformats.org/drawingml/2006/wordprocessingDrawing" xmlns:w10="urn:schemas-microsoft-com:office:word" xmlns:w="http://schemas.openxmlformats.org/wordprocessingml/2006/main" xmlns:w14="http://schemas.microsoft.com/office/word/2010/wordml" xmlns:w15="http://schemas.microsoft.com/office/word/2012/wordml" xmlns:wpg="http://schemas.microsoft.com/office/word/2010/wordprocessingGroup" xmlns:wpi="http://schemas.microsoft.com/office/word/2010/wordprocessingInk" xmlns:wne="http://schemas.microsoft.com/office/word/2006/wordml" xmlns:wps="http://schemas.microsoft.com/office/word/2010/wordprocessingShape" mc:Ignorable="w14 w15 wp14">
-  <w15:person w15:author="autarch princeps">
-    <w15:presenceInfo w15:providerId="None" w15:userId="autarch princeps"/>
-  </w15:person>
-</w15:people>
-</file>
-
 <file path=word/styles.xml><?xml version="1.0" encoding="utf-8"?>
-<w:styles xmlns:mc="http://schemas.openxmlformats.org/markup-compatibility/2006" xmlns:r="http://schemas.openxmlformats.org/officeDocument/2006/relationships" xmlns:w="http://schemas.openxmlformats.org/wordprocessingml/2006/main" xmlns:w14="http://schemas.microsoft.com/office/word/2010/wordml" mc:Ignorable="w14">
+<w:styles xmlns:mc="http://schemas.openxmlformats.org/markup-compatibility/2006" xmlns:r="http://schemas.openxmlformats.org/officeDocument/2006/relationships" xmlns:w="http://schemas.openxmlformats.org/wordprocessingml/2006/main" xmlns:w14="http://schemas.microsoft.com/office/word/2010/wordml" xmlns:w15="http://schemas.microsoft.com/office/word/2012/wordml" mc:Ignorable="w14 w15">
   <w:docDefaults>
     <w:rPrDefault>
       <w:rPr>
@@ -15087,1088 +14198,378 @@
       </w:pPr>
     </w:pPrDefault>
   </w:docDefaults>
-  <w:latentStyles w:defLockedState="0" w:defUIPriority="99" w:defSemiHidden="1" w:defUnhideWhenUsed="1" w:defQFormat="0" w:count="267">
-    <w:lsdException w:name="Normal" w:semiHidden="0" w:uiPriority="0" w:unhideWhenUsed="0" w:qFormat="1"/>
-    <w:lsdException w:name="heading 1" w:semiHidden="0" w:uiPriority="9" w:unhideWhenUsed="0" w:qFormat="1"/>
-    <w:lsdException w:name="heading 2" w:uiPriority="9" w:qFormat="1"/>
-    <w:lsdException w:name="heading 3" w:uiPriority="9" w:qFormat="1"/>
-    <w:lsdException w:name="heading 4" w:uiPriority="9" w:qFormat="1"/>
-    <w:lsdException w:name="heading 5" w:uiPriority="9" w:qFormat="1"/>
-    <w:lsdException w:name="heading 6" w:uiPriority="9" w:qFormat="1"/>
-    <w:lsdException w:name="heading 7" w:uiPriority="9" w:qFormat="1"/>
-    <w:lsdException w:name="heading 8" w:uiPriority="9" w:qFormat="1"/>
-    <w:lsdException w:name="heading 9" w:uiPriority="9" w:qFormat="1"/>
-    <w:lsdException w:name="toc 1" w:uiPriority="39"/>
-    <w:lsdException w:name="toc 2" w:uiPriority="39"/>
-    <w:lsdException w:name="toc 3" w:uiPriority="39"/>
-    <w:lsdException w:name="toc 4" w:uiPriority="39"/>
-    <w:lsdException w:name="toc 5" w:uiPriority="39"/>
-    <w:lsdException w:name="toc 6" w:uiPriority="39"/>
-    <w:lsdException w:name="toc 7" w:uiPriority="39"/>
-    <w:lsdException w:name="toc 8" w:uiPriority="39"/>
-    <w:lsdException w:name="toc 9" w:uiPriority="39"/>
-    <w:lsdException w:name="caption" w:uiPriority="35" w:qFormat="1"/>
-    <w:lsdException w:name="Title" w:semiHidden="0" w:uiPriority="10" w:unhideWhenUsed="0" w:qFormat="1"/>
-    <w:lsdException w:name="Default Paragraph Font" w:uiPriority="1"/>
-    <w:lsdException w:name="Subtitle" w:semiHidden="0" w:uiPriority="11" w:unhideWhenUsed="0" w:qFormat="1"/>
-    <w:lsdException w:name="Strong" w:semiHidden="0" w:uiPriority="22" w:unhideWhenUsed="0" w:qFormat="1"/>
-    <w:lsdException w:name="Emphasis" w:semiHidden="0" w:uiPriority="20" w:unhideWhenUsed="0" w:qFormat="1"/>
-    <w:lsdException w:name="Table Grid" w:semiHidden="0" w:uiPriority="39" w:unhideWhenUsed="0"/>
-    <w:lsdException w:name="Placeholder Text" w:unhideWhenUsed="0"/>
-    <w:lsdException w:name="No Spacing" w:semiHidden="0" w:uiPriority="1" w:unhideWhenUsed="0" w:qFormat="1"/>
-    <w:lsdException w:name="Light Shading" w:semiHidden="0" w:uiPriority="60" w:unhideWhenUsed="0"/>
-    <w:lsdException w:name="Light List" w:semiHidden="0" w:uiPriority="61" w:unhideWhenUsed="0"/>
-    <w:lsdException w:name="Light Grid" w:semiHidden="0" w:uiPriority="62" w:unhideWhenUsed="0"/>
-    <w:lsdException w:name="Medium Shading 1" w:semiHidden="0" w:uiPriority="63" w:unhideWhenUsed="0"/>
-    <w:lsdException w:name="Medium Shading 2" w:semiHidden="0" w:uiPriority="64" w:unhideWhenUsed="0"/>
-    <w:lsdException w:name="Medium List 1" w:semiHidden="0" w:uiPriority="65" w:unhideWhenUsed="0"/>
-    <w:lsdException w:name="Medium List 2" w:semiHidden="0" w:uiPriority="66" w:unhideWhenUsed="0"/>
-    <w:lsdException w:name="Medium Grid 1" w:semiHidden="0" w:uiPriority="67" w:unhideWhenUsed="0"/>
-    <w:lsdException w:name="Medium Grid 2" w:semiHidden="0" w:uiPriority="68" w:unhideWhenUsed="0"/>
-    <w:lsdException w:name="Medium Grid 3" w:semiHidden="0" w:uiPriority="69" w:unhideWhenUsed="0"/>
-    <w:lsdException w:name="Dark List" w:semiHidden="0" w:uiPriority="70" w:unhideWhenUsed="0"/>
-    <w:lsdException w:name="Colorful Shading" w:semiHidden="0" w:uiPriority="71" w:unhideWhenUsed="0"/>
-    <w:lsdException w:name="Colorful List" w:semiHidden="0" w:uiPriority="72" w:unhideWhenUsed="0"/>
-    <w:lsdException w:name="Colorful Grid" w:semiHidden="0" w:uiPriority="73" w:unhideWhenUsed="0"/>
-    <w:lsdException w:name="Light Shading Accent 1" w:semiHidden="0" w:uiPriority="60" w:unhideWhenUsed="0"/>
-    <w:lsdException w:name="Light List Accent 1" w:semiHidden="0" w:uiPriority="61" w:unhideWhenUsed="0"/>
-    <w:lsdException w:name="Light Grid Accent 1" w:semiHidden="0" w:uiPriority="62" w:unhideWhenUsed="0"/>
-    <w:lsdException w:name="Medium Shading 1 Accent 1" w:semiHidden="0" w:uiPriority="63" w:unhideWhenUsed="0"/>
-    <w:lsdException w:name="Medium Shading 2 Accent 1" w:semiHidden="0" w:uiPriority="64" w:unhideWhenUsed="0"/>
-    <w:lsdException w:name="Medium List 1 Accent 1" w:semiHidden="0" w:uiPriority="65" w:unhideWhenUsed="0"/>
-    <w:lsdException w:name="Revision" w:unhideWhenUsed="0"/>
-    <w:lsdException w:name="List Paragraph" w:semiHidden="0" w:uiPriority="34" w:unhideWhenUsed="0" w:qFormat="1"/>
-    <w:lsdException w:name="Quote" w:semiHidden="0" w:uiPriority="29" w:unhideWhenUsed="0" w:qFormat="1"/>
-    <w:lsdException w:name="Intense Quote" w:semiHidden="0" w:uiPriority="30" w:unhideWhenUsed="0" w:qFormat="1"/>
-    <w:lsdException w:name="Medium List 2 Accent 1" w:semiHidden="0" w:uiPriority="66" w:unhideWhenUsed="0"/>
-    <w:lsdException w:name="Medium Grid 1 Accent 1" w:semiHidden="0" w:uiPriority="67" w:unhideWhenUsed="0"/>
-    <w:lsdException w:name="Medium Grid 2 Accent 1" w:semiHidden="0" w:uiPriority="68" w:unhideWhenUsed="0"/>
-    <w:lsdException w:name="Medium Grid 3 Accent 1" w:semiHidden="0" w:uiPriority="69" w:unhideWhenUsed="0"/>
-    <w:lsdException w:name="Dark List Accent 1" w:semiHidden="0" w:uiPriority="70" w:unhideWhenUsed="0"/>
-    <w:lsdException w:name="Colorful Shading Accent 1" w:semiHidden="0" w:uiPriority="71" w:unhideWhenUsed="0"/>
-    <w:lsdException w:name="Colorful List Accent 1" w:semiHidden="0" w:uiPriority="72" w:unhideWhenUsed="0"/>
-    <w:lsdException w:name="Colorful Grid Accent 1" w:semiHidden="0" w:uiPriority="73" w:unhideWhenUsed="0"/>
-    <w:lsdException w:name="Light Shading Accent 2" w:semiHidden="0" w:uiPriority="60" w:unhideWhenUsed="0"/>
-    <w:lsdException w:name="Light List Accent 2" w:semiHidden="0" w:uiPriority="61" w:unhideWhenUsed="0"/>
-    <w:lsdException w:name="Light Grid Accent 2" w:semiHidden="0" w:uiPriority="62" w:unhideWhenUsed="0"/>
-    <w:lsdException w:name="Medium Shading 1 Accent 2" w:semiHidden="0" w:uiPriority="63" w:unhideWhenUsed="0"/>
-    <w:lsdException w:name="Medium Shading 2 Accent 2" w:semiHidden="0" w:uiPriority="64" w:unhideWhenUsed="0"/>
-    <w:lsdException w:name="Medium List 1 Accent 2" w:semiHidden="0" w:uiPriority="65" w:unhideWhenUsed="0"/>
-    <w:lsdException w:name="Medium List 2 Accent 2" w:semiHidden="0" w:uiPriority="66" w:unhideWhenUsed="0"/>
-    <w:lsdException w:name="Medium Grid 1 Accent 2" w:semiHidden="0" w:uiPriority="67" w:unhideWhenUsed="0"/>
-    <w:lsdException w:name="Medium Grid 2 Accent 2" w:semiHidden="0" w:uiPriority="68" w:unhideWhenUsed="0"/>
-    <w:lsdException w:name="Medium Grid 3 Accent 2" w:semiHidden="0" w:uiPriority="69" w:unhideWhenUsed="0"/>
-    <w:lsdException w:name="Dark List Accent 2" w:semiHidden="0" w:uiPriority="70" w:unhideWhenUsed="0"/>
-    <w:lsdException w:name="Colorful Shading Accent 2" w:semiHidden="0" w:uiPriority="71" w:unhideWhenUsed="0"/>
-    <w:lsdException w:name="Colorful List Accent 2" w:semiHidden="0" w:uiPriority="72" w:unhideWhenUsed="0"/>
-    <w:lsdException w:name="Colorful Grid Accent 2" w:semiHidden="0" w:uiPriority="73" w:unhideWhenUsed="0"/>
-    <w:lsdException w:name="Light Shading Accent 3" w:semiHidden="0" w:uiPriority="60" w:unhideWhenUsed="0"/>
-    <w:lsdException w:name="Light List Accent 3" w:semiHidden="0" w:uiPriority="61" w:unhideWhenUsed="0"/>
-    <w:lsdException w:name="Light Grid Accent 3" w:semiHidden="0" w:uiPriority="62" w:unhideWhenUsed="0"/>
-    <w:lsdException w:name="Medium Shading 1 Accent 3" w:semiHidden="0" w:uiPriority="63" w:unhideWhenUsed="0"/>
-    <w:lsdException w:name="Medium Shading 2 Accent 3" w:semiHidden="0" w:uiPriority="64" w:unhideWhenUsed="0"/>
-    <w:lsdException w:name="Medium List 1 Accent 3" w:semiHidden="0" w:uiPriority="65" w:unhideWhenUsed="0"/>
-    <w:lsdException w:name="Medium List 2 Accent 3" w:semiHidden="0" w:uiPriority="66" w:unhideWhenUsed="0"/>
-    <w:lsdException w:name="Medium Grid 1 Accent 3" w:semiHidden="0" w:uiPriority="67" w:unhideWhenUsed="0"/>
-    <w:lsdException w:name="Medium Grid 2 Accent 3" w:semiHidden="0" w:uiPriority="68" w:unhideWhenUsed="0"/>
-    <w:lsdException w:name="Medium Grid 3 Accent 3" w:semiHidden="0" w:uiPriority="69" w:unhideWhenUsed="0"/>
-    <w:lsdException w:name="Dark List Accent 3" w:semiHidden="0" w:uiPriority="70" w:unhideWhenUsed="0"/>
-    <w:lsdException w:name="Colorful Shading Accent 3" w:semiHidden="0" w:uiPriority="71" w:unhideWhenUsed="0"/>
-    <w:lsdException w:name="Colorful List Accent 3" w:semiHidden="0" w:uiPriority="72" w:unhideWhenUsed="0"/>
-    <w:lsdException w:name="Colorful Grid Accent 3" w:semiHidden="0" w:uiPriority="73" w:unhideWhenUsed="0"/>
-    <w:lsdException w:name="Light Shading Accent 4" w:semiHidden="0" w:uiPriority="60" w:unhideWhenUsed="0"/>
-    <w:lsdException w:name="Light List Accent 4" w:semiHidden="0" w:uiPriority="61" w:unhideWhenUsed="0"/>
-    <w:lsdException w:name="Light Grid Accent 4" w:semiHidden="0" w:uiPriority="62" w:unhideWhenUsed="0"/>
-    <w:lsdException w:name="Medium Shading 1 Accent 4" w:semiHidden="0" w:uiPriority="63" w:unhideWhenUsed="0"/>
-    <w:lsdException w:name="Medium Shading 2 Accent 4" w:semiHidden="0" w:uiPriority="64" w:unhideWhenUsed="0"/>
-    <w:lsdException w:name="Medium List 1 Accent 4" w:semiHidden="0" w:uiPriority="65" w:unhideWhenUsed="0"/>
-    <w:lsdException w:name="Medium List 2 Accent 4" w:semiHidden="0" w:uiPriority="66" w:unhideWhenUsed="0"/>
-    <w:lsdException w:name="Medium Grid 1 Accent 4" w:semiHidden="0" w:uiPriority="67" w:unhideWhenUsed="0"/>
-    <w:lsdException w:name="Medium Grid 2 Accent 4" w:semiHidden="0" w:uiPriority="68" w:unhideWhenUsed="0"/>
-    <w:lsdException w:name="Medium Grid 3 Accent 4" w:semiHidden="0" w:uiPriority="69" w:unhideWhenUsed="0"/>
-    <w:lsdException w:name="Dark List Accent 4" w:semiHidden="0" w:uiPriority="70" w:unhideWhenUsed="0"/>
-    <w:lsdException w:name="Colorful Shading Accent 4" w:semiHidden="0" w:uiPriority="71" w:unhideWhenUsed="0"/>
-    <w:lsdException w:name="Colorful List Accent 4" w:semiHidden="0" w:uiPriority="72" w:unhideWhenUsed="0"/>
-    <w:lsdException w:name="Colorful Grid Accent 4" w:semiHidden="0" w:uiPriority="73" w:unhideWhenUsed="0"/>
-    <w:lsdException w:name="Light Shading Accent 5" w:semiHidden="0" w:uiPriority="60" w:unhideWhenUsed="0"/>
-    <w:lsdException w:name="Light List Accent 5" w:semiHidden="0" w:uiPriority="61" w:unhideWhenUsed="0"/>
-    <w:lsdException w:name="Light Grid Accent 5" w:semiHidden="0" w:uiPriority="62" w:unhideWhenUsed="0"/>
-    <w:lsdException w:name="Medium Shading 1 Accent 5" w:semiHidden="0" w:uiPriority="63" w:unhideWhenUsed="0"/>
-    <w:lsdException w:name="Medium Shading 2 Accent 5" w:semiHidden="0" w:uiPriority="64" w:unhideWhenUsed="0"/>
-    <w:lsdException w:name="Medium List 1 Accent 5" w:semiHidden="0" w:uiPriority="65" w:unhideWhenUsed="0"/>
-    <w:lsdException w:name="Medium List 2 Accent 5" w:semiHidden="0" w:uiPriority="66" w:unhideWhenUsed="0"/>
-    <w:lsdException w:name="Medium Grid 1 Accent 5" w:semiHidden="0" w:uiPriority="67" w:unhideWhenUsed="0"/>
-    <w:lsdException w:name="Medium Grid 2 Accent 5" w:semiHidden="0" w:uiPriority="68" w:unhideWhenUsed="0"/>
-    <w:lsdException w:name="Medium Grid 3 Accent 5" w:semiHidden="0" w:uiPriority="69" w:unhideWhenUsed="0"/>
-    <w:lsdException w:name="Dark List Accent 5" w:semiHidden="0" w:uiPriority="70" w:unhideWhenUsed="0"/>
-    <w:lsdException w:name="Colorful Shading Accent 5" w:semiHidden="0" w:uiPriority="71" w:unhideWhenUsed="0"/>
-    <w:lsdException w:name="Colorful List Accent 5" w:semiHidden="0" w:uiPriority="72" w:unhideWhenUsed="0"/>
-    <w:lsdException w:name="Colorful Grid Accent 5" w:semiHidden="0" w:uiPriority="73" w:unhideWhenUsed="0"/>
-    <w:lsdException w:name="Light Shading Accent 6" w:semiHidden="0" w:uiPriority="60" w:unhideWhenUsed="0"/>
-    <w:lsdException w:name="Light List Accent 6" w:semiHidden="0" w:uiPriority="61" w:unhideWhenUsed="0"/>
-    <w:lsdException w:name="Light Grid Accent 6" w:semiHidden="0" w:uiPriority="62" w:unhideWhenUsed="0"/>
-    <w:lsdException w:name="Medium Shading 1 Accent 6" w:semiHidden="0" w:uiPriority="63" w:unhideWhenUsed="0"/>
-    <w:lsdException w:name="Medium Shading 2 Accent 6" w:semiHidden="0" w:uiPriority="64" w:unhideWhenUsed="0"/>
-    <w:lsdException w:name="Medium List 1 Accent 6" w:semiHidden="0" w:uiPriority="65" w:unhideWhenUsed="0"/>
-    <w:lsdException w:name="Medium List 2 Accent 6" w:semiHidden="0" w:uiPriority="66" w:unhideWhenUsed="0"/>
-    <w:lsdException w:name="Medium Grid 1 Accent 6" w:semiHidden="0" w:uiPriority="67" w:unhideWhenUsed="0"/>
-    <w:lsdException w:name="Medium Grid 2 Accent 6" w:semiHidden="0" w:uiPriority="68" w:unhideWhenUsed="0"/>
-    <w:lsdException w:name="Medium Grid 3 Accent 6" w:semiHidden="0" w:uiPriority="69" w:unhideWhenUsed="0"/>
-    <w:lsdException w:name="Dark List Accent 6" w:semiHidden="0" w:uiPriority="70" w:unhideWhenUsed="0"/>
-    <w:lsdException w:name="Colorful Shading Accent 6" w:semiHidden="0" w:uiPriority="71" w:unhideWhenUsed="0"/>
-    <w:lsdException w:name="Colorful List Accent 6" w:semiHidden="0" w:uiPriority="72" w:unhideWhenUsed="0"/>
-    <w:lsdException w:name="Colorful Grid Accent 6" w:semiHidden="0" w:uiPriority="73" w:unhideWhenUsed="0"/>
-    <w:lsdException w:name="Subtle Emphasis" w:semiHidden="0" w:uiPriority="19" w:unhideWhenUsed="0" w:qFormat="1"/>
-    <w:lsdException w:name="Intense Emphasis" w:semiHidden="0" w:uiPriority="21" w:unhideWhenUsed="0" w:qFormat="1"/>
-    <w:lsdException w:name="Subtle Reference" w:semiHidden="0" w:uiPriority="31" w:unhideWhenUsed="0" w:qFormat="1"/>
-    <w:lsdException w:name="Intense Reference" w:semiHidden="0" w:uiPriority="32" w:unhideWhenUsed="0" w:qFormat="1"/>
-    <w:lsdException w:name="Book Title" w:semiHidden="0" w:uiPriority="33" w:unhideWhenUsed="0" w:qFormat="1"/>
-    <w:lsdException w:name="Bibliography" w:uiPriority="37"/>
-    <w:lsdException w:name="TOC Heading" w:uiPriority="39" w:qFormat="1"/>
-  </w:latentStyles>
-  <w:style w:type="paragraph" w:default="1" w:styleId="Standard">
-    <w:name w:val="Normal"/>
-    <w:qFormat/>
-    <w:rsid w:val="004428FC"/>
-    <w:rPr>
-      <w:sz w:val="24"/>
-    </w:rPr>
-  </w:style>
-  <w:style w:type="paragraph" w:styleId="berschrift1">
-    <w:name w:val="heading 1"/>
-    <w:basedOn w:val="Standard"/>
-    <w:next w:val="Standard"/>
-    <w:link w:val="berschrift1Zchn"/>
-    <w:uiPriority w:val="9"/>
-    <w:qFormat/>
-    <w:rsid w:val="006A0C5B"/>
-    <w:pPr>
-      <w:keepNext/>
-      <w:keepLines/>
-      <w:spacing w:before="240" w:after="0" w:line="360" w:lineRule="auto"/>
-      <w:outlineLvl w:val="0"/>
-    </w:pPr>
-    <w:rPr>
-      <w:rFonts w:asciiTheme="majorHAnsi" w:eastAsiaTheme="majorEastAsia" w:hAnsiTheme="majorHAnsi" w:cstheme="majorBidi"/>
-      <w:color w:val="2E74B5" w:themeColor="accent1" w:themeShade="BF"/>
-      <w:sz w:val="40"/>
-      <w:szCs w:val="32"/>
-    </w:rPr>
-  </w:style>
-  <w:style w:type="paragraph" w:styleId="berschrift2">
-    <w:name w:val="heading 2"/>
-    <w:basedOn w:val="Standard"/>
-    <w:next w:val="Standard"/>
-    <w:link w:val="berschrift2Zchn"/>
-    <w:uiPriority w:val="9"/>
-    <w:unhideWhenUsed/>
-    <w:qFormat/>
-    <w:rsid w:val="006A0C5B"/>
-    <w:pPr>
-      <w:keepNext/>
-      <w:keepLines/>
-      <w:spacing w:before="40" w:after="0" w:line="360" w:lineRule="auto"/>
-      <w:outlineLvl w:val="1"/>
-    </w:pPr>
-    <w:rPr>
-      <w:rFonts w:asciiTheme="majorHAnsi" w:eastAsiaTheme="majorEastAsia" w:hAnsiTheme="majorHAnsi" w:cstheme="majorBidi"/>
-      <w:color w:val="2E74B5" w:themeColor="accent1" w:themeShade="BF"/>
-      <w:sz w:val="28"/>
-      <w:szCs w:val="26"/>
-    </w:rPr>
-  </w:style>
-  <w:style w:type="paragraph" w:styleId="berschrift3">
-    <w:name w:val="heading 3"/>
-    <w:basedOn w:val="Standard"/>
-    <w:next w:val="Standard"/>
-    <w:link w:val="berschrift3Zchn"/>
-    <w:uiPriority w:val="9"/>
-    <w:unhideWhenUsed/>
-    <w:qFormat/>
-    <w:rsid w:val="006A0C5B"/>
-    <w:pPr>
-      <w:keepNext/>
-      <w:keepLines/>
-      <w:spacing w:before="40" w:after="0"/>
-      <w:outlineLvl w:val="2"/>
-    </w:pPr>
-    <w:rPr>
-      <w:rFonts w:asciiTheme="majorHAnsi" w:eastAsiaTheme="majorEastAsia" w:hAnsiTheme="majorHAnsi" w:cstheme="majorBidi"/>
-      <w:color w:val="1F4D78" w:themeColor="accent1" w:themeShade="7F"/>
-      <w:szCs w:val="24"/>
-    </w:rPr>
-  </w:style>
-  <w:style w:type="paragraph" w:styleId="berschrift4">
-    <w:name w:val="heading 4"/>
-    <w:basedOn w:val="Standard"/>
-    <w:next w:val="Standard"/>
-    <w:link w:val="berschrift4Zchn"/>
-    <w:uiPriority w:val="9"/>
-    <w:unhideWhenUsed/>
-    <w:qFormat/>
-    <w:rsid w:val="0088659B"/>
-    <w:pPr>
-      <w:keepNext/>
-      <w:keepLines/>
-      <w:spacing w:before="40" w:after="0"/>
-      <w:outlineLvl w:val="3"/>
-    </w:pPr>
-    <w:rPr>
-      <w:rFonts w:asciiTheme="majorHAnsi" w:eastAsiaTheme="majorEastAsia" w:hAnsiTheme="majorHAnsi" w:cstheme="majorBidi"/>
-      <w:i/>
-      <w:iCs/>
-      <w:color w:val="2E74B5" w:themeColor="accent1" w:themeShade="BF"/>
-    </w:rPr>
-  </w:style>
-  <w:style w:type="paragraph" w:styleId="berschrift5">
-    <w:name w:val="heading 5"/>
-    <w:basedOn w:val="Standard"/>
-    <w:next w:val="Standard"/>
-    <w:link w:val="berschrift5Zchn"/>
-    <w:uiPriority w:val="9"/>
-    <w:unhideWhenUsed/>
-    <w:qFormat/>
-    <w:rsid w:val="0088659B"/>
-    <w:pPr>
-      <w:keepNext/>
-      <w:keepLines/>
-      <w:spacing w:before="40" w:after="0"/>
-      <w:outlineLvl w:val="4"/>
-    </w:pPr>
-    <w:rPr>
-      <w:rFonts w:asciiTheme="majorHAnsi" w:eastAsiaTheme="majorEastAsia" w:hAnsiTheme="majorHAnsi" w:cstheme="majorBidi"/>
-      <w:color w:val="2E74B5" w:themeColor="accent1" w:themeShade="BF"/>
-    </w:rPr>
-  </w:style>
-  <w:style w:type="paragraph" w:styleId="berschrift6">
-    <w:name w:val="heading 6"/>
-    <w:basedOn w:val="Standard"/>
-    <w:next w:val="Standard"/>
-    <w:link w:val="berschrift6Zchn"/>
-    <w:uiPriority w:val="9"/>
-    <w:unhideWhenUsed/>
-    <w:qFormat/>
-    <w:rsid w:val="0088659B"/>
-    <w:pPr>
-      <w:keepNext/>
-      <w:keepLines/>
-      <w:spacing w:before="40" w:after="0"/>
-      <w:outlineLvl w:val="5"/>
-    </w:pPr>
-    <w:rPr>
-      <w:rFonts w:asciiTheme="majorHAnsi" w:eastAsiaTheme="majorEastAsia" w:hAnsiTheme="majorHAnsi" w:cstheme="majorBidi"/>
-      <w:color w:val="1F4D78" w:themeColor="accent1" w:themeShade="7F"/>
-    </w:rPr>
-  </w:style>
-  <w:style w:type="character" w:default="1" w:styleId="Absatz-Standardschriftart">
-    <w:name w:val="Default Paragraph Font"/>
-    <w:uiPriority w:val="1"/>
-    <w:semiHidden/>
-    <w:unhideWhenUsed/>
-  </w:style>
-  <w:style w:type="table" w:default="1" w:styleId="NormaleTabelle">
-    <w:name w:val="Normal Table"/>
-    <w:uiPriority w:val="99"/>
-    <w:semiHidden/>
-    <w:unhideWhenUsed/>
-    <w:tblPr>
-      <w:tblInd w:w="0" w:type="dxa"/>
-      <w:tblCellMar>
-        <w:top w:w="0" w:type="dxa"/>
-        <w:left w:w="108" w:type="dxa"/>
-        <w:bottom w:w="0" w:type="dxa"/>
-        <w:right w:w="108" w:type="dxa"/>
-      </w:tblCellMar>
-    </w:tblPr>
-  </w:style>
-  <w:style w:type="numbering" w:default="1" w:styleId="KeineListe">
-    <w:name w:val="No List"/>
-    <w:uiPriority w:val="99"/>
-    <w:semiHidden/>
-    <w:unhideWhenUsed/>
-  </w:style>
-  <w:style w:type="paragraph" w:styleId="Untertitel">
-    <w:name w:val="Subtitle"/>
-    <w:basedOn w:val="Standard"/>
-    <w:next w:val="Standard"/>
-    <w:link w:val="UntertitelZchn"/>
-    <w:uiPriority w:val="11"/>
-    <w:qFormat/>
-    <w:rsid w:val="006A0C5B"/>
-    <w:pPr>
-      <w:numPr>
-        <w:ilvl w:val="1"/>
-      </w:numPr>
-    </w:pPr>
-    <w:rPr>
-      <w:rFonts w:eastAsiaTheme="minorEastAsia"/>
-      <w:color w:val="5A5A5A" w:themeColor="text1" w:themeTint="A5"/>
-      <w:spacing w:val="15"/>
-      <w:sz w:val="32"/>
-    </w:rPr>
-  </w:style>
-  <w:style w:type="character" w:customStyle="1" w:styleId="UntertitelZchn">
-    <w:name w:val="Untertitel Zchn"/>
-    <w:basedOn w:val="Absatz-Standardschriftart"/>
-    <w:link w:val="Untertitel"/>
-    <w:uiPriority w:val="11"/>
-    <w:rsid w:val="006A0C5B"/>
-    <w:rPr>
-      <w:rFonts w:eastAsiaTheme="minorEastAsia"/>
-      <w:color w:val="5A5A5A" w:themeColor="text1" w:themeTint="A5"/>
-      <w:spacing w:val="15"/>
-      <w:sz w:val="32"/>
-    </w:rPr>
-  </w:style>
-  <w:style w:type="character" w:customStyle="1" w:styleId="berschrift1Zchn">
-    <w:name w:val="Überschrift 1 Zchn"/>
-    <w:basedOn w:val="Absatz-Standardschriftart"/>
-    <w:link w:val="berschrift1"/>
-    <w:uiPriority w:val="9"/>
-    <w:rsid w:val="006A0C5B"/>
-    <w:rPr>
-      <w:rFonts w:asciiTheme="majorHAnsi" w:eastAsiaTheme="majorEastAsia" w:hAnsiTheme="majorHAnsi" w:cstheme="majorBidi"/>
-      <w:color w:val="2E74B5" w:themeColor="accent1" w:themeShade="BF"/>
-      <w:sz w:val="40"/>
-      <w:szCs w:val="32"/>
-    </w:rPr>
-  </w:style>
-  <w:style w:type="table" w:styleId="Tabellenraster">
-    <w:name w:val="Table Grid"/>
-    <w:basedOn w:val="NormaleTabelle"/>
-    <w:uiPriority w:val="39"/>
-    <w:rsid w:val="006A0C5B"/>
-    <w:pPr>
-      <w:spacing w:after="0" w:line="240" w:lineRule="auto"/>
-    </w:pPr>
-    <w:tblPr>
-      <w:tblBorders>
-        <w:top w:val="single" w:sz="4" w:space="0" w:color="auto"/>
-        <w:left w:val="single" w:sz="4" w:space="0" w:color="auto"/>
-        <w:bottom w:val="single" w:sz="4" w:space="0" w:color="auto"/>
-        <w:right w:val="single" w:sz="4" w:space="0" w:color="auto"/>
-        <w:insideH w:val="single" w:sz="4" w:space="0" w:color="auto"/>
-        <w:insideV w:val="single" w:sz="4" w:space="0" w:color="auto"/>
-      </w:tblBorders>
-    </w:tblPr>
-  </w:style>
-  <w:style w:type="table" w:customStyle="1" w:styleId="Gitternetztabelle5dunkelAkzent11">
-    <w:name w:val="Gitternetztabelle 5 dunkel  – Akzent 11"/>
-    <w:basedOn w:val="NormaleTabelle"/>
-    <w:uiPriority w:val="50"/>
-    <w:rsid w:val="006A0C5B"/>
-    <w:pPr>
-      <w:spacing w:after="0" w:line="240" w:lineRule="auto"/>
-    </w:pPr>
-    <w:tblPr>
-      <w:tblStyleRowBandSize w:val="1"/>
-      <w:tblStyleColBandSize w:val="1"/>
-      <w:tblBorders>
-        <w:top w:val="single" w:sz="4" w:space="0" w:color="FFFFFF" w:themeColor="background1"/>
-        <w:left w:val="single" w:sz="4" w:space="0" w:color="FFFFFF" w:themeColor="background1"/>
-        <w:bottom w:val="single" w:sz="4" w:space="0" w:color="FFFFFF" w:themeColor="background1"/>
-        <w:right w:val="single" w:sz="4" w:space="0" w:color="FFFFFF" w:themeColor="background1"/>
-        <w:insideH w:val="single" w:sz="4" w:space="0" w:color="FFFFFF" w:themeColor="background1"/>
-        <w:insideV w:val="single" w:sz="4" w:space="0" w:color="FFFFFF" w:themeColor="background1"/>
-      </w:tblBorders>
-    </w:tblPr>
-    <w:tcPr>
-      <w:shd w:val="clear" w:color="auto" w:fill="DEEAF6" w:themeFill="accent1" w:themeFillTint="33"/>
-    </w:tcPr>
-    <w:tblStylePr w:type="firstRow">
-      <w:rPr>
-        <w:b/>
-        <w:bCs/>
-        <w:color w:val="FFFFFF" w:themeColor="background1"/>
-      </w:rPr>
-      <w:tblPr/>
-      <w:tcPr>
-        <w:tcBorders>
-          <w:top w:val="single" w:sz="4" w:space="0" w:color="FFFFFF" w:themeColor="background1"/>
-          <w:left w:val="single" w:sz="4" w:space="0" w:color="FFFFFF" w:themeColor="background1"/>
-          <w:right w:val="single" w:sz="4" w:space="0" w:color="FFFFFF" w:themeColor="background1"/>
-          <w:insideH w:val="nil"/>
-          <w:insideV w:val="nil"/>
-        </w:tcBorders>
-        <w:shd w:val="clear" w:color="auto" w:fill="5B9BD5" w:themeFill="accent1"/>
-      </w:tcPr>
-    </w:tblStylePr>
-    <w:tblStylePr w:type="lastRow">
-      <w:rPr>
-        <w:b/>
-        <w:bCs/>
-        <w:color w:val="FFFFFF" w:themeColor="background1"/>
-      </w:rPr>
-      <w:tblPr/>
-      <w:tcPr>
-        <w:tcBorders>
-          <w:left w:val="single" w:sz="4" w:space="0" w:color="FFFFFF" w:themeColor="background1"/>
-          <w:bottom w:val="single" w:sz="4" w:space="0" w:color="FFFFFF" w:themeColor="background1"/>
-          <w:right w:val="single" w:sz="4" w:space="0" w:color="FFFFFF" w:themeColor="background1"/>
-          <w:insideH w:val="nil"/>
-          <w:insideV w:val="nil"/>
-        </w:tcBorders>
-        <w:shd w:val="clear" w:color="auto" w:fill="5B9BD5" w:themeFill="accent1"/>
-      </w:tcPr>
-    </w:tblStylePr>
-    <w:tblStylePr w:type="firstCol">
-      <w:rPr>
-        <w:b/>
-        <w:bCs/>
-        <w:color w:val="FFFFFF" w:themeColor="background1"/>
-      </w:rPr>
-      <w:tblPr/>
-      <w:tcPr>
-        <w:tcBorders>
-          <w:top w:val="single" w:sz="4" w:space="0" w:color="FFFFFF" w:themeColor="background1"/>
-          <w:left w:val="single" w:sz="4" w:space="0" w:color="FFFFFF" w:themeColor="background1"/>
-          <w:bottom w:val="single" w:sz="4" w:space="0" w:color="FFFFFF" w:themeColor="background1"/>
-          <w:insideV w:val="nil"/>
-        </w:tcBorders>
-        <w:shd w:val="clear" w:color="auto" w:fill="5B9BD5" w:themeFill="accent1"/>
-      </w:tcPr>
-    </w:tblStylePr>
-    <w:tblStylePr w:type="lastCol">
-      <w:rPr>
-        <w:b/>
-        <w:bCs/>
-        <w:color w:val="FFFFFF" w:themeColor="background1"/>
-      </w:rPr>
-      <w:tblPr/>
-      <w:tcPr>
-        <w:tcBorders>
-          <w:top w:val="single" w:sz="4" w:space="0" w:color="FFFFFF" w:themeColor="background1"/>
-          <w:bottom w:val="single" w:sz="4" w:space="0" w:color="FFFFFF" w:themeColor="background1"/>
-          <w:right w:val="single" w:sz="4" w:space="0" w:color="FFFFFF" w:themeColor="background1"/>
-          <w:insideV w:val="nil"/>
-        </w:tcBorders>
-        <w:shd w:val="clear" w:color="auto" w:fill="5B9BD5" w:themeFill="accent1"/>
-      </w:tcPr>
-    </w:tblStylePr>
-    <w:tblStylePr w:type="band1Vert">
-      <w:tblPr/>
-      <w:tcPr>
-        <w:shd w:val="clear" w:color="auto" w:fill="BDD6EE" w:themeFill="accent1" w:themeFillTint="66"/>
-      </w:tcPr>
-    </w:tblStylePr>
-    <w:tblStylePr w:type="band1Horz">
-      <w:tblPr/>
-      <w:tcPr>
-        <w:shd w:val="clear" w:color="auto" w:fill="BDD6EE" w:themeFill="accent1" w:themeFillTint="66"/>
-      </w:tcPr>
-    </w:tblStylePr>
-  </w:style>
-  <w:style w:type="character" w:customStyle="1" w:styleId="berschrift2Zchn">
-    <w:name w:val="Überschrift 2 Zchn"/>
-    <w:basedOn w:val="Absatz-Standardschriftart"/>
-    <w:link w:val="berschrift2"/>
-    <w:uiPriority w:val="9"/>
-    <w:rsid w:val="006A0C5B"/>
-    <w:rPr>
-      <w:rFonts w:asciiTheme="majorHAnsi" w:eastAsiaTheme="majorEastAsia" w:hAnsiTheme="majorHAnsi" w:cstheme="majorBidi"/>
-      <w:color w:val="2E74B5" w:themeColor="accent1" w:themeShade="BF"/>
-      <w:sz w:val="28"/>
-      <w:szCs w:val="26"/>
-    </w:rPr>
-  </w:style>
-  <w:style w:type="paragraph" w:styleId="Listenabsatz">
-    <w:name w:val="List Paragraph"/>
-    <w:basedOn w:val="Standard"/>
-    <w:uiPriority w:val="34"/>
-    <w:qFormat/>
-    <w:rsid w:val="006A0C5B"/>
-    <w:pPr>
-      <w:ind w:left="720"/>
-      <w:contextualSpacing/>
-    </w:pPr>
-  </w:style>
-  <w:style w:type="character" w:customStyle="1" w:styleId="berschrift3Zchn">
-    <w:name w:val="Überschrift 3 Zchn"/>
-    <w:basedOn w:val="Absatz-Standardschriftart"/>
-    <w:link w:val="berschrift3"/>
-    <w:uiPriority w:val="9"/>
-    <w:rsid w:val="006A0C5B"/>
-    <w:rPr>
-      <w:rFonts w:asciiTheme="majorHAnsi" w:eastAsiaTheme="majorEastAsia" w:hAnsiTheme="majorHAnsi" w:cstheme="majorBidi"/>
-      <w:color w:val="1F4D78" w:themeColor="accent1" w:themeShade="7F"/>
-      <w:sz w:val="24"/>
-      <w:szCs w:val="24"/>
-    </w:rPr>
-  </w:style>
-  <w:style w:type="table" w:customStyle="1" w:styleId="Gitternetztabelle5dunkelAkzent51">
-    <w:name w:val="Gitternetztabelle 5 dunkel  – Akzent 51"/>
-    <w:basedOn w:val="NormaleTabelle"/>
-    <w:uiPriority w:val="50"/>
-    <w:rsid w:val="004428FC"/>
-    <w:pPr>
-      <w:spacing w:after="0" w:line="240" w:lineRule="auto"/>
-    </w:pPr>
-    <w:tblPr>
-      <w:tblStyleRowBandSize w:val="1"/>
-      <w:tblStyleColBandSize w:val="1"/>
-      <w:tblBorders>
-        <w:top w:val="single" w:sz="4" w:space="0" w:color="FFFFFF" w:themeColor="background1"/>
-        <w:left w:val="single" w:sz="4" w:space="0" w:color="FFFFFF" w:themeColor="background1"/>
-        <w:bottom w:val="single" w:sz="4" w:space="0" w:color="FFFFFF" w:themeColor="background1"/>
-        <w:right w:val="single" w:sz="4" w:space="0" w:color="FFFFFF" w:themeColor="background1"/>
-        <w:insideH w:val="single" w:sz="4" w:space="0" w:color="FFFFFF" w:themeColor="background1"/>
-        <w:insideV w:val="single" w:sz="4" w:space="0" w:color="FFFFFF" w:themeColor="background1"/>
-      </w:tblBorders>
-    </w:tblPr>
-    <w:tcPr>
-      <w:shd w:val="clear" w:color="auto" w:fill="D9E2F3" w:themeFill="accent5" w:themeFillTint="33"/>
-    </w:tcPr>
-    <w:tblStylePr w:type="firstRow">
-      <w:rPr>
-        <w:b/>
-        <w:bCs/>
-        <w:color w:val="FFFFFF" w:themeColor="background1"/>
-      </w:rPr>
-      <w:tblPr/>
-      <w:tcPr>
-        <w:tcBorders>
-          <w:top w:val="single" w:sz="4" w:space="0" w:color="FFFFFF" w:themeColor="background1"/>
-          <w:left w:val="single" w:sz="4" w:space="0" w:color="FFFFFF" w:themeColor="background1"/>
-          <w:right w:val="single" w:sz="4" w:space="0" w:color="FFFFFF" w:themeColor="background1"/>
-          <w:insideH w:val="nil"/>
-          <w:insideV w:val="nil"/>
-        </w:tcBorders>
-        <w:shd w:val="clear" w:color="auto" w:fill="4472C4" w:themeFill="accent5"/>
-      </w:tcPr>
-    </w:tblStylePr>
-    <w:tblStylePr w:type="lastRow">
-      <w:rPr>
-        <w:b/>
-        <w:bCs/>
-        <w:color w:val="FFFFFF" w:themeColor="background1"/>
-      </w:rPr>
-      <w:tblPr/>
-      <w:tcPr>
-        <w:tcBorders>
-          <w:left w:val="single" w:sz="4" w:space="0" w:color="FFFFFF" w:themeColor="background1"/>
-          <w:bottom w:val="single" w:sz="4" w:space="0" w:color="FFFFFF" w:themeColor="background1"/>
-          <w:right w:val="single" w:sz="4" w:space="0" w:color="FFFFFF" w:themeColor="background1"/>
-          <w:insideH w:val="nil"/>
-          <w:insideV w:val="nil"/>
-        </w:tcBorders>
-        <w:shd w:val="clear" w:color="auto" w:fill="4472C4" w:themeFill="accent5"/>
-      </w:tcPr>
-    </w:tblStylePr>
-    <w:tblStylePr w:type="firstCol">
-      <w:rPr>
-        <w:b/>
-        <w:bCs/>
-        <w:color w:val="FFFFFF" w:themeColor="background1"/>
-      </w:rPr>
-      <w:tblPr/>
-      <w:tcPr>
-        <w:tcBorders>
-          <w:top w:val="single" w:sz="4" w:space="0" w:color="FFFFFF" w:themeColor="background1"/>
-          <w:left w:val="single" w:sz="4" w:space="0" w:color="FFFFFF" w:themeColor="background1"/>
-          <w:bottom w:val="single" w:sz="4" w:space="0" w:color="FFFFFF" w:themeColor="background1"/>
-          <w:insideV w:val="nil"/>
-        </w:tcBorders>
-        <w:shd w:val="clear" w:color="auto" w:fill="4472C4" w:themeFill="accent5"/>
-      </w:tcPr>
-    </w:tblStylePr>
-    <w:tblStylePr w:type="lastCol">
-      <w:rPr>
-        <w:b/>
-        <w:bCs/>
-        <w:color w:val="FFFFFF" w:themeColor="background1"/>
-      </w:rPr>
-      <w:tblPr/>
-      <w:tcPr>
-        <w:tcBorders>
-          <w:top w:val="single" w:sz="4" w:space="0" w:color="FFFFFF" w:themeColor="background1"/>
-          <w:bottom w:val="single" w:sz="4" w:space="0" w:color="FFFFFF" w:themeColor="background1"/>
-          <w:right w:val="single" w:sz="4" w:space="0" w:color="FFFFFF" w:themeColor="background1"/>
-          <w:insideV w:val="nil"/>
-        </w:tcBorders>
-        <w:shd w:val="clear" w:color="auto" w:fill="4472C4" w:themeFill="accent5"/>
-      </w:tcPr>
-    </w:tblStylePr>
-    <w:tblStylePr w:type="band1Vert">
-      <w:tblPr/>
-      <w:tcPr>
-        <w:shd w:val="clear" w:color="auto" w:fill="B4C6E7" w:themeFill="accent5" w:themeFillTint="66"/>
-      </w:tcPr>
-    </w:tblStylePr>
-    <w:tblStylePr w:type="band1Horz">
-      <w:tblPr/>
-      <w:tcPr>
-        <w:shd w:val="clear" w:color="auto" w:fill="B4C6E7" w:themeFill="accent5" w:themeFillTint="66"/>
-      </w:tcPr>
-    </w:tblStylePr>
-  </w:style>
-  <w:style w:type="paragraph" w:styleId="Inhaltsverzeichnisberschrift">
-    <w:name w:val="TOC Heading"/>
-    <w:basedOn w:val="berschrift1"/>
-    <w:next w:val="Standard"/>
-    <w:uiPriority w:val="39"/>
-    <w:unhideWhenUsed/>
-    <w:qFormat/>
-    <w:rsid w:val="00E07A32"/>
-    <w:pPr>
-      <w:spacing w:line="259" w:lineRule="auto"/>
-      <w:outlineLvl w:val="9"/>
-    </w:pPr>
-    <w:rPr>
-      <w:sz w:val="32"/>
-      <w:lang w:eastAsia="en-GB"/>
-    </w:rPr>
-  </w:style>
-  <w:style w:type="paragraph" w:styleId="Verzeichnis1">
-    <w:name w:val="toc 1"/>
-    <w:basedOn w:val="Standard"/>
-    <w:next w:val="Standard"/>
-    <w:autoRedefine/>
-    <w:uiPriority w:val="39"/>
-    <w:unhideWhenUsed/>
-    <w:rsid w:val="00E07A32"/>
-    <w:pPr>
-      <w:spacing w:after="100"/>
-    </w:pPr>
-  </w:style>
-  <w:style w:type="paragraph" w:styleId="Verzeichnis2">
-    <w:name w:val="toc 2"/>
-    <w:basedOn w:val="Standard"/>
-    <w:next w:val="Standard"/>
-    <w:autoRedefine/>
-    <w:uiPriority w:val="39"/>
-    <w:unhideWhenUsed/>
-    <w:rsid w:val="000D3864"/>
-    <w:pPr>
-      <w:tabs>
-        <w:tab w:val="left" w:pos="880"/>
-        <w:tab w:val="right" w:leader="dot" w:pos="9062"/>
-      </w:tabs>
-      <w:spacing w:after="100"/>
-      <w:ind w:left="240"/>
-    </w:pPr>
-    <w:rPr>
-      <w:bCs/>
-      <w:noProof/>
-      <w:lang w:val="de-DE"/>
-    </w:rPr>
-  </w:style>
-  <w:style w:type="paragraph" w:styleId="Verzeichnis3">
-    <w:name w:val="toc 3"/>
-    <w:basedOn w:val="Standard"/>
-    <w:next w:val="Standard"/>
-    <w:autoRedefine/>
-    <w:uiPriority w:val="39"/>
-    <w:unhideWhenUsed/>
-    <w:rsid w:val="00E07A32"/>
-    <w:pPr>
-      <w:spacing w:after="100"/>
-      <w:ind w:left="480"/>
-    </w:pPr>
-  </w:style>
-  <w:style w:type="character" w:styleId="Hyperlink">
-    <w:name w:val="Hyperlink"/>
-    <w:basedOn w:val="Absatz-Standardschriftart"/>
-    <w:uiPriority w:val="99"/>
-    <w:unhideWhenUsed/>
-    <w:rsid w:val="00E07A32"/>
-    <w:rPr>
-      <w:color w:val="0563C1" w:themeColor="hyperlink"/>
-      <w:u w:val="single"/>
-    </w:rPr>
-  </w:style>
-  <w:style w:type="paragraph" w:styleId="KeinLeerraum">
-    <w:name w:val="No Spacing"/>
-    <w:link w:val="KeinLeerraumZchn"/>
-    <w:uiPriority w:val="1"/>
-    <w:qFormat/>
-    <w:rsid w:val="00E07A32"/>
-    <w:pPr>
-      <w:spacing w:after="0" w:line="240" w:lineRule="auto"/>
-    </w:pPr>
-    <w:rPr>
-      <w:rFonts w:eastAsiaTheme="minorEastAsia"/>
-      <w:lang w:eastAsia="en-GB"/>
-    </w:rPr>
-  </w:style>
-  <w:style w:type="character" w:customStyle="1" w:styleId="KeinLeerraumZchn">
-    <w:name w:val="Kein Leerraum Zchn"/>
-    <w:basedOn w:val="Absatz-Standardschriftart"/>
-    <w:link w:val="KeinLeerraum"/>
-    <w:uiPriority w:val="1"/>
-    <w:rsid w:val="00E07A32"/>
-    <w:rPr>
-      <w:rFonts w:eastAsiaTheme="minorEastAsia"/>
-      <w:lang w:eastAsia="en-GB"/>
-    </w:rPr>
-  </w:style>
-  <w:style w:type="paragraph" w:styleId="Sprechblasentext">
-    <w:name w:val="Balloon Text"/>
-    <w:basedOn w:val="Standard"/>
-    <w:link w:val="SprechblasentextZchn"/>
-    <w:uiPriority w:val="99"/>
-    <w:semiHidden/>
-    <w:unhideWhenUsed/>
-    <w:rsid w:val="004330CC"/>
-    <w:pPr>
-      <w:spacing w:after="0" w:line="240" w:lineRule="auto"/>
-    </w:pPr>
-    <w:rPr>
-      <w:rFonts w:ascii="Tahoma" w:hAnsi="Tahoma" w:cs="Tahoma"/>
-      <w:sz w:val="16"/>
-      <w:szCs w:val="16"/>
-    </w:rPr>
-  </w:style>
-  <w:style w:type="character" w:customStyle="1" w:styleId="SprechblasentextZchn">
-    <w:name w:val="Sprechblasentext Zchn"/>
-    <w:basedOn w:val="Absatz-Standardschriftart"/>
-    <w:link w:val="Sprechblasentext"/>
-    <w:uiPriority w:val="99"/>
-    <w:semiHidden/>
-    <w:rsid w:val="004330CC"/>
-    <w:rPr>
-      <w:rFonts w:ascii="Tahoma" w:hAnsi="Tahoma" w:cs="Tahoma"/>
-      <w:sz w:val="16"/>
-      <w:szCs w:val="16"/>
-    </w:rPr>
-  </w:style>
-  <w:style w:type="paragraph" w:styleId="Beschriftung">
-    <w:name w:val="caption"/>
-    <w:basedOn w:val="Standard"/>
-    <w:next w:val="Standard"/>
-    <w:uiPriority w:val="35"/>
-    <w:unhideWhenUsed/>
-    <w:qFormat/>
-    <w:rsid w:val="004330CC"/>
-    <w:pPr>
-      <w:spacing w:after="200" w:line="240" w:lineRule="auto"/>
-    </w:pPr>
-    <w:rPr>
-      <w:b/>
-      <w:bCs/>
-      <w:color w:val="5B9BD5" w:themeColor="accent1"/>
-      <w:sz w:val="18"/>
-      <w:szCs w:val="18"/>
-    </w:rPr>
-  </w:style>
-  <w:style w:type="paragraph" w:styleId="StandardWeb">
-    <w:name w:val="Normal (Web)"/>
-    <w:basedOn w:val="Standard"/>
-    <w:uiPriority w:val="99"/>
-    <w:semiHidden/>
-    <w:unhideWhenUsed/>
-    <w:rsid w:val="009621D1"/>
-    <w:pPr>
-      <w:spacing w:before="100" w:beforeAutospacing="1" w:after="100" w:afterAutospacing="1" w:line="240" w:lineRule="auto"/>
-    </w:pPr>
-    <w:rPr>
-      <w:rFonts w:ascii="Times New Roman" w:eastAsia="Times New Roman" w:hAnsi="Times New Roman" w:cs="Times New Roman"/>
-      <w:szCs w:val="24"/>
-      <w:lang w:val="de-DE" w:eastAsia="de-DE"/>
-    </w:rPr>
-  </w:style>
-  <w:style w:type="character" w:customStyle="1" w:styleId="berschrift4Zchn">
-    <w:name w:val="Überschrift 4 Zchn"/>
-    <w:basedOn w:val="Absatz-Standardschriftart"/>
-    <w:link w:val="berschrift4"/>
-    <w:uiPriority w:val="9"/>
-    <w:rsid w:val="0088659B"/>
-    <w:rPr>
-      <w:rFonts w:asciiTheme="majorHAnsi" w:eastAsiaTheme="majorEastAsia" w:hAnsiTheme="majorHAnsi" w:cstheme="majorBidi"/>
-      <w:i/>
-      <w:iCs/>
-      <w:color w:val="2E74B5" w:themeColor="accent1" w:themeShade="BF"/>
-      <w:sz w:val="24"/>
-    </w:rPr>
-  </w:style>
-  <w:style w:type="character" w:customStyle="1" w:styleId="berschrift5Zchn">
-    <w:name w:val="Überschrift 5 Zchn"/>
-    <w:basedOn w:val="Absatz-Standardschriftart"/>
-    <w:link w:val="berschrift5"/>
-    <w:uiPriority w:val="9"/>
-    <w:rsid w:val="0088659B"/>
-    <w:rPr>
-      <w:rFonts w:asciiTheme="majorHAnsi" w:eastAsiaTheme="majorEastAsia" w:hAnsiTheme="majorHAnsi" w:cstheme="majorBidi"/>
-      <w:color w:val="2E74B5" w:themeColor="accent1" w:themeShade="BF"/>
-      <w:sz w:val="24"/>
-    </w:rPr>
-  </w:style>
-  <w:style w:type="character" w:customStyle="1" w:styleId="berschrift6Zchn">
-    <w:name w:val="Überschrift 6 Zchn"/>
-    <w:basedOn w:val="Absatz-Standardschriftart"/>
-    <w:link w:val="berschrift6"/>
-    <w:uiPriority w:val="9"/>
-    <w:rsid w:val="0088659B"/>
-    <w:rPr>
-      <w:rFonts w:asciiTheme="majorHAnsi" w:eastAsiaTheme="majorEastAsia" w:hAnsiTheme="majorHAnsi" w:cstheme="majorBidi"/>
-      <w:color w:val="1F4D78" w:themeColor="accent1" w:themeShade="7F"/>
-      <w:sz w:val="24"/>
-    </w:rPr>
-  </w:style>
-  <w:style w:type="character" w:styleId="Kommentarzeichen">
-    <w:name w:val="annotation reference"/>
-    <w:basedOn w:val="Absatz-Standardschriftart"/>
-    <w:uiPriority w:val="99"/>
-    <w:semiHidden/>
-    <w:unhideWhenUsed/>
-    <w:rsid w:val="004C1974"/>
-    <w:rPr>
-      <w:sz w:val="16"/>
-      <w:szCs w:val="16"/>
-    </w:rPr>
-  </w:style>
-  <w:style w:type="paragraph" w:styleId="Kommentartext">
-    <w:name w:val="annotation text"/>
-    <w:basedOn w:val="Standard"/>
-    <w:link w:val="KommentartextZchn"/>
-    <w:uiPriority w:val="99"/>
-    <w:semiHidden/>
-    <w:unhideWhenUsed/>
-    <w:rsid w:val="004C1974"/>
-    <w:pPr>
-      <w:spacing w:line="240" w:lineRule="auto"/>
-    </w:pPr>
-    <w:rPr>
-      <w:sz w:val="20"/>
-      <w:szCs w:val="20"/>
-    </w:rPr>
-  </w:style>
-  <w:style w:type="character" w:customStyle="1" w:styleId="KommentartextZchn">
-    <w:name w:val="Kommentartext Zchn"/>
-    <w:basedOn w:val="Absatz-Standardschriftart"/>
-    <w:link w:val="Kommentartext"/>
-    <w:uiPriority w:val="99"/>
-    <w:semiHidden/>
-    <w:rsid w:val="004C1974"/>
-    <w:rPr>
-      <w:sz w:val="20"/>
-      <w:szCs w:val="20"/>
-    </w:rPr>
-  </w:style>
-  <w:style w:type="paragraph" w:styleId="Kommentarthema">
-    <w:name w:val="annotation subject"/>
-    <w:basedOn w:val="Kommentartext"/>
-    <w:next w:val="Kommentartext"/>
-    <w:link w:val="KommentarthemaZchn"/>
-    <w:uiPriority w:val="99"/>
-    <w:semiHidden/>
-    <w:unhideWhenUsed/>
-    <w:rsid w:val="004C1974"/>
-    <w:rPr>
-      <w:b/>
-      <w:bCs/>
-    </w:rPr>
-  </w:style>
-  <w:style w:type="character" w:customStyle="1" w:styleId="KommentarthemaZchn">
-    <w:name w:val="Kommentarthema Zchn"/>
-    <w:basedOn w:val="KommentartextZchn"/>
-    <w:link w:val="Kommentarthema"/>
-    <w:uiPriority w:val="99"/>
-    <w:semiHidden/>
-    <w:rsid w:val="004C1974"/>
-    <w:rPr>
-      <w:b/>
-      <w:bCs/>
-      <w:sz w:val="20"/>
-      <w:szCs w:val="20"/>
-    </w:rPr>
-  </w:style>
-  <w:style w:type="paragraph" w:styleId="Funotentext">
-    <w:name w:val="footnote text"/>
-    <w:basedOn w:val="Standard"/>
-    <w:link w:val="FunotentextZchn"/>
-    <w:uiPriority w:val="99"/>
-    <w:semiHidden/>
-    <w:unhideWhenUsed/>
-    <w:rsid w:val="00C52773"/>
-    <w:pPr>
-      <w:spacing w:after="0" w:line="240" w:lineRule="auto"/>
-    </w:pPr>
-    <w:rPr>
-      <w:sz w:val="20"/>
-      <w:szCs w:val="20"/>
-    </w:rPr>
-  </w:style>
-  <w:style w:type="character" w:customStyle="1" w:styleId="FunotentextZchn">
-    <w:name w:val="Fußnotentext Zchn"/>
-    <w:basedOn w:val="Absatz-Standardschriftart"/>
-    <w:link w:val="Funotentext"/>
-    <w:uiPriority w:val="99"/>
-    <w:semiHidden/>
-    <w:rsid w:val="00C52773"/>
-    <w:rPr>
-      <w:sz w:val="20"/>
-      <w:szCs w:val="20"/>
-    </w:rPr>
-  </w:style>
-  <w:style w:type="character" w:styleId="Funotenzeichen">
-    <w:name w:val="footnote reference"/>
-    <w:basedOn w:val="Absatz-Standardschriftart"/>
-    <w:uiPriority w:val="99"/>
-    <w:semiHidden/>
-    <w:unhideWhenUsed/>
-    <w:rsid w:val="00C52773"/>
-    <w:rPr>
-      <w:vertAlign w:val="superscript"/>
-    </w:rPr>
-  </w:style>
-</w:styles>
-</file>
-
-<file path=word/stylesWithEffects.xml><?xml version="1.0" encoding="utf-8"?>
-<w:styles xmlns:wpc="http://schemas.microsoft.com/office/word/2010/wordprocessingCanvas" xmlns:mc="http://schemas.openxmlformats.org/markup-compatibility/2006" xmlns:o="urn:schemas-microsoft-com:office:office" xmlns:r="http://schemas.openxmlformats.org/officeDocument/2006/relationships" xmlns:m="http://schemas.openxmlformats.org/officeDocument/2006/math" xmlns:v="urn:schemas-microsoft-com:vml" xmlns:wp14="http://schemas.microsoft.com/office/word/2010/wordprocessingDrawing" xmlns:wp="http://schemas.openxmlformats.org/drawingml/2006/wordprocessingDrawing" xmlns:w10="urn:schemas-microsoft-com:office:word" xmlns:w="http://schemas.openxmlformats.org/wordprocessingml/2006/main" xmlns:w14="http://schemas.microsoft.com/office/word/2010/wordml" xmlns:wpg="http://schemas.microsoft.com/office/word/2010/wordprocessingGroup" xmlns:wpi="http://schemas.microsoft.com/office/word/2010/wordprocessingInk" xmlns:wne="http://schemas.microsoft.com/office/word/2006/wordml" xmlns:wps="http://schemas.microsoft.com/office/word/2010/wordprocessingShape" mc:Ignorable="w14 wp14">
-  <w:docDefaults>
-    <w:rPrDefault>
-      <w:rPr>
-        <w:rFonts w:asciiTheme="minorHAnsi" w:eastAsiaTheme="minorHAnsi" w:hAnsiTheme="minorHAnsi" w:cstheme="minorBidi"/>
-        <w:sz w:val="22"/>
-        <w:szCs w:val="22"/>
-        <w:lang w:val="en-GB" w:eastAsia="en-US" w:bidi="ar-SA"/>
-      </w:rPr>
-    </w:rPrDefault>
-    <w:pPrDefault>
-      <w:pPr>
-        <w:spacing w:after="160" w:line="259" w:lineRule="auto"/>
-      </w:pPr>
-    </w:pPrDefault>
-  </w:docDefaults>
-  <w:latentStyles w:defLockedState="0" w:defUIPriority="99" w:defSemiHidden="1" w:defUnhideWhenUsed="1" w:defQFormat="0" w:count="267">
-    <w:lsdException w:name="Normal" w:semiHidden="0" w:uiPriority="0" w:unhideWhenUsed="0" w:qFormat="1"/>
-    <w:lsdException w:name="heading 1" w:semiHidden="0" w:uiPriority="9" w:unhideWhenUsed="0" w:qFormat="1"/>
-    <w:lsdException w:name="heading 2" w:uiPriority="9" w:qFormat="1"/>
-    <w:lsdException w:name="heading 3" w:uiPriority="9" w:qFormat="1"/>
-    <w:lsdException w:name="heading 4" w:uiPriority="9" w:qFormat="1"/>
-    <w:lsdException w:name="heading 5" w:uiPriority="9" w:qFormat="1"/>
-    <w:lsdException w:name="heading 6" w:uiPriority="9" w:qFormat="1"/>
-    <w:lsdException w:name="heading 7" w:uiPriority="9" w:qFormat="1"/>
-    <w:lsdException w:name="heading 8" w:uiPriority="9" w:qFormat="1"/>
-    <w:lsdException w:name="heading 9" w:uiPriority="9" w:qFormat="1"/>
-    <w:lsdException w:name="toc 1" w:uiPriority="39"/>
-    <w:lsdException w:name="toc 2" w:uiPriority="39"/>
-    <w:lsdException w:name="toc 3" w:uiPriority="39"/>
-    <w:lsdException w:name="toc 4" w:uiPriority="39"/>
-    <w:lsdException w:name="toc 5" w:uiPriority="39"/>
-    <w:lsdException w:name="toc 6" w:uiPriority="39"/>
-    <w:lsdException w:name="toc 7" w:uiPriority="39"/>
-    <w:lsdException w:name="toc 8" w:uiPriority="39"/>
-    <w:lsdException w:name="toc 9" w:uiPriority="39"/>
-    <w:lsdException w:name="caption" w:uiPriority="35" w:qFormat="1"/>
-    <w:lsdException w:name="Title" w:semiHidden="0" w:uiPriority="10" w:unhideWhenUsed="0" w:qFormat="1"/>
-    <w:lsdException w:name="Default Paragraph Font" w:uiPriority="1"/>
-    <w:lsdException w:name="Subtitle" w:semiHidden="0" w:uiPriority="11" w:unhideWhenUsed="0" w:qFormat="1"/>
-    <w:lsdException w:name="Strong" w:semiHidden="0" w:uiPriority="22" w:unhideWhenUsed="0" w:qFormat="1"/>
-    <w:lsdException w:name="Emphasis" w:semiHidden="0" w:uiPriority="20" w:unhideWhenUsed="0" w:qFormat="1"/>
-    <w:lsdException w:name="Table Grid" w:semiHidden="0" w:uiPriority="39" w:unhideWhenUsed="0"/>
-    <w:lsdException w:name="Placeholder Text" w:unhideWhenUsed="0"/>
-    <w:lsdException w:name="No Spacing" w:semiHidden="0" w:uiPriority="1" w:unhideWhenUsed="0" w:qFormat="1"/>
-    <w:lsdException w:name="Light Shading" w:semiHidden="0" w:uiPriority="60" w:unhideWhenUsed="0"/>
-    <w:lsdException w:name="Light List" w:semiHidden="0" w:uiPriority="61" w:unhideWhenUsed="0"/>
-    <w:lsdException w:name="Light Grid" w:semiHidden="0" w:uiPriority="62" w:unhideWhenUsed="0"/>
-    <w:lsdException w:name="Medium Shading 1" w:semiHidden="0" w:uiPriority="63" w:unhideWhenUsed="0"/>
-    <w:lsdException w:name="Medium Shading 2" w:semiHidden="0" w:uiPriority="64" w:unhideWhenUsed="0"/>
-    <w:lsdException w:name="Medium List 1" w:semiHidden="0" w:uiPriority="65" w:unhideWhenUsed="0"/>
-    <w:lsdException w:name="Medium List 2" w:semiHidden="0" w:uiPriority="66" w:unhideWhenUsed="0"/>
-    <w:lsdException w:name="Medium Grid 1" w:semiHidden="0" w:uiPriority="67" w:unhideWhenUsed="0"/>
-    <w:lsdException w:name="Medium Grid 2" w:semiHidden="0" w:uiPriority="68" w:unhideWhenUsed="0"/>
-    <w:lsdException w:name="Medium Grid 3" w:semiHidden="0" w:uiPriority="69" w:unhideWhenUsed="0"/>
-    <w:lsdException w:name="Dark List" w:semiHidden="0" w:uiPriority="70" w:unhideWhenUsed="0"/>
-    <w:lsdException w:name="Colorful Shading" w:semiHidden="0" w:uiPriority="71" w:unhideWhenUsed="0"/>
-    <w:lsdException w:name="Colorful List" w:semiHidden="0" w:uiPriority="72" w:unhideWhenUsed="0"/>
-    <w:lsdException w:name="Colorful Grid" w:semiHidden="0" w:uiPriority="73" w:unhideWhenUsed="0"/>
-    <w:lsdException w:name="Light Shading Accent 1" w:semiHidden="0" w:uiPriority="60" w:unhideWhenUsed="0"/>
-    <w:lsdException w:name="Light List Accent 1" w:semiHidden="0" w:uiPriority="61" w:unhideWhenUsed="0"/>
-    <w:lsdException w:name="Light Grid Accent 1" w:semiHidden="0" w:uiPriority="62" w:unhideWhenUsed="0"/>
-    <w:lsdException w:name="Medium Shading 1 Accent 1" w:semiHidden="0" w:uiPriority="63" w:unhideWhenUsed="0"/>
-    <w:lsdException w:name="Medium Shading 2 Accent 1" w:semiHidden="0" w:uiPriority="64" w:unhideWhenUsed="0"/>
-    <w:lsdException w:name="Medium List 1 Accent 1" w:semiHidden="0" w:uiPriority="65" w:unhideWhenUsed="0"/>
-    <w:lsdException w:name="Revision" w:unhideWhenUsed="0"/>
-    <w:lsdException w:name="List Paragraph" w:semiHidden="0" w:uiPriority="34" w:unhideWhenUsed="0" w:qFormat="1"/>
-    <w:lsdException w:name="Quote" w:semiHidden="0" w:uiPriority="29" w:unhideWhenUsed="0" w:qFormat="1"/>
-    <w:lsdException w:name="Intense Quote" w:semiHidden="0" w:uiPriority="30" w:unhideWhenUsed="0" w:qFormat="1"/>
-    <w:lsdException w:name="Medium List 2 Accent 1" w:semiHidden="0" w:uiPriority="66" w:unhideWhenUsed="0"/>
-    <w:lsdException w:name="Medium Grid 1 Accent 1" w:semiHidden="0" w:uiPriority="67" w:unhideWhenUsed="0"/>
-    <w:lsdException w:name="Medium Grid 2 Accent 1" w:semiHidden="0" w:uiPriority="68" w:unhideWhenUsed="0"/>
-    <w:lsdException w:name="Medium Grid 3 Accent 1" w:semiHidden="0" w:uiPriority="69" w:unhideWhenUsed="0"/>
-    <w:lsdException w:name="Dark List Accent 1" w:semiHidden="0" w:uiPriority="70" w:unhideWhenUsed="0"/>
-    <w:lsdException w:name="Colorful Shading Accent 1" w:semiHidden="0" w:uiPriority="71" w:unhideWhenUsed="0"/>
-    <w:lsdException w:name="Colorful List Accent 1" w:semiHidden="0" w:uiPriority="72" w:unhideWhenUsed="0"/>
-    <w:lsdException w:name="Colorful Grid Accent 1" w:semiHidden="0" w:uiPriority="73" w:unhideWhenUsed="0"/>
-    <w:lsdException w:name="Light Shading Accent 2" w:semiHidden="0" w:uiPriority="60" w:unhideWhenUsed="0"/>
-    <w:lsdException w:name="Light List Accent 2" w:semiHidden="0" w:uiPriority="61" w:unhideWhenUsed="0"/>
-    <w:lsdException w:name="Light Grid Accent 2" w:semiHidden="0" w:uiPriority="62" w:unhideWhenUsed="0"/>
-    <w:lsdException w:name="Medium Shading 1 Accent 2" w:semiHidden="0" w:uiPriority="63" w:unhideWhenUsed="0"/>
-    <w:lsdException w:name="Medium Shading 2 Accent 2" w:semiHidden="0" w:uiPriority="64" w:unhideWhenUsed="0"/>
-    <w:lsdException w:name="Medium List 1 Accent 2" w:semiHidden="0" w:uiPriority="65" w:unhideWhenUsed="0"/>
-    <w:lsdException w:name="Medium List 2 Accent 2" w:semiHidden="0" w:uiPriority="66" w:unhideWhenUsed="0"/>
-    <w:lsdException w:name="Medium Grid 1 Accent 2" w:semiHidden="0" w:uiPriority="67" w:unhideWhenUsed="0"/>
-    <w:lsdException w:name="Medium Grid 2 Accent 2" w:semiHidden="0" w:uiPriority="68" w:unhideWhenUsed="0"/>
-    <w:lsdException w:name="Medium Grid 3 Accent 2" w:semiHidden="0" w:uiPriority="69" w:unhideWhenUsed="0"/>
-    <w:lsdException w:name="Dark List Accent 2" w:semiHidden="0" w:uiPriority="70" w:unhideWhenUsed="0"/>
-    <w:lsdException w:name="Colorful Shading Accent 2" w:semiHidden="0" w:uiPriority="71" w:unhideWhenUsed="0"/>
-    <w:lsdException w:name="Colorful List Accent 2" w:semiHidden="0" w:uiPriority="72" w:unhideWhenUsed="0"/>
-    <w:lsdException w:name="Colorful Grid Accent 2" w:semiHidden="0" w:uiPriority="73" w:unhideWhenUsed="0"/>
-    <w:lsdException w:name="Light Shading Accent 3" w:semiHidden="0" w:uiPriority="60" w:unhideWhenUsed="0"/>
-    <w:lsdException w:name="Light List Accent 3" w:semiHidden="0" w:uiPriority="61" w:unhideWhenUsed="0"/>
-    <w:lsdException w:name="Light Grid Accent 3" w:semiHidden="0" w:uiPriority="62" w:unhideWhenUsed="0"/>
-    <w:lsdException w:name="Medium Shading 1 Accent 3" w:semiHidden="0" w:uiPriority="63" w:unhideWhenUsed="0"/>
-    <w:lsdException w:name="Medium Shading 2 Accent 3" w:semiHidden="0" w:uiPriority="64" w:unhideWhenUsed="0"/>
-    <w:lsdException w:name="Medium List 1 Accent 3" w:semiHidden="0" w:uiPriority="65" w:unhideWhenUsed="0"/>
-    <w:lsdException w:name="Medium List 2 Accent 3" w:semiHidden="0" w:uiPriority="66" w:unhideWhenUsed="0"/>
-    <w:lsdException w:name="Medium Grid 1 Accent 3" w:semiHidden="0" w:uiPriority="67" w:unhideWhenUsed="0"/>
-    <w:lsdException w:name="Medium Grid 2 Accent 3" w:semiHidden="0" w:uiPriority="68" w:unhideWhenUsed="0"/>
-    <w:lsdException w:name="Medium Grid 3 Accent 3" w:semiHidden="0" w:uiPriority="69" w:unhideWhenUsed="0"/>
-    <w:lsdException w:name="Dark List Accent 3" w:semiHidden="0" w:uiPriority="70" w:unhideWhenUsed="0"/>
-    <w:lsdException w:name="Colorful Shading Accent 3" w:semiHidden="0" w:uiPriority="71" w:unhideWhenUsed="0"/>
-    <w:lsdException w:name="Colorful List Accent 3" w:semiHidden="0" w:uiPriority="72" w:unhideWhenUsed="0"/>
-    <w:lsdException w:name="Colorful Grid Accent 3" w:semiHidden="0" w:uiPriority="73" w:unhideWhenUsed="0"/>
-    <w:lsdException w:name="Light Shading Accent 4" w:semiHidden="0" w:uiPriority="60" w:unhideWhenUsed="0"/>
-    <w:lsdException w:name="Light List Accent 4" w:semiHidden="0" w:uiPriority="61" w:unhideWhenUsed="0"/>
-    <w:lsdException w:name="Light Grid Accent 4" w:semiHidden="0" w:uiPriority="62" w:unhideWhenUsed="0"/>
-    <w:lsdException w:name="Medium Shading 1 Accent 4" w:semiHidden="0" w:uiPriority="63" w:unhideWhenUsed="0"/>
-    <w:lsdException w:name="Medium Shading 2 Accent 4" w:semiHidden="0" w:uiPriority="64" w:unhideWhenUsed="0"/>
-    <w:lsdException w:name="Medium List 1 Accent 4" w:semiHidden="0" w:uiPriority="65" w:unhideWhenUsed="0"/>
-    <w:lsdException w:name="Medium List 2 Accent 4" w:semiHidden="0" w:uiPriority="66" w:unhideWhenUsed="0"/>
-    <w:lsdException w:name="Medium Grid 1 Accent 4" w:semiHidden="0" w:uiPriority="67" w:unhideWhenUsed="0"/>
-    <w:lsdException w:name="Medium Grid 2 Accent 4" w:semiHidden="0" w:uiPriority="68" w:unhideWhenUsed="0"/>
-    <w:lsdException w:name="Medium Grid 3 Accent 4" w:semiHidden="0" w:uiPriority="69" w:unhideWhenUsed="0"/>
-    <w:lsdException w:name="Dark List Accent 4" w:semiHidden="0" w:uiPriority="70" w:unhideWhenUsed="0"/>
-    <w:lsdException w:name="Colorful Shading Accent 4" w:semiHidden="0" w:uiPriority="71" w:unhideWhenUsed="0"/>
-    <w:lsdException w:name="Colorful List Accent 4" w:semiHidden="0" w:uiPriority="72" w:unhideWhenUsed="0"/>
-    <w:lsdException w:name="Colorful Grid Accent 4" w:semiHidden="0" w:uiPriority="73" w:unhideWhenUsed="0"/>
-    <w:lsdException w:name="Light Shading Accent 5" w:semiHidden="0" w:uiPriority="60" w:unhideWhenUsed="0"/>
-    <w:lsdException w:name="Light List Accent 5" w:semiHidden="0" w:uiPriority="61" w:unhideWhenUsed="0"/>
-    <w:lsdException w:name="Light Grid Accent 5" w:semiHidden="0" w:uiPriority="62" w:unhideWhenUsed="0"/>
-    <w:lsdException w:name="Medium Shading 1 Accent 5" w:semiHidden="0" w:uiPriority="63" w:unhideWhenUsed="0"/>
-    <w:lsdException w:name="Medium Shading 2 Accent 5" w:semiHidden="0" w:uiPriority="64" w:unhideWhenUsed="0"/>
-    <w:lsdException w:name="Medium List 1 Accent 5" w:semiHidden="0" w:uiPriority="65" w:unhideWhenUsed="0"/>
-    <w:lsdException w:name="Medium List 2 Accent 5" w:semiHidden="0" w:uiPriority="66" w:unhideWhenUsed="0"/>
-    <w:lsdException w:name="Medium Grid 1 Accent 5" w:semiHidden="0" w:uiPriority="67" w:unhideWhenUsed="0"/>
-    <w:lsdException w:name="Medium Grid 2 Accent 5" w:semiHidden="0" w:uiPriority="68" w:unhideWhenUsed="0"/>
-    <w:lsdException w:name="Medium Grid 3 Accent 5" w:semiHidden="0" w:uiPriority="69" w:unhideWhenUsed="0"/>
-    <w:lsdException w:name="Dark List Accent 5" w:semiHidden="0" w:uiPriority="70" w:unhideWhenUsed="0"/>
-    <w:lsdException w:name="Colorful Shading Accent 5" w:semiHidden="0" w:uiPriority="71" w:unhideWhenUsed="0"/>
-    <w:lsdException w:name="Colorful List Accent 5" w:semiHidden="0" w:uiPriority="72" w:unhideWhenUsed="0"/>
-    <w:lsdException w:name="Colorful Grid Accent 5" w:semiHidden="0" w:uiPriority="73" w:unhideWhenUsed="0"/>
-    <w:lsdException w:name="Light Shading Accent 6" w:semiHidden="0" w:uiPriority="60" w:unhideWhenUsed="0"/>
-    <w:lsdException w:name="Light List Accent 6" w:semiHidden="0" w:uiPriority="61" w:unhideWhenUsed="0"/>
-    <w:lsdException w:name="Light Grid Accent 6" w:semiHidden="0" w:uiPriority="62" w:unhideWhenUsed="0"/>
-    <w:lsdException w:name="Medium Shading 1 Accent 6" w:semiHidden="0" w:uiPriority="63" w:unhideWhenUsed="0"/>
-    <w:lsdException w:name="Medium Shading 2 Accent 6" w:semiHidden="0" w:uiPriority="64" w:unhideWhenUsed="0"/>
-    <w:lsdException w:name="Medium List 1 Accent 6" w:semiHidden="0" w:uiPriority="65" w:unhideWhenUsed="0"/>
-    <w:lsdException w:name="Medium List 2 Accent 6" w:semiHidden="0" w:uiPriority="66" w:unhideWhenUsed="0"/>
-    <w:lsdException w:name="Medium Grid 1 Accent 6" w:semiHidden="0" w:uiPriority="67" w:unhideWhenUsed="0"/>
-    <w:lsdException w:name="Medium Grid 2 Accent 6" w:semiHidden="0" w:uiPriority="68" w:unhideWhenUsed="0"/>
-    <w:lsdException w:name="Medium Grid 3 Accent 6" w:semiHidden="0" w:uiPriority="69" w:unhideWhenUsed="0"/>
-    <w:lsdException w:name="Dark List Accent 6" w:semiHidden="0" w:uiPriority="70" w:unhideWhenUsed="0"/>
-    <w:lsdException w:name="Colorful Shading Accent 6" w:semiHidden="0" w:uiPriority="71" w:unhideWhenUsed="0"/>
-    <w:lsdException w:name="Colorful List Accent 6" w:semiHidden="0" w:uiPriority="72" w:unhideWhenUsed="0"/>
-    <w:lsdException w:name="Colorful Grid Accent 6" w:semiHidden="0" w:uiPriority="73" w:unhideWhenUsed="0"/>
-    <w:lsdException w:name="Subtle Emphasis" w:semiHidden="0" w:uiPriority="19" w:unhideWhenUsed="0" w:qFormat="1"/>
-    <w:lsdException w:name="Intense Emphasis" w:semiHidden="0" w:uiPriority="21" w:unhideWhenUsed="0" w:qFormat="1"/>
-    <w:lsdException w:name="Subtle Reference" w:semiHidden="0" w:uiPriority="31" w:unhideWhenUsed="0" w:qFormat="1"/>
-    <w:lsdException w:name="Intense Reference" w:semiHidden="0" w:uiPriority="32" w:unhideWhenUsed="0" w:qFormat="1"/>
-    <w:lsdException w:name="Book Title" w:semiHidden="0" w:uiPriority="33" w:unhideWhenUsed="0" w:qFormat="1"/>
-    <w:lsdException w:name="Bibliography" w:uiPriority="37"/>
-    <w:lsdException w:name="TOC Heading" w:uiPriority="39" w:qFormat="1"/>
+  <w:latentStyles w:defLockedState="0" w:defUIPriority="99" w:defSemiHidden="0" w:defUnhideWhenUsed="0" w:defQFormat="0" w:count="371">
+    <w:lsdException w:name="Normal" w:uiPriority="0" w:qFormat="1"/>
+    <w:lsdException w:name="heading 1" w:uiPriority="9" w:qFormat="1"/>
+    <w:lsdException w:name="heading 2" w:semiHidden="1" w:uiPriority="9" w:unhideWhenUsed="1" w:qFormat="1"/>
+    <w:lsdException w:name="heading 3" w:semiHidden="1" w:uiPriority="9" w:unhideWhenUsed="1" w:qFormat="1"/>
+    <w:lsdException w:name="heading 4" w:semiHidden="1" w:uiPriority="9" w:unhideWhenUsed="1" w:qFormat="1"/>
+    <w:lsdException w:name="heading 5" w:semiHidden="1" w:uiPriority="9" w:unhideWhenUsed="1" w:qFormat="1"/>
+    <w:lsdException w:name="heading 6" w:semiHidden="1" w:uiPriority="9" w:unhideWhenUsed="1" w:qFormat="1"/>
+    <w:lsdException w:name="heading 7" w:semiHidden="1" w:uiPriority="9" w:unhideWhenUsed="1" w:qFormat="1"/>
+    <w:lsdException w:name="heading 8" w:semiHidden="1" w:uiPriority="9" w:unhideWhenUsed="1" w:qFormat="1"/>
+    <w:lsdException w:name="heading 9" w:semiHidden="1" w:uiPriority="9" w:unhideWhenUsed="1" w:qFormat="1"/>
+    <w:lsdException w:name="index 1" w:semiHidden="1" w:unhideWhenUsed="1"/>
+    <w:lsdException w:name="index 2" w:semiHidden="1" w:unhideWhenUsed="1"/>
+    <w:lsdException w:name="index 3" w:semiHidden="1" w:unhideWhenUsed="1"/>
+    <w:lsdException w:name="index 4" w:semiHidden="1" w:unhideWhenUsed="1"/>
+    <w:lsdException w:name="index 5" w:semiHidden="1" w:unhideWhenUsed="1"/>
+    <w:lsdException w:name="index 6" w:semiHidden="1" w:unhideWhenUsed="1"/>
+    <w:lsdException w:name="index 7" w:semiHidden="1" w:unhideWhenUsed="1"/>
+    <w:lsdException w:name="index 8" w:semiHidden="1" w:unhideWhenUsed="1"/>
+    <w:lsdException w:name="index 9" w:semiHidden="1" w:unhideWhenUsed="1"/>
+    <w:lsdException w:name="toc 1" w:semiHidden="1" w:uiPriority="39" w:unhideWhenUsed="1"/>
+    <w:lsdException w:name="toc 2" w:semiHidden="1" w:uiPriority="39" w:unhideWhenUsed="1"/>
+    <w:lsdException w:name="toc 3" w:semiHidden="1" w:uiPriority="39" w:unhideWhenUsed="1"/>
+    <w:lsdException w:name="toc 4" w:semiHidden="1" w:uiPriority="39" w:unhideWhenUsed="1"/>
+    <w:lsdException w:name="toc 5" w:semiHidden="1" w:uiPriority="39" w:unhideWhenUsed="1"/>
+    <w:lsdException w:name="toc 6" w:semiHidden="1" w:uiPriority="39" w:unhideWhenUsed="1"/>
+    <w:lsdException w:name="toc 7" w:semiHidden="1" w:uiPriority="39" w:unhideWhenUsed="1"/>
+    <w:lsdException w:name="toc 8" w:semiHidden="1" w:uiPriority="39" w:unhideWhenUsed="1"/>
+    <w:lsdException w:name="toc 9" w:semiHidden="1" w:uiPriority="39" w:unhideWhenUsed="1"/>
+    <w:lsdException w:name="Normal Indent" w:semiHidden="1" w:unhideWhenUsed="1"/>
+    <w:lsdException w:name="footnote text" w:semiHidden="1" w:unhideWhenUsed="1"/>
+    <w:lsdException w:name="annotation text" w:semiHidden="1" w:unhideWhenUsed="1"/>
+    <w:lsdException w:name="header" w:semiHidden="1" w:unhideWhenUsed="1"/>
+    <w:lsdException w:name="footer" w:semiHidden="1" w:unhideWhenUsed="1"/>
+    <w:lsdException w:name="index heading" w:semiHidden="1" w:unhideWhenUsed="1"/>
+    <w:lsdException w:name="caption" w:semiHidden="1" w:uiPriority="35" w:unhideWhenUsed="1" w:qFormat="1"/>
+    <w:lsdException w:name="table of figures" w:semiHidden="1" w:unhideWhenUsed="1"/>
+    <w:lsdException w:name="envelope address" w:semiHidden="1" w:unhideWhenUsed="1"/>
+    <w:lsdException w:name="envelope return" w:semiHidden="1" w:unhideWhenUsed="1"/>
+    <w:lsdException w:name="footnote reference" w:semiHidden="1" w:unhideWhenUsed="1"/>
+    <w:lsdException w:name="annotation reference" w:semiHidden="1" w:unhideWhenUsed="1"/>
+    <w:lsdException w:name="line number" w:semiHidden="1" w:unhideWhenUsed="1"/>
+    <w:lsdException w:name="page number" w:semiHidden="1" w:unhideWhenUsed="1"/>
+    <w:lsdException w:name="endnote reference" w:semiHidden="1" w:unhideWhenUsed="1"/>
+    <w:lsdException w:name="endnote text" w:semiHidden="1" w:unhideWhenUsed="1"/>
+    <w:lsdException w:name="table of authorities" w:semiHidden="1" w:unhideWhenUsed="1"/>
+    <w:lsdException w:name="macro" w:semiHidden="1" w:unhideWhenUsed="1"/>
+    <w:lsdException w:name="toa heading" w:semiHidden="1" w:unhideWhenUsed="1"/>
+    <w:lsdException w:name="List" w:semiHidden="1" w:unhideWhenUsed="1"/>
+    <w:lsdException w:name="List Bullet" w:semiHidden="1" w:unhideWhenUsed="1"/>
+    <w:lsdException w:name="List Number" w:semiHidden="1" w:unhideWhenUsed="1"/>
+    <w:lsdException w:name="List 2" w:semiHidden="1" w:unhideWhenUsed="1"/>
+    <w:lsdException w:name="List 3" w:semiHidden="1" w:unhideWhenUsed="1"/>
+    <w:lsdException w:name="List 4" w:semiHidden="1" w:unhideWhenUsed="1"/>
+    <w:lsdException w:name="List 5" w:semiHidden="1" w:unhideWhenUsed="1"/>
+    <w:lsdException w:name="List Bullet 2" w:semiHidden="1" w:unhideWhenUsed="1"/>
+    <w:lsdException w:name="List Bullet 3" w:semiHidden="1" w:unhideWhenUsed="1"/>
+    <w:lsdException w:name="List Bullet 4" w:semiHidden="1" w:unhideWhenUsed="1"/>
+    <w:lsdException w:name="List Bullet 5" w:semiHidden="1" w:unhideWhenUsed="1"/>
+    <w:lsdException w:name="List Number 2" w:semiHidden="1" w:unhideWhenUsed="1"/>
+    <w:lsdException w:name="List Number 3" w:semiHidden="1" w:unhideWhenUsed="1"/>
+    <w:lsdException w:name="List Number 4" w:semiHidden="1" w:unhideWhenUsed="1"/>
+    <w:lsdException w:name="List Number 5" w:semiHidden="1" w:unhideWhenUsed="1"/>
+    <w:lsdException w:name="Title" w:uiPriority="10" w:qFormat="1"/>
+    <w:lsdException w:name="Closing" w:semiHidden="1" w:unhideWhenUsed="1"/>
+    <w:lsdException w:name="Signature" w:semiHidden="1" w:unhideWhenUsed="1"/>
+    <w:lsdException w:name="Default Paragraph Font" w:semiHidden="1" w:uiPriority="1" w:unhideWhenUsed="1"/>
+    <w:lsdException w:name="Body Text" w:semiHidden="1" w:unhideWhenUsed="1"/>
+    <w:lsdException w:name="Body Text Indent" w:semiHidden="1" w:unhideWhenUsed="1"/>
+    <w:lsdException w:name="List Continue" w:semiHidden="1" w:unhideWhenUsed="1"/>
+    <w:lsdException w:name="List Continue 2" w:semiHidden="1" w:unhideWhenUsed="1"/>
+    <w:lsdException w:name="List Continue 3" w:semiHidden="1" w:unhideWhenUsed="1"/>
+    <w:lsdException w:name="List Continue 4" w:semiHidden="1" w:unhideWhenUsed="1"/>
+    <w:lsdException w:name="List Continue 5" w:semiHidden="1" w:unhideWhenUsed="1"/>
+    <w:lsdException w:name="Message Header" w:semiHidden="1" w:unhideWhenUsed="1"/>
+    <w:lsdException w:name="Subtitle" w:uiPriority="11" w:qFormat="1"/>
+    <w:lsdException w:name="Salutation" w:semiHidden="1" w:unhideWhenUsed="1"/>
+    <w:lsdException w:name="Date" w:semiHidden="1" w:unhideWhenUsed="1"/>
+    <w:lsdException w:name="Body Text First Indent" w:semiHidden="1" w:unhideWhenUsed="1"/>
+    <w:lsdException w:name="Body Text First Indent 2" w:semiHidden="1" w:unhideWhenUsed="1"/>
+    <w:lsdException w:name="Note Heading" w:semiHidden="1" w:unhideWhenUsed="1"/>
+    <w:lsdException w:name="Body Text 2" w:semiHidden="1" w:unhideWhenUsed="1"/>
+    <w:lsdException w:name="Body Text 3" w:semiHidden="1" w:unhideWhenUsed="1"/>
+    <w:lsdException w:name="Body Text Indent 2" w:semiHidden="1" w:unhideWhenUsed="1"/>
+    <w:lsdException w:name="Body Text Indent 3" w:semiHidden="1" w:unhideWhenUsed="1"/>
+    <w:lsdException w:name="Block Text" w:semiHidden="1" w:unhideWhenUsed="1"/>
+    <w:lsdException w:name="Hyperlink" w:semiHidden="1" w:unhideWhenUsed="1"/>
+    <w:lsdException w:name="FollowedHyperlink" w:semiHidden="1" w:unhideWhenUsed="1"/>
+    <w:lsdException w:name="Strong" w:uiPriority="22" w:qFormat="1"/>
+    <w:lsdException w:name="Emphasis" w:uiPriority="20" w:qFormat="1"/>
+    <w:lsdException w:name="Document Map" w:semiHidden="1" w:unhideWhenUsed="1"/>
+    <w:lsdException w:name="Plain Text" w:semiHidden="1" w:unhideWhenUsed="1"/>
+    <w:lsdException w:name="E-mail Signature" w:semiHidden="1" w:unhideWhenUsed="1"/>
+    <w:lsdException w:name="HTML Top of Form" w:semiHidden="1" w:unhideWhenUsed="1"/>
+    <w:lsdException w:name="HTML Bottom of Form" w:semiHidden="1" w:unhideWhenUsed="1"/>
+    <w:lsdException w:name="Normal (Web)" w:semiHidden="1" w:unhideWhenUsed="1"/>
+    <w:lsdException w:name="HTML Acronym" w:semiHidden="1" w:unhideWhenUsed="1"/>
+    <w:lsdException w:name="HTML Address" w:semiHidden="1" w:unhideWhenUsed="1"/>
+    <w:lsdException w:name="HTML Cite" w:semiHidden="1" w:unhideWhenUsed="1"/>
+    <w:lsdException w:name="HTML Code" w:semiHidden="1" w:unhideWhenUsed="1"/>
+    <w:lsdException w:name="HTML Definition" w:semiHidden="1" w:unhideWhenUsed="1"/>
+    <w:lsdException w:name="HTML Keyboard" w:semiHidden="1" w:unhideWhenUsed="1"/>
+    <w:lsdException w:name="HTML Preformatted" w:semiHidden="1" w:unhideWhenUsed="1"/>
+    <w:lsdException w:name="HTML Sample" w:semiHidden="1" w:unhideWhenUsed="1"/>
+    <w:lsdException w:name="HTML Typewriter" w:semiHidden="1" w:unhideWhenUsed="1"/>
+    <w:lsdException w:name="HTML Variable" w:semiHidden="1" w:unhideWhenUsed="1"/>
+    <w:lsdException w:name="Normal Table" w:semiHidden="1" w:unhideWhenUsed="1"/>
+    <w:lsdException w:name="annotation subject" w:semiHidden="1" w:unhideWhenUsed="1"/>
+    <w:lsdException w:name="No List" w:semiHidden="1" w:unhideWhenUsed="1"/>
+    <w:lsdException w:name="Outline List 1" w:semiHidden="1" w:unhideWhenUsed="1"/>
+    <w:lsdException w:name="Outline List 2" w:semiHidden="1" w:unhideWhenUsed="1"/>
+    <w:lsdException w:name="Outline List 3" w:semiHidden="1" w:unhideWhenUsed="1"/>
+    <w:lsdException w:name="Table Simple 1" w:semiHidden="1" w:unhideWhenUsed="1"/>
+    <w:lsdException w:name="Table Simple 2" w:semiHidden="1" w:unhideWhenUsed="1"/>
+    <w:lsdException w:name="Table Simple 3" w:semiHidden="1" w:unhideWhenUsed="1"/>
+    <w:lsdException w:name="Table Classic 1" w:semiHidden="1" w:unhideWhenUsed="1"/>
+    <w:lsdException w:name="Table Classic 2" w:semiHidden="1" w:unhideWhenUsed="1"/>
+    <w:lsdException w:name="Table Classic 3" w:semiHidden="1" w:unhideWhenUsed="1"/>
+    <w:lsdException w:name="Table Classic 4" w:semiHidden="1" w:unhideWhenUsed="1"/>
+    <w:lsdException w:name="Table Colorful 1" w:semiHidden="1" w:unhideWhenUsed="1"/>
+    <w:lsdException w:name="Table Colorful 2" w:semiHidden="1" w:unhideWhenUsed="1"/>
+    <w:lsdException w:name="Table Colorful 3" w:semiHidden="1" w:unhideWhenUsed="1"/>
+    <w:lsdException w:name="Table Columns 1" w:semiHidden="1" w:unhideWhenUsed="1"/>
+    <w:lsdException w:name="Table Columns 2" w:semiHidden="1" w:unhideWhenUsed="1"/>
+    <w:lsdException w:name="Table Columns 3" w:semiHidden="1" w:unhideWhenUsed="1"/>
+    <w:lsdException w:name="Table Columns 4" w:semiHidden="1" w:unhideWhenUsed="1"/>
+    <w:lsdException w:name="Table Columns 5" w:semiHidden="1" w:unhideWhenUsed="1"/>
+    <w:lsdException w:name="Table Grid 1" w:semiHidden="1" w:unhideWhenUsed="1"/>
+    <w:lsdException w:name="Table Grid 2" w:semiHidden="1" w:unhideWhenUsed="1"/>
+    <w:lsdException w:name="Table Grid 3" w:semiHidden="1" w:unhideWhenUsed="1"/>
+    <w:lsdException w:name="Table Grid 4" w:semiHidden="1" w:unhideWhenUsed="1"/>
+    <w:lsdException w:name="Table Grid 5" w:semiHidden="1" w:unhideWhenUsed="1"/>
+    <w:lsdException w:name="Table Grid 6" w:semiHidden="1" w:unhideWhenUsed="1"/>
+    <w:lsdException w:name="Table Grid 7" w:semiHidden="1" w:unhideWhenUsed="1"/>
+    <w:lsdException w:name="Table Grid 8" w:semiHidden="1" w:unhideWhenUsed="1"/>
+    <w:lsdException w:name="Table List 1" w:semiHidden="1" w:unhideWhenUsed="1"/>
+    <w:lsdException w:name="Table List 2" w:semiHidden="1" w:unhideWhenUsed="1"/>
+    <w:lsdException w:name="Table List 3" w:semiHidden="1" w:unhideWhenUsed="1"/>
+    <w:lsdException w:name="Table List 4" w:semiHidden="1" w:unhideWhenUsed="1"/>
+    <w:lsdException w:name="Table List 5" w:semiHidden="1" w:unhideWhenUsed="1"/>
+    <w:lsdException w:name="Table List 6" w:semiHidden="1" w:unhideWhenUsed="1"/>
+    <w:lsdException w:name="Table List 7" w:semiHidden="1" w:unhideWhenUsed="1"/>
+    <w:lsdException w:name="Table List 8" w:semiHidden="1" w:unhideWhenUsed="1"/>
+    <w:lsdException w:name="Table 3D effects 1" w:semiHidden="1" w:unhideWhenUsed="1"/>
+    <w:lsdException w:name="Table 3D effects 2" w:semiHidden="1" w:unhideWhenUsed="1"/>
+    <w:lsdException w:name="Table 3D effects 3" w:semiHidden="1" w:unhideWhenUsed="1"/>
+    <w:lsdException w:name="Table Contemporary" w:semiHidden="1" w:unhideWhenUsed="1"/>
+    <w:lsdException w:name="Table Elegant" w:semiHidden="1" w:unhideWhenUsed="1"/>
+    <w:lsdException w:name="Table Professional" w:semiHidden="1" w:unhideWhenUsed="1"/>
+    <w:lsdException w:name="Table Subtle 1" w:semiHidden="1" w:unhideWhenUsed="1"/>
+    <w:lsdException w:name="Table Subtle 2" w:semiHidden="1" w:unhideWhenUsed="1"/>
+    <w:lsdException w:name="Table Web 1" w:semiHidden="1" w:unhideWhenUsed="1"/>
+    <w:lsdException w:name="Table Web 2" w:semiHidden="1" w:unhideWhenUsed="1"/>
+    <w:lsdException w:name="Table Web 3" w:semiHidden="1" w:unhideWhenUsed="1"/>
+    <w:lsdException w:name="Balloon Text" w:semiHidden="1" w:unhideWhenUsed="1"/>
+    <w:lsdException w:name="Table Grid" w:uiPriority="39"/>
+    <w:lsdException w:name="Table Theme" w:semiHidden="1" w:unhideWhenUsed="1"/>
+    <w:lsdException w:name="Placeholder Text" w:semiHidden="1"/>
+    <w:lsdException w:name="No Spacing" w:uiPriority="1" w:qFormat="1"/>
+    <w:lsdException w:name="Light Shading" w:uiPriority="60"/>
+    <w:lsdException w:name="Light List" w:uiPriority="61"/>
+    <w:lsdException w:name="Light Grid" w:uiPriority="62"/>
+    <w:lsdException w:name="Medium Shading 1" w:uiPriority="63"/>
+    <w:lsdException w:name="Medium Shading 2" w:uiPriority="64"/>
+    <w:lsdException w:name="Medium List 1" w:uiPriority="65"/>
+    <w:lsdException w:name="Medium List 2" w:uiPriority="66"/>
+    <w:lsdException w:name="Medium Grid 1" w:uiPriority="67"/>
+    <w:lsdException w:name="Medium Grid 2" w:uiPriority="68"/>
+    <w:lsdException w:name="Medium Grid 3" w:uiPriority="69"/>
+    <w:lsdException w:name="Dark List" w:uiPriority="70"/>
+    <w:lsdException w:name="Colorful Shading" w:uiPriority="71"/>
+    <w:lsdException w:name="Colorful List" w:uiPriority="72"/>
+    <w:lsdException w:name="Colorful Grid" w:uiPriority="73"/>
+    <w:lsdException w:name="Light Shading Accent 1" w:uiPriority="60"/>
+    <w:lsdException w:name="Light List Accent 1" w:uiPriority="61"/>
+    <w:lsdException w:name="Light Grid Accent 1" w:uiPriority="62"/>
+    <w:lsdException w:name="Medium Shading 1 Accent 1" w:uiPriority="63"/>
+    <w:lsdException w:name="Medium Shading 2 Accent 1" w:uiPriority="64"/>
+    <w:lsdException w:name="Medium List 1 Accent 1" w:uiPriority="65"/>
+    <w:lsdException w:name="Revision" w:semiHidden="1"/>
+    <w:lsdException w:name="List Paragraph" w:uiPriority="34" w:qFormat="1"/>
+    <w:lsdException w:name="Quote" w:uiPriority="29" w:qFormat="1"/>
+    <w:lsdException w:name="Intense Quote" w:uiPriority="30" w:qFormat="1"/>
+    <w:lsdException w:name="Medium List 2 Accent 1" w:uiPriority="66"/>
+    <w:lsdException w:name="Medium Grid 1 Accent 1" w:uiPriority="67"/>
+    <w:lsdException w:name="Medium Grid 2 Accent 1" w:uiPriority="68"/>
+    <w:lsdException w:name="Medium Grid 3 Accent 1" w:uiPriority="69"/>
+    <w:lsdException w:name="Dark List Accent 1" w:uiPriority="70"/>
+    <w:lsdException w:name="Colorful Shading Accent 1" w:uiPriority="71"/>
+    <w:lsdException w:name="Colorful List Accent 1" w:uiPriority="72"/>
+    <w:lsdException w:name="Colorful Grid Accent 1" w:uiPriority="73"/>
+    <w:lsdException w:name="Light Shading Accent 2" w:uiPriority="60"/>
+    <w:lsdException w:name="Light List Accent 2" w:uiPriority="61"/>
+    <w:lsdException w:name="Light Grid Accent 2" w:uiPriority="62"/>
+    <w:lsdException w:name="Medium Shading 1 Accent 2" w:uiPriority="63"/>
+    <w:lsdException w:name="Medium Shading 2 Accent 2" w:uiPriority="64"/>
+    <w:lsdException w:name="Medium List 1 Accent 2" w:uiPriority="65"/>
+    <w:lsdException w:name="Medium List 2 Accent 2" w:uiPriority="66"/>
+    <w:lsdException w:name="Medium Grid 1 Accent 2" w:uiPriority="67"/>
+    <w:lsdException w:name="Medium Grid 2 Accent 2" w:uiPriority="68"/>
+    <w:lsdException w:name="Medium Grid 3 Accent 2" w:uiPriority="69"/>
+    <w:lsdException w:name="Dark List Accent 2" w:uiPriority="70"/>
+    <w:lsdException w:name="Colorful Shading Accent 2" w:uiPriority="71"/>
+    <w:lsdException w:name="Colorful List Accent 2" w:uiPriority="72"/>
+    <w:lsdException w:name="Colorful Grid Accent 2" w:uiPriority="73"/>
+    <w:lsdException w:name="Light Shading Accent 3" w:uiPriority="60"/>
+    <w:lsdException w:name="Light List Accent 3" w:uiPriority="61"/>
+    <w:lsdException w:name="Light Grid Accent 3" w:uiPriority="62"/>
+    <w:lsdException w:name="Medium Shading 1 Accent 3" w:uiPriority="63"/>
+    <w:lsdException w:name="Medium Shading 2 Accent 3" w:uiPriority="64"/>
+    <w:lsdException w:name="Medium List 1 Accent 3" w:uiPriority="65"/>
+    <w:lsdException w:name="Medium List 2 Accent 3" w:uiPriority="66"/>
+    <w:lsdException w:name="Medium Grid 1 Accent 3" w:uiPriority="67"/>
+    <w:lsdException w:name="Medium Grid 2 Accent 3" w:uiPriority="68"/>
+    <w:lsdException w:name="Medium Grid 3 Accent 3" w:uiPriority="69"/>
+    <w:lsdException w:name="Dark List Accent 3" w:uiPriority="70"/>
+    <w:lsdException w:name="Colorful Shading Accent 3" w:uiPriority="71"/>
+    <w:lsdException w:name="Colorful List Accent 3" w:uiPriority="72"/>
+    <w:lsdException w:name="Colorful Grid Accent 3" w:uiPriority="73"/>
+    <w:lsdException w:name="Light Shading Accent 4" w:uiPriority="60"/>
+    <w:lsdException w:name="Light List Accent 4" w:uiPriority="61"/>
+    <w:lsdException w:name="Light Grid Accent 4" w:uiPriority="62"/>
+    <w:lsdException w:name="Medium Shading 1 Accent 4" w:uiPriority="63"/>
+    <w:lsdException w:name="Medium Shading 2 Accent 4" w:uiPriority="64"/>
+    <w:lsdException w:name="Medium List 1 Accent 4" w:uiPriority="65"/>
+    <w:lsdException w:name="Medium List 2 Accent 4" w:uiPriority="66"/>
+    <w:lsdException w:name="Medium Grid 1 Accent 4" w:uiPriority="67"/>
+    <w:lsdException w:name="Medium Grid 2 Accent 4" w:uiPriority="68"/>
+    <w:lsdException w:name="Medium Grid 3 Accent 4" w:uiPriority="69"/>
+    <w:lsdException w:name="Dark List Accent 4" w:uiPriority="70"/>
+    <w:lsdException w:name="Colorful Shading Accent 4" w:uiPriority="71"/>
+    <w:lsdException w:name="Colorful List Accent 4" w:uiPriority="72"/>
+    <w:lsdException w:name="Colorful Grid Accent 4" w:uiPriority="73"/>
+    <w:lsdException w:name="Light Shading Accent 5" w:uiPriority="60"/>
+    <w:lsdException w:name="Light List Accent 5" w:uiPriority="61"/>
+    <w:lsdException w:name="Light Grid Accent 5" w:uiPriority="62"/>
+    <w:lsdException w:name="Medium Shading 1 Accent 5" w:uiPriority="63"/>
+    <w:lsdException w:name="Medium Shading 2 Accent 5" w:uiPriority="64"/>
+    <w:lsdException w:name="Medium List 1 Accent 5" w:uiPriority="65"/>
+    <w:lsdException w:name="Medium List 2 Accent 5" w:uiPriority="66"/>
+    <w:lsdException w:name="Medium Grid 1 Accent 5" w:uiPriority="67"/>
+    <w:lsdException w:name="Medium Grid 2 Accent 5" w:uiPriority="68"/>
+    <w:lsdException w:name="Medium Grid 3 Accent 5" w:uiPriority="69"/>
+    <w:lsdException w:name="Dark List Accent 5" w:uiPriority="70"/>
+    <w:lsdException w:name="Colorful Shading Accent 5" w:uiPriority="71"/>
+    <w:lsdException w:name="Colorful List Accent 5" w:uiPriority="72"/>
+    <w:lsdException w:name="Colorful Grid Accent 5" w:uiPriority="73"/>
+    <w:lsdException w:name="Light Shading Accent 6" w:uiPriority="60"/>
+    <w:lsdException w:name="Light List Accent 6" w:uiPriority="61"/>
+    <w:lsdException w:name="Light Grid Accent 6" w:uiPriority="62"/>
+    <w:lsdException w:name="Medium Shading 1 Accent 6" w:uiPriority="63"/>
+    <w:lsdException w:name="Medium Shading 2 Accent 6" w:uiPriority="64"/>
+    <w:lsdException w:name="Medium List 1 Accent 6" w:uiPriority="65"/>
+    <w:lsdException w:name="Medium List 2 Accent 6" w:uiPriority="66"/>
+    <w:lsdException w:name="Medium Grid 1 Accent 6" w:uiPriority="67"/>
+    <w:lsdException w:name="Medium Grid 2 Accent 6" w:uiPriority="68"/>
+    <w:lsdException w:name="Medium Grid 3 Accent 6" w:uiPriority="69"/>
+    <w:lsdException w:name="Dark List Accent 6" w:uiPriority="70"/>
+    <w:lsdException w:name="Colorful Shading Accent 6" w:uiPriority="71"/>
+    <w:lsdException w:name="Colorful List Accent 6" w:uiPriority="72"/>
+    <w:lsdException w:name="Colorful Grid Accent 6" w:uiPriority="73"/>
+    <w:lsdException w:name="Subtle Emphasis" w:uiPriority="19" w:qFormat="1"/>
+    <w:lsdException w:name="Intense Emphasis" w:uiPriority="21" w:qFormat="1"/>
+    <w:lsdException w:name="Subtle Reference" w:uiPriority="31" w:qFormat="1"/>
+    <w:lsdException w:name="Intense Reference" w:uiPriority="32" w:qFormat="1"/>
+    <w:lsdException w:name="Book Title" w:uiPriority="33" w:qFormat="1"/>
+    <w:lsdException w:name="Bibliography" w:semiHidden="1" w:uiPriority="37" w:unhideWhenUsed="1"/>
+    <w:lsdException w:name="TOC Heading" w:semiHidden="1" w:uiPriority="39" w:unhideWhenUsed="1" w:qFormat="1"/>
+    <w:lsdException w:name="Plain Table 1" w:uiPriority="41"/>
+    <w:lsdException w:name="Plain Table 2" w:uiPriority="42"/>
+    <w:lsdException w:name="Plain Table 3" w:uiPriority="43"/>
+    <w:lsdException w:name="Plain Table 4" w:uiPriority="44"/>
+    <w:lsdException w:name="Plain Table 5" w:uiPriority="45"/>
+    <w:lsdException w:name="Grid Table Light" w:uiPriority="40"/>
+    <w:lsdException w:name="Grid Table 1 Light" w:uiPriority="46"/>
+    <w:lsdException w:name="Grid Table 2" w:uiPriority="47"/>
+    <w:lsdException w:name="Grid Table 3" w:uiPriority="48"/>
+    <w:lsdException w:name="Grid Table 4" w:uiPriority="49"/>
+    <w:lsdException w:name="Grid Table 5 Dark" w:uiPriority="50"/>
+    <w:lsdException w:name="Grid Table 6 Colorful" w:uiPriority="51"/>
+    <w:lsdException w:name="Grid Table 7 Colorful" w:uiPriority="52"/>
+    <w:lsdException w:name="Grid Table 1 Light Accent 1" w:uiPriority="46"/>
+    <w:lsdException w:name="Grid Table 2 Accent 1" w:uiPriority="47"/>
+    <w:lsdException w:name="Grid Table 3 Accent 1" w:uiPriority="48"/>
+    <w:lsdException w:name="Grid Table 4 Accent 1" w:uiPriority="49"/>
+    <w:lsdException w:name="Grid Table 5 Dark Accent 1" w:uiPriority="50"/>
+    <w:lsdException w:name="Grid Table 6 Colorful Accent 1" w:uiPriority="51"/>
+    <w:lsdException w:name="Grid Table 7 Colorful Accent 1" w:uiPriority="52"/>
+    <w:lsdException w:name="Grid Table 1 Light Accent 2" w:uiPriority="46"/>
+    <w:lsdException w:name="Grid Table 2 Accent 2" w:uiPriority="47"/>
+    <w:lsdException w:name="Grid Table 3 Accent 2" w:uiPriority="48"/>
+    <w:lsdException w:name="Grid Table 4 Accent 2" w:uiPriority="49"/>
+    <w:lsdException w:name="Grid Table 5 Dark Accent 2" w:uiPriority="50"/>
+    <w:lsdException w:name="Grid Table 6 Colorful Accent 2" w:uiPriority="51"/>
+    <w:lsdException w:name="Grid Table 7 Colorful Accent 2" w:uiPriority="52"/>
+    <w:lsdException w:name="Grid Table 1 Light Accent 3" w:uiPriority="46"/>
+    <w:lsdException w:name="Grid Table 2 Accent 3" w:uiPriority="47"/>
+    <w:lsdException w:name="Grid Table 3 Accent 3" w:uiPriority="48"/>
+    <w:lsdException w:name="Grid Table 4 Accent 3" w:uiPriority="49"/>
+    <w:lsdException w:name="Grid Table 5 Dark Accent 3" w:uiPriority="50"/>
+    <w:lsdException w:name="Grid Table 6 Colorful Accent 3" w:uiPriority="51"/>
+    <w:lsdException w:name="Grid Table 7 Colorful Accent 3" w:uiPriority="52"/>
+    <w:lsdException w:name="Grid Table 1 Light Accent 4" w:uiPriority="46"/>
+    <w:lsdException w:name="Grid Table 2 Accent 4" w:uiPriority="47"/>
+    <w:lsdException w:name="Grid Table 3 Accent 4" w:uiPriority="48"/>
+    <w:lsdException w:name="Grid Table 4 Accent 4" w:uiPriority="49"/>
+    <w:lsdException w:name="Grid Table 5 Dark Accent 4" w:uiPriority="50"/>
+    <w:lsdException w:name="Grid Table 6 Colorful Accent 4" w:uiPriority="51"/>
+    <w:lsdException w:name="Grid Table 7 Colorful Accent 4" w:uiPriority="52"/>
+    <w:lsdException w:name="Grid Table 1 Light Accent 5" w:uiPriority="46"/>
+    <w:lsdException w:name="Grid Table 2 Accent 5" w:uiPriority="47"/>
+    <w:lsdException w:name="Grid Table 3 Accent 5" w:uiPriority="48"/>
+    <w:lsdException w:name="Grid Table 4 Accent 5" w:uiPriority="49"/>
+    <w:lsdException w:name="Grid Table 5 Dark Accent 5" w:uiPriority="50"/>
+    <w:lsdException w:name="Grid Table 6 Colorful Accent 5" w:uiPriority="51"/>
+    <w:lsdException w:name="Grid Table 7 Colorful Accent 5" w:uiPriority="52"/>
+    <w:lsdException w:name="Grid Table 1 Light Accent 6" w:uiPriority="46"/>
+    <w:lsdException w:name="Grid Table 2 Accent 6" w:uiPriority="47"/>
+    <w:lsdException w:name="Grid Table 3 Accent 6" w:uiPriority="48"/>
+    <w:lsdException w:name="Grid Table 4 Accent 6" w:uiPriority="49"/>
+    <w:lsdException w:name="Grid Table 5 Dark Accent 6" w:uiPriority="50"/>
+    <w:lsdException w:name="Grid Table 6 Colorful Accent 6" w:uiPriority="51"/>
+    <w:lsdException w:name="Grid Table 7 Colorful Accent 6" w:uiPriority="52"/>
+    <w:lsdException w:name="List Table 1 Light" w:uiPriority="46"/>
+    <w:lsdException w:name="List Table 2" w:uiPriority="47"/>
+    <w:lsdException w:name="List Table 3" w:uiPriority="48"/>
+    <w:lsdException w:name="List Table 4" w:uiPriority="49"/>
+    <w:lsdException w:name="List Table 5 Dark" w:uiPriority="50"/>
+    <w:lsdException w:name="List Table 6 Colorful" w:uiPriority="51"/>
+    <w:lsdException w:name="List Table 7 Colorful" w:uiPriority="52"/>
+    <w:lsdException w:name="List Table 1 Light Accent 1" w:uiPriority="46"/>
+    <w:lsdException w:name="List Table 2 Accent 1" w:uiPriority="47"/>
+    <w:lsdException w:name="List Table 3 Accent 1" w:uiPriority="48"/>
+    <w:lsdException w:name="List Table 4 Accent 1" w:uiPriority="49"/>
+    <w:lsdException w:name="List Table 5 Dark Accent 1" w:uiPriority="50"/>
+    <w:lsdException w:name="List Table 6 Colorful Accent 1" w:uiPriority="51"/>
+    <w:lsdException w:name="List Table 7 Colorful Accent 1" w:uiPriority="52"/>
+    <w:lsdException w:name="List Table 1 Light Accent 2" w:uiPriority="46"/>
+    <w:lsdException w:name="List Table 2 Accent 2" w:uiPriority="47"/>
+    <w:lsdException w:name="List Table 3 Accent 2" w:uiPriority="48"/>
+    <w:lsdException w:name="List Table 4 Accent 2" w:uiPriority="49"/>
+    <w:lsdException w:name="List Table 5 Dark Accent 2" w:uiPriority="50"/>
+    <w:lsdException w:name="List Table 6 Colorful Accent 2" w:uiPriority="51"/>
+    <w:lsdException w:name="List Table 7 Colorful Accent 2" w:uiPriority="52"/>
+    <w:lsdException w:name="List Table 1 Light Accent 3" w:uiPriority="46"/>
+    <w:lsdException w:name="List Table 2 Accent 3" w:uiPriority="47"/>
+    <w:lsdException w:name="List Table 3 Accent 3" w:uiPriority="48"/>
+    <w:lsdException w:name="List Table 4 Accent 3" w:uiPriority="49"/>
+    <w:lsdException w:name="List Table 5 Dark Accent 3" w:uiPriority="50"/>
+    <w:lsdException w:name="List Table 6 Colorful Accent 3" w:uiPriority="51"/>
+    <w:lsdException w:name="List Table 7 Colorful Accent 3" w:uiPriority="52"/>
+    <w:lsdException w:name="List Table 1 Light Accent 4" w:uiPriority="46"/>
+    <w:lsdException w:name="List Table 2 Accent 4" w:uiPriority="47"/>
+    <w:lsdException w:name="List Table 3 Accent 4" w:uiPriority="48"/>
+    <w:lsdException w:name="List Table 4 Accent 4" w:uiPriority="49"/>
+    <w:lsdException w:name="List Table 5 Dark Accent 4" w:uiPriority="50"/>
+    <w:lsdException w:name="List Table 6 Colorful Accent 4" w:uiPriority="51"/>
+    <w:lsdException w:name="List Table 7 Colorful Accent 4" w:uiPriority="52"/>
+    <w:lsdException w:name="List Table 1 Light Accent 5" w:uiPriority="46"/>
+    <w:lsdException w:name="List Table 2 Accent 5" w:uiPriority="47"/>
+    <w:lsdException w:name="List Table 3 Accent 5" w:uiPriority="48"/>
+    <w:lsdException w:name="List Table 4 Accent 5" w:uiPriority="49"/>
+    <w:lsdException w:name="List Table 5 Dark Accent 5" w:uiPriority="50"/>
+    <w:lsdException w:name="List Table 6 Colorful Accent 5" w:uiPriority="51"/>
+    <w:lsdException w:name="List Table 7 Colorful Accent 5" w:uiPriority="52"/>
+    <w:lsdException w:name="List Table 1 Light Accent 6" w:uiPriority="46"/>
+    <w:lsdException w:name="List Table 2 Accent 6" w:uiPriority="47"/>
+    <w:lsdException w:name="List Table 3 Accent 6" w:uiPriority="48"/>
+    <w:lsdException w:name="List Table 4 Accent 6" w:uiPriority="49"/>
+    <w:lsdException w:name="List Table 5 Dark Accent 6" w:uiPriority="50"/>
+    <w:lsdException w:name="List Table 6 Colorful Accent 6" w:uiPriority="51"/>
+    <w:lsdException w:name="List Table 7 Colorful Accent 6" w:uiPriority="52"/>
   </w:latentStyles>
   <w:style w:type="paragraph" w:default="1" w:styleId="Standard">
     <w:name w:val="Normal"/>
@@ -17213,7 +15614,7 @@
   <a:extraClrSchemeLst/>
   <a:extLst>
     <a:ext uri="{05A4C25C-085E-4340-85A3-A5531E510DB2}">
-      <thm15:themeFamily xmlns:thm15="http://schemas.microsoft.com/office/thememl/2012/main" xmlns="" name="Office Theme" id="{62F939B6-93AF-4DB8-9C6B-D6C7DFDC589F}" vid="{4A3C46E8-61CC-4603-A589-7422A47A8E4A}"/>
+      <thm15:themeFamily xmlns:thm15="http://schemas.microsoft.com/office/thememl/2012/main" name="Office Theme" id="{62F939B6-93AF-4DB8-9C6B-D6C7DFDC589F}" vid="{4A3C46E8-61CC-4603-A589-7422A47A8E4A}"/>
     </a:ext>
   </a:extLst>
 </a:theme>
@@ -17243,7 +15644,7 @@
 </file>
 
 <file path=customXml/itemProps2.xml><?xml version="1.0" encoding="utf-8"?>
-<ds:datastoreItem xmlns:ds="http://schemas.openxmlformats.org/officeDocument/2006/customXml" ds:itemID="{5074E1B7-99F5-4ED9-BF0A-53501B866F23}">
+<ds:datastoreItem xmlns:ds="http://schemas.openxmlformats.org/officeDocument/2006/customXml" ds:itemID="{0FA1DDF2-6DFE-4F28-AE48-D26344BC1FD8}">
   <ds:schemaRefs>
     <ds:schemaRef ds:uri="http://schemas.openxmlformats.org/officeDocument/2006/bibliography"/>
   </ds:schemaRefs>

</xml_diff>